<commit_message>
table of content has been added
</commit_message>
<xml_diff>
--- a/SRS_test.docx
+++ b/SRS_test.docx
@@ -98,7 +98,7 @@
               </mc:Choice>
               <mc:Fallback>
                 <w:pict>
-                  <v:rect w14:anchorId="4802E7DD" id="Rectangle 3" o:spid="_x0000_s1026" style="position:absolute;margin-left:146.05pt;margin-top:68.95pt;width:197.25pt;height:227.25pt;z-index:251663360;visibility:visible;mso-wrap-style:square;mso-width-percent:0;mso-height-percent:0;mso-wrap-distance-left:9pt;mso-wrap-distance-top:0;mso-wrap-distance-right:9pt;mso-wrap-distance-bottom:0;mso-position-horizontal:right;mso-position-horizontal-relative:margin;mso-position-vertical:absolute;mso-position-vertical-relative:text;mso-width-percent:0;mso-height-percent:0;mso-width-relative:margin;mso-height-relative:margin;v-text-anchor:middle" o:gfxdata="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" stroked="f" strokeweight="1pt">
+                  <v:rect w14:anchorId="518EDC62" id="Rectangle 3" o:spid="_x0000_s1026" style="position:absolute;margin-left:146.05pt;margin-top:68.95pt;width:197.25pt;height:227.25pt;z-index:251663360;visibility:visible;mso-wrap-style:square;mso-width-percent:0;mso-height-percent:0;mso-wrap-distance-left:9pt;mso-wrap-distance-top:0;mso-wrap-distance-right:9pt;mso-wrap-distance-bottom:0;mso-position-horizontal:right;mso-position-horizontal-relative:margin;mso-position-vertical:absolute;mso-position-vertical-relative:text;mso-width-percent:0;mso-height-percent:0;mso-width-relative:margin;mso-height-relative:margin;v-text-anchor:middle" o:gfxdata="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" stroked="f" strokeweight="1pt">
                     <v:fill r:id="rId9" o:title="" recolor="t" rotate="t" type="frame"/>
                     <w10:wrap anchorx="margin"/>
                   </v:rect>
@@ -1018,7 +1018,7 @@
               </mc:Choice>
               <mc:Fallback>
                 <w:pict>
-                  <v:group w14:anchorId="23D24739" id="Group 114" o:spid="_x0000_s1026" style="position:absolute;margin-left:0;margin-top:0;width:18pt;height:10in;z-index:251659264;mso-width-percent:29;mso-height-percent:909;mso-left-percent:45;mso-position-horizontal-relative:page;mso-position-vertical:center;mso-position-vertical-relative:page;mso-width-percent:29;mso-height-percent:909;mso-left-percent:45" coordsize="2286,91440" o:gfxdata="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">
+                  <v:group w14:anchorId="5B0CD5E5" id="Group 114" o:spid="_x0000_s1026" style="position:absolute;margin-left:0;margin-top:0;width:18pt;height:10in;z-index:251659264;mso-width-percent:29;mso-height-percent:909;mso-left-percent:45;mso-position-horizontal-relative:page;mso-position-vertical:center;mso-position-vertical-relative:page;mso-width-percent:29;mso-height-percent:909;mso-left-percent:45" coordsize="2286,91440" o:gfxdata="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">
                     <v:rect id="Rectangle 115" o:spid="_x0000_s1027" style="position:absolute;width:2286;height:87820;visibility:visible;mso-wrap-style:square;v-text-anchor:middle" o:gfxdata="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" fillcolor="#ed7d31 [3205]" stroked="f" strokeweight="1pt"/>
                     <v:rect id="Rectangle 116" o:spid="_x0000_s1028" style="position:absolute;top:89154;width:2286;height:2286;visibility:visible;mso-wrap-style:square;v-text-anchor:middle" o:gfxdata="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" fillcolor="#5b9bd5 [3204]" stroked="f" strokeweight="1pt">
                       <v:path arrowok="t"/>
@@ -1253,10 +1253,261 @@
         <w:t>Kjslfkajlkdj</w:t>
       </w:r>
     </w:p>
-    <w:p>
-      <w:bookmarkStart w:id="0" w:name="_GoBack"/>
-      <w:bookmarkEnd w:id="0"/>
-    </w:p>
+    <w:p/>
+    <w:sdt>
+      <w:sdtPr>
+        <w:id w:val="2082025867"/>
+        <w:docPartObj>
+          <w:docPartGallery w:val="Table of Contents"/>
+          <w:docPartUnique/>
+        </w:docPartObj>
+      </w:sdtPr>
+      <w:sdtEndPr>
+        <w:rPr>
+          <w:rFonts w:asciiTheme="minorHAnsi" w:eastAsiaTheme="minorHAnsi" w:hAnsiTheme="minorHAnsi" w:cstheme="minorBidi"/>
+          <w:b/>
+          <w:bCs/>
+          <w:noProof/>
+          <w:color w:val="auto"/>
+          <w:sz w:val="22"/>
+          <w:szCs w:val="22"/>
+        </w:rPr>
+      </w:sdtEndPr>
+      <w:sdtContent>
+        <w:p>
+          <w:pPr>
+            <w:pStyle w:val="TOCHeading"/>
+          </w:pPr>
+          <w:r>
+            <w:t>Contents</w:t>
+          </w:r>
+        </w:p>
+        <w:p>
+          <w:pPr>
+            <w:pStyle w:val="TOC1"/>
+            <w:tabs>
+              <w:tab w:val="right" w:leader="dot" w:pos="9350"/>
+            </w:tabs>
+            <w:rPr>
+              <w:noProof/>
+            </w:rPr>
+          </w:pPr>
+          <w:r>
+            <w:fldChar w:fldCharType="begin"/>
+          </w:r>
+          <w:r>
+            <w:instrText xml:space="preserve"> TOC \o "1-3" \h \z \u </w:instrText>
+          </w:r>
+          <w:r>
+            <w:fldChar w:fldCharType="separate"/>
+          </w:r>
+          <w:hyperlink w:anchor="_Toc508579907" w:history="1">
+            <w:r>
+              <w:rPr>
+                <w:rStyle w:val="Hyperlink"/>
+                <w:noProof/>
+              </w:rPr>
+              <w:t>Chapter 1: Inception</w:t>
+            </w:r>
+            <w:r>
+              <w:rPr>
+                <w:noProof/>
+                <w:webHidden/>
+              </w:rPr>
+              <w:tab/>
+            </w:r>
+            <w:r>
+              <w:rPr>
+                <w:noProof/>
+                <w:webHidden/>
+              </w:rPr>
+              <w:fldChar w:fldCharType="begin"/>
+            </w:r>
+            <w:r>
+              <w:rPr>
+                <w:noProof/>
+                <w:webHidden/>
+              </w:rPr>
+              <w:instrText xml:space="preserve"> PAGEREF _Toc508579907 \h </w:instrText>
+            </w:r>
+            <w:r>
+              <w:rPr>
+                <w:noProof/>
+                <w:webHidden/>
+              </w:rPr>
+            </w:r>
+            <w:r>
+              <w:rPr>
+                <w:noProof/>
+                <w:webHidden/>
+              </w:rPr>
+              <w:fldChar w:fldCharType="separate"/>
+            </w:r>
+            <w:r>
+              <w:rPr>
+                <w:noProof/>
+                <w:webHidden/>
+              </w:rPr>
+              <w:t>1</w:t>
+            </w:r>
+            <w:r>
+              <w:rPr>
+                <w:noProof/>
+                <w:webHidden/>
+              </w:rPr>
+              <w:fldChar w:fldCharType="end"/>
+            </w:r>
+          </w:hyperlink>
+        </w:p>
+        <w:p>
+          <w:pPr>
+            <w:pStyle w:val="TOC2"/>
+            <w:tabs>
+              <w:tab w:val="right" w:leader="dot" w:pos="9350"/>
+            </w:tabs>
+            <w:rPr>
+              <w:noProof/>
+            </w:rPr>
+          </w:pPr>
+          <w:hyperlink w:anchor="_Toc508579908" w:history="1">
+            <w:r>
+              <w:rPr>
+                <w:rStyle w:val="Hyperlink"/>
+                <w:noProof/>
+              </w:rPr>
+              <w:t>1.1 Introduction</w:t>
+            </w:r>
+            <w:r>
+              <w:rPr>
+                <w:noProof/>
+                <w:webHidden/>
+              </w:rPr>
+              <w:tab/>
+            </w:r>
+            <w:r>
+              <w:rPr>
+                <w:noProof/>
+                <w:webHidden/>
+              </w:rPr>
+              <w:fldChar w:fldCharType="begin"/>
+            </w:r>
+            <w:r>
+              <w:rPr>
+                <w:noProof/>
+                <w:webHidden/>
+              </w:rPr>
+              <w:instrText xml:space="preserve"> PAGEREF _Toc508579908 \h </w:instrText>
+            </w:r>
+            <w:r>
+              <w:rPr>
+                <w:noProof/>
+                <w:webHidden/>
+              </w:rPr>
+            </w:r>
+            <w:r>
+              <w:rPr>
+                <w:noProof/>
+                <w:webHidden/>
+              </w:rPr>
+              <w:fldChar w:fldCharType="separate"/>
+            </w:r>
+            <w:r>
+              <w:rPr>
+                <w:noProof/>
+                <w:webHidden/>
+              </w:rPr>
+              <w:t>1</w:t>
+            </w:r>
+            <w:r>
+              <w:rPr>
+                <w:noProof/>
+                <w:webHidden/>
+              </w:rPr>
+              <w:fldChar w:fldCharType="end"/>
+            </w:r>
+          </w:hyperlink>
+        </w:p>
+        <w:p>
+          <w:pPr>
+            <w:pStyle w:val="TOC2"/>
+            <w:tabs>
+              <w:tab w:val="right" w:leader="dot" w:pos="9350"/>
+            </w:tabs>
+            <w:rPr>
+              <w:noProof/>
+            </w:rPr>
+          </w:pPr>
+          <w:hyperlink w:anchor="_Toc508579909" w:history="1">
+            <w:r>
+              <w:rPr>
+                <w:rStyle w:val="Hyperlink"/>
+                <w:noProof/>
+              </w:rPr>
+              <w:t>2.2 two point 3</w:t>
+            </w:r>
+            <w:r>
+              <w:rPr>
+                <w:noProof/>
+                <w:webHidden/>
+              </w:rPr>
+              <w:tab/>
+            </w:r>
+            <w:r>
+              <w:rPr>
+                <w:noProof/>
+                <w:webHidden/>
+              </w:rPr>
+              <w:fldChar w:fldCharType="begin"/>
+            </w:r>
+            <w:r>
+              <w:rPr>
+                <w:noProof/>
+                <w:webHidden/>
+              </w:rPr>
+              <w:instrText xml:space="preserve"> PAGEREF _Toc508579909 \h </w:instrText>
+            </w:r>
+            <w:r>
+              <w:rPr>
+                <w:noProof/>
+                <w:webHidden/>
+              </w:rPr>
+            </w:r>
+            <w:r>
+              <w:rPr>
+                <w:noProof/>
+                <w:webHidden/>
+              </w:rPr>
+              <w:fldChar w:fldCharType="separate"/>
+            </w:r>
+            <w:r>
+              <w:rPr>
+                <w:noProof/>
+                <w:webHidden/>
+              </w:rPr>
+              <w:t>2</w:t>
+            </w:r>
+            <w:r>
+              <w:rPr>
+                <w:noProof/>
+                <w:webHidden/>
+              </w:rPr>
+              <w:fldChar w:fldCharType="end"/>
+            </w:r>
+          </w:hyperlink>
+        </w:p>
+        <w:p>
+          <w:r>
+            <w:rPr>
+              <w:b/>
+              <w:bCs/>
+              <w:noProof/>
+            </w:rPr>
+            <w:fldChar w:fldCharType="end"/>
+          </w:r>
+        </w:p>
+      </w:sdtContent>
+    </w:sdt>
+    <w:p/>
     <w:p>
       <w:pPr>
         <w:pStyle w:val="Heading1"/>
@@ -1276,10 +1527,11 @@
       <w:pPr>
         <w:pStyle w:val="Heading1"/>
       </w:pPr>
-      <w:r>
-        <w:lastRenderedPageBreak/>
+      <w:bookmarkStart w:id="0" w:name="_Toc508579907"/>
+      <w:r>
         <w:t>Chapter 1: Inception</w:t>
       </w:r>
+      <w:bookmarkEnd w:id="0"/>
     </w:p>
     <w:p>
       <w:r>
@@ -1290,9 +1542,11 @@
       <w:pPr>
         <w:pStyle w:val="Heading2"/>
       </w:pPr>
+      <w:bookmarkStart w:id="1" w:name="_Toc508579908"/>
       <w:r>
         <w:t>1.1 Introduction</w:t>
       </w:r>
+      <w:bookmarkEnd w:id="1"/>
     </w:p>
     <w:p>
       <w:r>
@@ -1380,6 +1634,7 @@
       <w:pPr>
         <w:pStyle w:val="Heading2"/>
       </w:pPr>
+      <w:bookmarkStart w:id="2" w:name="_Toc508579909"/>
       <w:r>
         <w:t>2</w:t>
       </w:r>
@@ -1389,11 +1644,45 @@
         </w:rPr>
         <w:t>.2 two point 3</w:t>
       </w:r>
-    </w:p>
-    <w:p>
-      <w:r>
-        <w:t>skfklsdjflksdjflkjdlkfj</w:t>
-      </w:r>
+      <w:bookmarkEnd w:id="2"/>
+    </w:p>
+    <w:p>
+      <w:r>
+        <w:t>S</w:t>
+      </w:r>
+      <w:r>
+        <w:t>kfklsdjflksdjflkjdlkfj</w:t>
+      </w:r>
+    </w:p>
+    <w:p>
+      <w:r>
+        <w:t>Fgdgdfd</w:t>
+      </w:r>
+    </w:p>
+    <w:p>
+      <w:r>
+        <w:t>Jhgjhgj</w:t>
+      </w:r>
+    </w:p>
+    <w:p>
+      <w:r>
+        <w:t>Kjhkjh</w:t>
+      </w:r>
+    </w:p>
+    <w:p>
+      <w:pPr>
+        <w:pStyle w:val="Heading1"/>
+      </w:pPr>
+      <w:r>
+        <w:t>2.3 jhjkhjhjhj</w:t>
+      </w:r>
+    </w:p>
+    <w:p>
+      <w:r>
+        <w:t xml:space="preserve">Fhgfhgfhgf uytyu yuy ygy yuy yuy ygyt guyg fuytuiuyiuu iuyoiuyoiuy </w:t>
+      </w:r>
+      <w:bookmarkStart w:id="3" w:name="_GoBack"/>
+      <w:bookmarkEnd w:id="3"/>
     </w:p>
     <w:sectPr>
       <w:pgSz w:w="12240" w:h="15840"/>
@@ -1436,7 +1725,7 @@
 <w:ftr xmlns:wpc="http://schemas.microsoft.com/office/word/2010/wordprocessingCanvas" xmlns:cx="http://schemas.microsoft.com/office/drawing/2014/chartex" xmlns:cx1="http://schemas.microsoft.com/office/drawing/2015/9/8/chartex" xmlns:mc="http://schemas.openxmlformats.org/markup-compatibility/2006" xmlns:o="urn:schemas-microsoft-com:office:office" xmlns:r="http://schemas.openxmlformats.org/officeDocument/2006/relationships" xmlns:m="http://schemas.openxmlformats.org/officeDocument/2006/math" xmlns:v="urn:schemas-microsoft-com:vml" xmlns:wp14="http://schemas.microsoft.com/office/word/2010/wordprocessingDrawing" xmlns:wp="http://schemas.openxmlformats.org/drawingml/2006/wordprocessingDrawing" xmlns:w10="urn:schemas-microsoft-com:office:word" xmlns:w="http://schemas.openxmlformats.org/wordprocessingml/2006/main" xmlns:w14="http://schemas.microsoft.com/office/word/2010/wordml" xmlns:w15="http://schemas.microsoft.com/office/word/2012/wordml" xmlns:w16se="http://schemas.microsoft.com/office/word/2015/wordml/symex" xmlns:wpg="http://schemas.microsoft.com/office/word/2010/wordprocessingGroup" xmlns:wpi="http://schemas.microsoft.com/office/word/2010/wordprocessingInk" xmlns:wne="http://schemas.microsoft.com/office/word/2006/wordml" xmlns:wps="http://schemas.microsoft.com/office/word/2010/wordprocessingShape" mc:Ignorable="w14 w15 w16se wp14">
   <w:sdt>
     <w:sdtPr>
-      <w:id w:val="-166788172"/>
+      <w:id w:val="-1419255475"/>
       <w:docPartObj>
         <w:docPartGallery w:val="Page Numbers (Bottom of Page)"/>
         <w:docPartUnique/>
@@ -1466,7 +1755,7 @@
           <w:rPr>
             <w:noProof/>
           </w:rPr>
-          <w:t>v</w:t>
+          <w:t>2</w:t>
         </w:r>
         <w:r>
           <w:rPr>
@@ -1489,7 +1778,7 @@
 <w:ftr xmlns:wpc="http://schemas.microsoft.com/office/word/2010/wordprocessingCanvas" xmlns:cx="http://schemas.microsoft.com/office/drawing/2014/chartex" xmlns:cx1="http://schemas.microsoft.com/office/drawing/2015/9/8/chartex" xmlns:mc="http://schemas.openxmlformats.org/markup-compatibility/2006" xmlns:o="urn:schemas-microsoft-com:office:office" xmlns:r="http://schemas.openxmlformats.org/officeDocument/2006/relationships" xmlns:m="http://schemas.openxmlformats.org/officeDocument/2006/math" xmlns:v="urn:schemas-microsoft-com:vml" xmlns:wp14="http://schemas.microsoft.com/office/word/2010/wordprocessingDrawing" xmlns:wp="http://schemas.openxmlformats.org/drawingml/2006/wordprocessingDrawing" xmlns:w10="urn:schemas-microsoft-com:office:word" xmlns:w="http://schemas.openxmlformats.org/wordprocessingml/2006/main" xmlns:w14="http://schemas.microsoft.com/office/word/2010/wordml" xmlns:w15="http://schemas.microsoft.com/office/word/2012/wordml" xmlns:w16se="http://schemas.microsoft.com/office/word/2015/wordml/symex" xmlns:wpg="http://schemas.microsoft.com/office/word/2010/wordprocessingGroup" xmlns:wpi="http://schemas.microsoft.com/office/word/2010/wordprocessingInk" xmlns:wne="http://schemas.microsoft.com/office/word/2006/wordml" xmlns:wps="http://schemas.microsoft.com/office/word/2010/wordprocessingShape" mc:Ignorable="w14 w15 w16se wp14">
   <w:sdt>
     <w:sdtPr>
-      <w:id w:val="-1705865402"/>
+      <w:id w:val="-1097244886"/>
       <w:docPartObj>
         <w:docPartGallery w:val="Page Numbers (Bottom of Page)"/>
         <w:docPartUnique/>
@@ -2286,6 +2575,54 @@
       <w:szCs w:val="18"/>
     </w:rPr>
   </w:style>
+  <w:style w:type="paragraph" w:styleId="TOCHeading">
+    <w:name w:val="TOC Heading"/>
+    <w:basedOn w:val="Heading1"/>
+    <w:next w:val="Normal"/>
+    <w:uiPriority w:val="39"/>
+    <w:unhideWhenUsed/>
+    <w:qFormat/>
+    <w:rsid w:val="00C52812"/>
+    <w:pPr>
+      <w:outlineLvl w:val="9"/>
+    </w:pPr>
+  </w:style>
+  <w:style w:type="paragraph" w:styleId="TOC1">
+    <w:name w:val="toc 1"/>
+    <w:basedOn w:val="Normal"/>
+    <w:next w:val="Normal"/>
+    <w:autoRedefine/>
+    <w:uiPriority w:val="39"/>
+    <w:unhideWhenUsed/>
+    <w:rsid w:val="00C52812"/>
+    <w:pPr>
+      <w:spacing w:after="100"/>
+    </w:pPr>
+  </w:style>
+  <w:style w:type="paragraph" w:styleId="TOC2">
+    <w:name w:val="toc 2"/>
+    <w:basedOn w:val="Normal"/>
+    <w:next w:val="Normal"/>
+    <w:autoRedefine/>
+    <w:uiPriority w:val="39"/>
+    <w:unhideWhenUsed/>
+    <w:rsid w:val="00C52812"/>
+    <w:pPr>
+      <w:spacing w:after="100"/>
+      <w:ind w:left="220"/>
+    </w:pPr>
+  </w:style>
+  <w:style w:type="character" w:styleId="Hyperlink">
+    <w:name w:val="Hyperlink"/>
+    <w:basedOn w:val="DefaultParagraphFont"/>
+    <w:uiPriority w:val="99"/>
+    <w:unhideWhenUsed/>
+    <w:rsid w:val="00C52812"/>
+    <w:rPr>
+      <w:color w:val="0563C1" w:themeColor="hyperlink"/>
+      <w:u w:val="single"/>
+    </w:rPr>
+  </w:style>
 </w:styles>
 </file>
 
@@ -2307,14 +2644,14 @@
     <w:charset w:val="00"/>
     <w:family w:val="swiss"/>
     <w:pitch w:val="variable"/>
-    <w:sig w:usb0="E00002FF" w:usb1="4000ACFF" w:usb2="00000001" w:usb3="00000000" w:csb0="0000019F" w:csb1="00000000"/>
+    <w:sig w:usb0="E0002AFF" w:usb1="4000ACFF" w:usb2="00000001" w:usb3="00000000" w:csb0="000001FF" w:csb1="00000000"/>
   </w:font>
   <w:font w:name="Calibri Light">
     <w:panose1 w:val="020F0302020204030204"/>
     <w:charset w:val="00"/>
     <w:family w:val="swiss"/>
     <w:pitch w:val="variable"/>
-    <w:sig w:usb0="A00002EF" w:usb1="4000207B" w:usb2="00000000" w:usb3="00000000" w:csb0="0000009F" w:csb1="00000000"/>
+    <w:sig w:usb0="A0002AEF" w:usb1="4000207B" w:usb2="00000000" w:usb3="00000000" w:csb0="000001FF" w:csb1="00000000"/>
   </w:font>
   <w:font w:name="Segoe UI">
     <w:panose1 w:val="020B0502040204020203"/>
@@ -3101,7 +3438,7 @@
 </file>
 
 <file path=customXml/itemProps1.xml><?xml version="1.0" encoding="utf-8"?>
-<ds:datastoreItem xmlns:ds="http://schemas.openxmlformats.org/officeDocument/2006/customXml" ds:itemID="{394C0D01-CACA-4016-BA25-34B7C0667430}">
+<ds:datastoreItem xmlns:ds="http://schemas.openxmlformats.org/officeDocument/2006/customXml" ds:itemID="{66C7A236-3336-4447-8615-7615F15A3B95}">
   <ds:schemaRefs>
     <ds:schemaRef ds:uri="http://schemas.openxmlformats.org/officeDocument/2006/bibliography"/>
   </ds:schemaRefs>

</xml_diff>

<commit_message>
first figure has been added
</commit_message>
<xml_diff>
--- a/SRS_test.docx
+++ b/SRS_test.docx
@@ -1255,7 +1255,7 @@
           <w:r>
             <w:fldChar w:fldCharType="separate"/>
           </w:r>
-          <w:hyperlink w:anchor="_Toc508664534" w:history="1">
+          <w:hyperlink w:anchor="_Toc508666382" w:history="1">
             <w:r>
               <w:rPr>
                 <w:rStyle w:val="Hyperlink"/>
@@ -1282,7 +1282,7 @@
                 <w:noProof/>
                 <w:webHidden/>
               </w:rPr>
-              <w:instrText xml:space="preserve"> PAGEREF _Toc508664534 \h </w:instrText>
+              <w:instrText xml:space="preserve"> PAGEREF _Toc508666382 \h </w:instrText>
             </w:r>
             <w:r>
               <w:rPr>
@@ -1324,7 +1324,7 @@
               <w:noProof/>
             </w:rPr>
           </w:pPr>
-          <w:hyperlink w:anchor="_Toc508664535" w:history="1">
+          <w:hyperlink w:anchor="_Toc508666383" w:history="1">
             <w:r>
               <w:rPr>
                 <w:rStyle w:val="Hyperlink"/>
@@ -1351,7 +1351,7 @@
                 <w:noProof/>
                 <w:webHidden/>
               </w:rPr>
-              <w:instrText xml:space="preserve"> PAGEREF _Toc508664535 \h </w:instrText>
+              <w:instrText xml:space="preserve"> PAGEREF _Toc508666383 \h </w:instrText>
             </w:r>
             <w:r>
               <w:rPr>
@@ -1393,7 +1393,7 @@
               <w:noProof/>
             </w:rPr>
           </w:pPr>
-          <w:hyperlink w:anchor="_Toc508664536" w:history="1">
+          <w:hyperlink w:anchor="_Toc508666384" w:history="1">
             <w:r>
               <w:rPr>
                 <w:rStyle w:val="Hyperlink"/>
@@ -1422,7 +1422,7 @@
                 <w:noProof/>
                 <w:webHidden/>
               </w:rPr>
-              <w:instrText xml:space="preserve"> PAGEREF _Toc508664536 \h </w:instrText>
+              <w:instrText xml:space="preserve"> PAGEREF _Toc508666384 \h </w:instrText>
             </w:r>
             <w:r>
               <w:rPr>
@@ -1464,7 +1464,7 @@
               <w:noProof/>
             </w:rPr>
           </w:pPr>
-          <w:hyperlink w:anchor="_Toc508664537" w:history="1">
+          <w:hyperlink w:anchor="_Toc508666385" w:history="1">
             <w:r>
               <w:rPr>
                 <w:rStyle w:val="Hyperlink"/>
@@ -1492,7 +1492,7 @@
                 <w:noProof/>
                 <w:webHidden/>
               </w:rPr>
-              <w:instrText xml:space="preserve"> PAGEREF _Toc508664537 \h </w:instrText>
+              <w:instrText xml:space="preserve"> PAGEREF _Toc508666385 \h </w:instrText>
             </w:r>
             <w:r>
               <w:rPr>
@@ -1534,7 +1534,7 @@
               <w:noProof/>
             </w:rPr>
           </w:pPr>
-          <w:hyperlink w:anchor="_Toc508664538" w:history="1">
+          <w:hyperlink w:anchor="_Toc508666386" w:history="1">
             <w:r>
               <w:rPr>
                 <w:rStyle w:val="Hyperlink"/>
@@ -1562,7 +1562,7 @@
                 <w:noProof/>
                 <w:webHidden/>
               </w:rPr>
-              <w:instrText xml:space="preserve"> PAGEREF _Toc508664538 \h </w:instrText>
+              <w:instrText xml:space="preserve"> PAGEREF _Toc508666386 \h </w:instrText>
             </w:r>
             <w:r>
               <w:rPr>
@@ -1604,7 +1604,7 @@
               <w:noProof/>
             </w:rPr>
           </w:pPr>
-          <w:hyperlink w:anchor="_Toc508664539" w:history="1">
+          <w:hyperlink w:anchor="_Toc508666387" w:history="1">
             <w:r>
               <w:rPr>
                 <w:rStyle w:val="Hyperlink"/>
@@ -1632,7 +1632,7 @@
                 <w:noProof/>
                 <w:webHidden/>
               </w:rPr>
-              <w:instrText xml:space="preserve"> PAGEREF _Toc508664539 \h </w:instrText>
+              <w:instrText xml:space="preserve"> PAGEREF _Toc508666387 \h </w:instrText>
             </w:r>
             <w:r>
               <w:rPr>
@@ -1674,7 +1674,7 @@
               <w:noProof/>
             </w:rPr>
           </w:pPr>
-          <w:hyperlink w:anchor="_Toc508664540" w:history="1">
+          <w:hyperlink w:anchor="_Toc508666388" w:history="1">
             <w:r>
               <w:rPr>
                 <w:rStyle w:val="Hyperlink"/>
@@ -1702,7 +1702,7 @@
                 <w:noProof/>
                 <w:webHidden/>
               </w:rPr>
-              <w:instrText xml:space="preserve"> PAGEREF _Toc508664540 \h </w:instrText>
+              <w:instrText xml:space="preserve"> PAGEREF _Toc508666388 \h </w:instrText>
             </w:r>
             <w:r>
               <w:rPr>
@@ -1744,7 +1744,7 @@
               <w:noProof/>
             </w:rPr>
           </w:pPr>
-          <w:hyperlink w:anchor="_Toc508664541" w:history="1">
+          <w:hyperlink w:anchor="_Toc508666389" w:history="1">
             <w:r>
               <w:rPr>
                 <w:rStyle w:val="Hyperlink"/>
@@ -1772,7 +1772,7 @@
                 <w:noProof/>
                 <w:webHidden/>
               </w:rPr>
-              <w:instrText xml:space="preserve"> PAGEREF _Toc508664541 \h </w:instrText>
+              <w:instrText xml:space="preserve"> PAGEREF _Toc508666389 \h </w:instrText>
             </w:r>
             <w:r>
               <w:rPr>
@@ -1814,7 +1814,7 @@
               <w:noProof/>
             </w:rPr>
           </w:pPr>
-          <w:hyperlink w:anchor="_Toc508664542" w:history="1">
+          <w:hyperlink w:anchor="_Toc508666390" w:history="1">
             <w:r>
               <w:rPr>
                 <w:rStyle w:val="Hyperlink"/>
@@ -1841,7 +1841,7 @@
                 <w:noProof/>
                 <w:webHidden/>
               </w:rPr>
-              <w:instrText xml:space="preserve"> PAGEREF _Toc508664542 \h </w:instrText>
+              <w:instrText xml:space="preserve"> PAGEREF _Toc508666390 \h </w:instrText>
             </w:r>
             <w:r>
               <w:rPr>
@@ -1883,7 +1883,7 @@
               <w:noProof/>
             </w:rPr>
           </w:pPr>
-          <w:hyperlink w:anchor="_Toc508664543" w:history="1">
+          <w:hyperlink w:anchor="_Toc508666391" w:history="1">
             <w:r>
               <w:rPr>
                 <w:rStyle w:val="Hyperlink"/>
@@ -1910,7 +1910,7 @@
                 <w:noProof/>
                 <w:webHidden/>
               </w:rPr>
-              <w:instrText xml:space="preserve"> PAGEREF _Toc508664543 \h </w:instrText>
+              <w:instrText xml:space="preserve"> PAGEREF _Toc508666391 \h </w:instrText>
             </w:r>
             <w:r>
               <w:rPr>
@@ -1952,7 +1952,7 @@
               <w:noProof/>
             </w:rPr>
           </w:pPr>
-          <w:hyperlink w:anchor="_Toc508664544" w:history="1">
+          <w:hyperlink w:anchor="_Toc508666392" w:history="1">
             <w:r>
               <w:rPr>
                 <w:rStyle w:val="Hyperlink"/>
@@ -1980,7 +1980,7 @@
                 <w:noProof/>
                 <w:webHidden/>
               </w:rPr>
-              <w:instrText xml:space="preserve"> PAGEREF _Toc508664544 \h </w:instrText>
+              <w:instrText xml:space="preserve"> PAGEREF _Toc508666392 \h </w:instrText>
             </w:r>
             <w:r>
               <w:rPr>
@@ -2022,7 +2022,7 @@
               <w:noProof/>
             </w:rPr>
           </w:pPr>
-          <w:hyperlink w:anchor="_Toc508664545" w:history="1">
+          <w:hyperlink w:anchor="_Toc508666393" w:history="1">
             <w:r>
               <w:rPr>
                 <w:rStyle w:val="Hyperlink"/>
@@ -2050,7 +2050,7 @@
                 <w:noProof/>
                 <w:webHidden/>
               </w:rPr>
-              <w:instrText xml:space="preserve"> PAGEREF _Toc508664545 \h </w:instrText>
+              <w:instrText xml:space="preserve"> PAGEREF _Toc508666393 \h </w:instrText>
             </w:r>
             <w:r>
               <w:rPr>
@@ -2092,7 +2092,7 @@
               <w:noProof/>
             </w:rPr>
           </w:pPr>
-          <w:hyperlink w:anchor="_Toc508664546" w:history="1">
+          <w:hyperlink w:anchor="_Toc508666394" w:history="1">
             <w:r>
               <w:rPr>
                 <w:rStyle w:val="Hyperlink"/>
@@ -2119,7 +2119,7 @@
                 <w:noProof/>
                 <w:webHidden/>
               </w:rPr>
-              <w:instrText xml:space="preserve"> PAGEREF _Toc508664546 \h </w:instrText>
+              <w:instrText xml:space="preserve"> PAGEREF _Toc508666394 \h </w:instrText>
             </w:r>
             <w:r>
               <w:rPr>
@@ -2161,7 +2161,7 @@
               <w:noProof/>
             </w:rPr>
           </w:pPr>
-          <w:hyperlink w:anchor="_Toc508664547" w:history="1">
+          <w:hyperlink w:anchor="_Toc508666395" w:history="1">
             <w:r>
               <w:rPr>
                 <w:rStyle w:val="Hyperlink"/>
@@ -2188,7 +2188,7 @@
                 <w:noProof/>
                 <w:webHidden/>
               </w:rPr>
-              <w:instrText xml:space="preserve"> PAGEREF _Toc508664547 \h </w:instrText>
+              <w:instrText xml:space="preserve"> PAGEREF _Toc508666395 \h </w:instrText>
             </w:r>
             <w:r>
               <w:rPr>
@@ -2230,7 +2230,7 @@
               <w:noProof/>
             </w:rPr>
           </w:pPr>
-          <w:hyperlink w:anchor="_Toc508664548" w:history="1">
+          <w:hyperlink w:anchor="_Toc508666396" w:history="1">
             <w:r>
               <w:rPr>
                 <w:rStyle w:val="Hyperlink"/>
@@ -2258,7 +2258,7 @@
                 <w:noProof/>
                 <w:webHidden/>
               </w:rPr>
-              <w:instrText xml:space="preserve"> PAGEREF _Toc508664548 \h </w:instrText>
+              <w:instrText xml:space="preserve"> PAGEREF _Toc508666396 \h </w:instrText>
             </w:r>
             <w:r>
               <w:rPr>
@@ -2300,7 +2300,7 @@
               <w:noProof/>
             </w:rPr>
           </w:pPr>
-          <w:hyperlink w:anchor="_Toc508664549" w:history="1">
+          <w:hyperlink w:anchor="_Toc508666397" w:history="1">
             <w:r>
               <w:rPr>
                 <w:rStyle w:val="Hyperlink"/>
@@ -2329,7 +2329,7 @@
                 <w:noProof/>
                 <w:webHidden/>
               </w:rPr>
-              <w:instrText xml:space="preserve"> PAGEREF _Toc508664549 \h </w:instrText>
+              <w:instrText xml:space="preserve"> PAGEREF _Toc508666397 \h </w:instrText>
             </w:r>
             <w:r>
               <w:rPr>
@@ -2371,7 +2371,7 @@
               <w:noProof/>
             </w:rPr>
           </w:pPr>
-          <w:hyperlink w:anchor="_Toc508664550" w:history="1">
+          <w:hyperlink w:anchor="_Toc508666398" w:history="1">
             <w:r>
               <w:rPr>
                 <w:rStyle w:val="Hyperlink"/>
@@ -2398,7 +2398,7 @@
                 <w:noProof/>
                 <w:webHidden/>
               </w:rPr>
-              <w:instrText xml:space="preserve"> PAGEREF _Toc508664550 \h </w:instrText>
+              <w:instrText xml:space="preserve"> PAGEREF _Toc508666398 \h </w:instrText>
             </w:r>
             <w:r>
               <w:rPr>
@@ -2440,7 +2440,7 @@
               <w:noProof/>
             </w:rPr>
           </w:pPr>
-          <w:hyperlink w:anchor="_Toc508664551" w:history="1">
+          <w:hyperlink w:anchor="_Toc508666399" w:history="1">
             <w:r>
               <w:rPr>
                 <w:rStyle w:val="Hyperlink"/>
@@ -2467,7 +2467,7 @@
                 <w:noProof/>
                 <w:webHidden/>
               </w:rPr>
-              <w:instrText xml:space="preserve"> PAGEREF _Toc508664551 \h </w:instrText>
+              <w:instrText xml:space="preserve"> PAGEREF _Toc508666399 \h </w:instrText>
             </w:r>
             <w:r>
               <w:rPr>
@@ -2509,7 +2509,7 @@
               <w:noProof/>
             </w:rPr>
           </w:pPr>
-          <w:hyperlink w:anchor="_Toc508664552" w:history="1">
+          <w:hyperlink w:anchor="_Toc508666400" w:history="1">
             <w:r>
               <w:rPr>
                 <w:rStyle w:val="Hyperlink"/>
@@ -2536,7 +2536,7 @@
                 <w:noProof/>
                 <w:webHidden/>
               </w:rPr>
-              <w:instrText xml:space="preserve"> PAGEREF _Toc508664552 \h </w:instrText>
+              <w:instrText xml:space="preserve"> PAGEREF _Toc508666400 \h </w:instrText>
             </w:r>
             <w:r>
               <w:rPr>
@@ -2578,7 +2578,7 @@
               <w:noProof/>
             </w:rPr>
           </w:pPr>
-          <w:hyperlink w:anchor="_Toc508664553" w:history="1">
+          <w:hyperlink w:anchor="_Toc508666401" w:history="1">
             <w:r>
               <w:rPr>
                 <w:rStyle w:val="Hyperlink"/>
@@ -2605,7 +2605,7 @@
                 <w:noProof/>
                 <w:webHidden/>
               </w:rPr>
-              <w:instrText xml:space="preserve"> PAGEREF _Toc508664553 \h </w:instrText>
+              <w:instrText xml:space="preserve"> PAGEREF _Toc508666401 \h </w:instrText>
             </w:r>
             <w:r>
               <w:rPr>
@@ -2647,7 +2647,7 @@
               <w:noProof/>
             </w:rPr>
           </w:pPr>
-          <w:hyperlink w:anchor="_Toc508664554" w:history="1">
+          <w:hyperlink w:anchor="_Toc508666402" w:history="1">
             <w:r>
               <w:rPr>
                 <w:rStyle w:val="Hyperlink"/>
@@ -2674,7 +2674,7 @@
                 <w:noProof/>
                 <w:webHidden/>
               </w:rPr>
-              <w:instrText xml:space="preserve"> PAGEREF _Toc508664554 \h </w:instrText>
+              <w:instrText xml:space="preserve"> PAGEREF _Toc508666402 \h </w:instrText>
             </w:r>
             <w:r>
               <w:rPr>
@@ -2716,7 +2716,7 @@
               <w:noProof/>
             </w:rPr>
           </w:pPr>
-          <w:hyperlink w:anchor="_Toc508664555" w:history="1">
+          <w:hyperlink w:anchor="_Toc508666403" w:history="1">
             <w:r>
               <w:rPr>
                 <w:rStyle w:val="Hyperlink"/>
@@ -2743,7 +2743,7 @@
                 <w:noProof/>
                 <w:webHidden/>
               </w:rPr>
-              <w:instrText xml:space="preserve"> PAGEREF _Toc508664555 \h </w:instrText>
+              <w:instrText xml:space="preserve"> PAGEREF _Toc508666403 \h </w:instrText>
             </w:r>
             <w:r>
               <w:rPr>
@@ -2785,7 +2785,7 @@
               <w:noProof/>
             </w:rPr>
           </w:pPr>
-          <w:hyperlink w:anchor="_Toc508664556" w:history="1">
+          <w:hyperlink w:anchor="_Toc508666404" w:history="1">
             <w:r>
               <w:rPr>
                 <w:rStyle w:val="Hyperlink"/>
@@ -2812,7 +2812,7 @@
                 <w:noProof/>
                 <w:webHidden/>
               </w:rPr>
-              <w:instrText xml:space="preserve"> PAGEREF _Toc508664556 \h </w:instrText>
+              <w:instrText xml:space="preserve"> PAGEREF _Toc508666404 \h </w:instrText>
             </w:r>
             <w:r>
               <w:rPr>
@@ -2854,7 +2854,7 @@
               <w:noProof/>
             </w:rPr>
           </w:pPr>
-          <w:hyperlink w:anchor="_Toc508664557" w:history="1">
+          <w:hyperlink w:anchor="_Toc508666405" w:history="1">
             <w:r>
               <w:rPr>
                 <w:rStyle w:val="Hyperlink"/>
@@ -2881,7 +2881,7 @@
                 <w:noProof/>
                 <w:webHidden/>
               </w:rPr>
-              <w:instrText xml:space="preserve"> PAGEREF _Toc508664557 \h </w:instrText>
+              <w:instrText xml:space="preserve"> PAGEREF _Toc508666405 \h </w:instrText>
             </w:r>
             <w:r>
               <w:rPr>
@@ -2923,7 +2923,7 @@
               <w:noProof/>
             </w:rPr>
           </w:pPr>
-          <w:hyperlink w:anchor="_Toc508664558" w:history="1">
+          <w:hyperlink w:anchor="_Toc508666406" w:history="1">
             <w:r>
               <w:rPr>
                 <w:rStyle w:val="Hyperlink"/>
@@ -2950,7 +2950,7 @@
                 <w:noProof/>
                 <w:webHidden/>
               </w:rPr>
-              <w:instrText xml:space="preserve"> PAGEREF _Toc508664558 \h </w:instrText>
+              <w:instrText xml:space="preserve"> PAGEREF _Toc508666406 \h </w:instrText>
             </w:r>
             <w:r>
               <w:rPr>
@@ -2992,7 +2992,7 @@
               <w:noProof/>
             </w:rPr>
           </w:pPr>
-          <w:hyperlink w:anchor="_Toc508664559" w:history="1">
+          <w:hyperlink w:anchor="_Toc508666407" w:history="1">
             <w:r>
               <w:rPr>
                 <w:rStyle w:val="Hyperlink"/>
@@ -3019,7 +3019,7 @@
                 <w:noProof/>
                 <w:webHidden/>
               </w:rPr>
-              <w:instrText xml:space="preserve"> PAGEREF _Toc508664559 \h </w:instrText>
+              <w:instrText xml:space="preserve"> PAGEREF _Toc508666407 \h </w:instrText>
             </w:r>
             <w:r>
               <w:rPr>
@@ -3061,7 +3061,7 @@
               <w:noProof/>
             </w:rPr>
           </w:pPr>
-          <w:hyperlink w:anchor="_Toc508664560" w:history="1">
+          <w:hyperlink w:anchor="_Toc508666408" w:history="1">
             <w:r>
               <w:rPr>
                 <w:rStyle w:val="Hyperlink"/>
@@ -3088,7 +3088,7 @@
                 <w:noProof/>
                 <w:webHidden/>
               </w:rPr>
-              <w:instrText xml:space="preserve"> PAGEREF _Toc508664560 \h </w:instrText>
+              <w:instrText xml:space="preserve"> PAGEREF _Toc508666408 \h </w:instrText>
             </w:r>
             <w:r>
               <w:rPr>
@@ -3130,7 +3130,7 @@
               <w:noProof/>
             </w:rPr>
           </w:pPr>
-          <w:hyperlink w:anchor="_Toc508664561" w:history="1">
+          <w:hyperlink w:anchor="_Toc508666409" w:history="1">
             <w:r>
               <w:rPr>
                 <w:rStyle w:val="Hyperlink"/>
@@ -3157,7 +3157,7 @@
                 <w:noProof/>
                 <w:webHidden/>
               </w:rPr>
-              <w:instrText xml:space="preserve"> PAGEREF _Toc508664561 \h </w:instrText>
+              <w:instrText xml:space="preserve"> PAGEREF _Toc508666409 \h </w:instrText>
             </w:r>
             <w:r>
               <w:rPr>
@@ -3199,7 +3199,7 @@
               <w:noProof/>
             </w:rPr>
           </w:pPr>
-          <w:hyperlink w:anchor="_Toc508664562" w:history="1">
+          <w:hyperlink w:anchor="_Toc508666410" w:history="1">
             <w:r>
               <w:rPr>
                 <w:rStyle w:val="Hyperlink"/>
@@ -3226,7 +3226,7 @@
                 <w:noProof/>
                 <w:webHidden/>
               </w:rPr>
-              <w:instrText xml:space="preserve"> PAGEREF _Toc508664562 \h </w:instrText>
+              <w:instrText xml:space="preserve"> PAGEREF _Toc508666410 \h </w:instrText>
             </w:r>
             <w:r>
               <w:rPr>
@@ -3268,7 +3268,7 @@
               <w:noProof/>
             </w:rPr>
           </w:pPr>
-          <w:hyperlink w:anchor="_Toc508664563" w:history="1">
+          <w:hyperlink w:anchor="_Toc508666411" w:history="1">
             <w:r>
               <w:rPr>
                 <w:rStyle w:val="Hyperlink"/>
@@ -3295,7 +3295,7 @@
                 <w:noProof/>
                 <w:webHidden/>
               </w:rPr>
-              <w:instrText xml:space="preserve"> PAGEREF _Toc508664563 \h </w:instrText>
+              <w:instrText xml:space="preserve"> PAGEREF _Toc508666411 \h </w:instrText>
             </w:r>
             <w:r>
               <w:rPr>
@@ -3337,7 +3337,7 @@
               <w:noProof/>
             </w:rPr>
           </w:pPr>
-          <w:hyperlink w:anchor="_Toc508664564" w:history="1">
+          <w:hyperlink w:anchor="_Toc508666412" w:history="1">
             <w:r>
               <w:rPr>
                 <w:rStyle w:val="Hyperlink"/>
@@ -3364,7 +3364,7 @@
                 <w:noProof/>
                 <w:webHidden/>
               </w:rPr>
-              <w:instrText xml:space="preserve"> PAGEREF _Toc508664564 \h </w:instrText>
+              <w:instrText xml:space="preserve"> PAGEREF _Toc508666412 \h </w:instrText>
             </w:r>
             <w:r>
               <w:rPr>
@@ -3406,7 +3406,7 @@
               <w:noProof/>
             </w:rPr>
           </w:pPr>
-          <w:hyperlink w:anchor="_Toc508664565" w:history="1">
+          <w:hyperlink w:anchor="_Toc508666413" w:history="1">
             <w:r>
               <w:rPr>
                 <w:rStyle w:val="Hyperlink"/>
@@ -3433,7 +3433,7 @@
                 <w:noProof/>
                 <w:webHidden/>
               </w:rPr>
-              <w:instrText xml:space="preserve"> PAGEREF _Toc508664565 \h </w:instrText>
+              <w:instrText xml:space="preserve"> PAGEREF _Toc508666413 \h </w:instrText>
             </w:r>
             <w:r>
               <w:rPr>
@@ -3475,7 +3475,7 @@
               <w:noProof/>
             </w:rPr>
           </w:pPr>
-          <w:hyperlink w:anchor="_Toc508664566" w:history="1">
+          <w:hyperlink w:anchor="_Toc508666414" w:history="1">
             <w:r>
               <w:rPr>
                 <w:rStyle w:val="Hyperlink"/>
@@ -3502,7 +3502,7 @@
                 <w:noProof/>
                 <w:webHidden/>
               </w:rPr>
-              <w:instrText xml:space="preserve"> PAGEREF _Toc508664566 \h </w:instrText>
+              <w:instrText xml:space="preserve"> PAGEREF _Toc508666414 \h </w:instrText>
             </w:r>
             <w:r>
               <w:rPr>
@@ -3544,7 +3544,7 @@
               <w:noProof/>
             </w:rPr>
           </w:pPr>
-          <w:hyperlink w:anchor="_Toc508664567" w:history="1">
+          <w:hyperlink w:anchor="_Toc508666415" w:history="1">
             <w:r>
               <w:rPr>
                 <w:rStyle w:val="Hyperlink"/>
@@ -3571,7 +3571,7 @@
                 <w:noProof/>
                 <w:webHidden/>
               </w:rPr>
-              <w:instrText xml:space="preserve"> PAGEREF _Toc508664567 \h </w:instrText>
+              <w:instrText xml:space="preserve"> PAGEREF _Toc508666415 \h </w:instrText>
             </w:r>
             <w:r>
               <w:rPr>
@@ -3613,7 +3613,7 @@
               <w:noProof/>
             </w:rPr>
           </w:pPr>
-          <w:hyperlink w:anchor="_Toc508664568" w:history="1">
+          <w:hyperlink w:anchor="_Toc508666416" w:history="1">
             <w:r>
               <w:rPr>
                 <w:rStyle w:val="Hyperlink"/>
@@ -3640,7 +3640,7 @@
                 <w:noProof/>
                 <w:webHidden/>
               </w:rPr>
-              <w:instrText xml:space="preserve"> PAGEREF _Toc508664568 \h </w:instrText>
+              <w:instrText xml:space="preserve"> PAGEREF _Toc508666416 \h </w:instrText>
             </w:r>
             <w:r>
               <w:rPr>
@@ -3682,7 +3682,7 @@
               <w:noProof/>
             </w:rPr>
           </w:pPr>
-          <w:hyperlink w:anchor="_Toc508664569" w:history="1">
+          <w:hyperlink w:anchor="_Toc508666417" w:history="1">
             <w:r>
               <w:rPr>
                 <w:rStyle w:val="Hyperlink"/>
@@ -3709,7 +3709,7 @@
                 <w:noProof/>
                 <w:webHidden/>
               </w:rPr>
-              <w:instrText xml:space="preserve"> PAGEREF _Toc508664569 \h </w:instrText>
+              <w:instrText xml:space="preserve"> PAGEREF _Toc508666417 \h </w:instrText>
             </w:r>
             <w:r>
               <w:rPr>
@@ -3751,7 +3751,7 @@
               <w:noProof/>
             </w:rPr>
           </w:pPr>
-          <w:hyperlink w:anchor="_Toc508664570" w:history="1">
+          <w:hyperlink w:anchor="_Toc508666418" w:history="1">
             <w:r>
               <w:rPr>
                 <w:rStyle w:val="Hyperlink"/>
@@ -3778,7 +3778,7 @@
                 <w:noProof/>
                 <w:webHidden/>
               </w:rPr>
-              <w:instrText xml:space="preserve"> PAGEREF _Toc508664570 \h </w:instrText>
+              <w:instrText xml:space="preserve"> PAGEREF _Toc508666418 \h </w:instrText>
             </w:r>
             <w:r>
               <w:rPr>
@@ -3820,7 +3820,7 @@
               <w:noProof/>
             </w:rPr>
           </w:pPr>
-          <w:hyperlink w:anchor="_Toc508664571" w:history="1">
+          <w:hyperlink w:anchor="_Toc508666419" w:history="1">
             <w:r>
               <w:rPr>
                 <w:rStyle w:val="Hyperlink"/>
@@ -3847,7 +3847,7 @@
                 <w:noProof/>
                 <w:webHidden/>
               </w:rPr>
-              <w:instrText xml:space="preserve"> PAGEREF _Toc508664571 \h </w:instrText>
+              <w:instrText xml:space="preserve"> PAGEREF _Toc508666419 \h </w:instrText>
             </w:r>
             <w:r>
               <w:rPr>
@@ -3889,7 +3889,7 @@
               <w:noProof/>
             </w:rPr>
           </w:pPr>
-          <w:hyperlink w:anchor="_Toc508664572" w:history="1">
+          <w:hyperlink w:anchor="_Toc508666420" w:history="1">
             <w:r>
               <w:rPr>
                 <w:rStyle w:val="Hyperlink"/>
@@ -3916,7 +3916,7 @@
                 <w:noProof/>
                 <w:webHidden/>
               </w:rPr>
-              <w:instrText xml:space="preserve"> PAGEREF _Toc508664572 \h </w:instrText>
+              <w:instrText xml:space="preserve"> PAGEREF _Toc508666420 \h </w:instrText>
             </w:r>
             <w:r>
               <w:rPr>
@@ -3937,6 +3937,213 @@
                 <w:webHidden/>
               </w:rPr>
               <w:t>13</w:t>
+            </w:r>
+            <w:r>
+              <w:rPr>
+                <w:noProof/>
+                <w:webHidden/>
+              </w:rPr>
+              <w:fldChar w:fldCharType="end"/>
+            </w:r>
+          </w:hyperlink>
+        </w:p>
+        <w:p>
+          <w:pPr>
+            <w:pStyle w:val="TOC2"/>
+            <w:tabs>
+              <w:tab w:val="right" w:leader="dot" w:pos="9350"/>
+            </w:tabs>
+            <w:rPr>
+              <w:rFonts w:eastAsiaTheme="minorEastAsia"/>
+              <w:noProof/>
+            </w:rPr>
+          </w:pPr>
+          <w:hyperlink w:anchor="_Toc508666421" w:history="1">
+            <w:r>
+              <w:rPr>
+                <w:rStyle w:val="Hyperlink"/>
+                <w:noProof/>
+              </w:rPr>
+              <w:t>5.2.2 Potential Data Objects</w:t>
+            </w:r>
+            <w:r>
+              <w:rPr>
+                <w:noProof/>
+                <w:webHidden/>
+              </w:rPr>
+              <w:tab/>
+            </w:r>
+            <w:r>
+              <w:rPr>
+                <w:noProof/>
+                <w:webHidden/>
+              </w:rPr>
+              <w:fldChar w:fldCharType="begin"/>
+            </w:r>
+            <w:r>
+              <w:rPr>
+                <w:noProof/>
+                <w:webHidden/>
+              </w:rPr>
+              <w:instrText xml:space="preserve"> PAGEREF _Toc508666421 \h </w:instrText>
+            </w:r>
+            <w:r>
+              <w:rPr>
+                <w:noProof/>
+                <w:webHidden/>
+              </w:rPr>
+            </w:r>
+            <w:r>
+              <w:rPr>
+                <w:noProof/>
+                <w:webHidden/>
+              </w:rPr>
+              <w:fldChar w:fldCharType="separate"/>
+            </w:r>
+            <w:r>
+              <w:rPr>
+                <w:noProof/>
+                <w:webHidden/>
+              </w:rPr>
+              <w:t>15</w:t>
+            </w:r>
+            <w:r>
+              <w:rPr>
+                <w:noProof/>
+                <w:webHidden/>
+              </w:rPr>
+              <w:fldChar w:fldCharType="end"/>
+            </w:r>
+          </w:hyperlink>
+        </w:p>
+        <w:p>
+          <w:pPr>
+            <w:pStyle w:val="TOC2"/>
+            <w:tabs>
+              <w:tab w:val="right" w:leader="dot" w:pos="9350"/>
+            </w:tabs>
+            <w:rPr>
+              <w:rFonts w:eastAsiaTheme="minorEastAsia"/>
+              <w:noProof/>
+            </w:rPr>
+          </w:pPr>
+          <w:hyperlink w:anchor="_Toc508666422" w:history="1">
+            <w:r>
+              <w:rPr>
+                <w:rStyle w:val="Hyperlink"/>
+                <w:noProof/>
+              </w:rPr>
+              <w:t>5.2.3 Analysis for Finalizing Data Objects</w:t>
+            </w:r>
+            <w:r>
+              <w:rPr>
+                <w:noProof/>
+                <w:webHidden/>
+              </w:rPr>
+              <w:tab/>
+            </w:r>
+            <w:r>
+              <w:rPr>
+                <w:noProof/>
+                <w:webHidden/>
+              </w:rPr>
+              <w:fldChar w:fldCharType="begin"/>
+            </w:r>
+            <w:r>
+              <w:rPr>
+                <w:noProof/>
+                <w:webHidden/>
+              </w:rPr>
+              <w:instrText xml:space="preserve"> PAGEREF _Toc508666422 \h </w:instrText>
+            </w:r>
+            <w:r>
+              <w:rPr>
+                <w:noProof/>
+                <w:webHidden/>
+              </w:rPr>
+            </w:r>
+            <w:r>
+              <w:rPr>
+                <w:noProof/>
+                <w:webHidden/>
+              </w:rPr>
+              <w:fldChar w:fldCharType="separate"/>
+            </w:r>
+            <w:r>
+              <w:rPr>
+                <w:noProof/>
+                <w:webHidden/>
+              </w:rPr>
+              <w:t>16</w:t>
+            </w:r>
+            <w:r>
+              <w:rPr>
+                <w:noProof/>
+                <w:webHidden/>
+              </w:rPr>
+              <w:fldChar w:fldCharType="end"/>
+            </w:r>
+          </w:hyperlink>
+        </w:p>
+        <w:p>
+          <w:pPr>
+            <w:pStyle w:val="TOC2"/>
+            <w:tabs>
+              <w:tab w:val="right" w:leader="dot" w:pos="9350"/>
+            </w:tabs>
+            <w:rPr>
+              <w:rFonts w:eastAsiaTheme="minorEastAsia"/>
+              <w:noProof/>
+            </w:rPr>
+          </w:pPr>
+          <w:hyperlink w:anchor="_Toc508666423" w:history="1">
+            <w:r>
+              <w:rPr>
+                <w:rStyle w:val="Hyperlink"/>
+                <w:noProof/>
+              </w:rPr>
+              <w:t>5.2.4 Final Data Objects</w:t>
+            </w:r>
+            <w:r>
+              <w:rPr>
+                <w:noProof/>
+                <w:webHidden/>
+              </w:rPr>
+              <w:tab/>
+            </w:r>
+            <w:r>
+              <w:rPr>
+                <w:noProof/>
+                <w:webHidden/>
+              </w:rPr>
+              <w:fldChar w:fldCharType="begin"/>
+            </w:r>
+            <w:r>
+              <w:rPr>
+                <w:noProof/>
+                <w:webHidden/>
+              </w:rPr>
+              <w:instrText xml:space="preserve"> PAGEREF _Toc508666423 \h </w:instrText>
+            </w:r>
+            <w:r>
+              <w:rPr>
+                <w:noProof/>
+                <w:webHidden/>
+              </w:rPr>
+            </w:r>
+            <w:r>
+              <w:rPr>
+                <w:noProof/>
+                <w:webHidden/>
+              </w:rPr>
+              <w:fldChar w:fldCharType="separate"/>
+            </w:r>
+            <w:r>
+              <w:rPr>
+                <w:noProof/>
+                <w:webHidden/>
+              </w:rPr>
+              <w:t>16</w:t>
             </w:r>
             <w:r>
               <w:rPr>
@@ -4002,7 +4209,7 @@
       <w:r>
         <w:fldChar w:fldCharType="separate"/>
       </w:r>
-      <w:hyperlink w:anchor="_Toc508663451" w:history="1">
+      <w:hyperlink w:anchor="_Toc508666424" w:history="1">
         <w:r>
           <w:rPr>
             <w:rStyle w:val="Hyperlink"/>
@@ -4029,7 +4236,7 @@
             <w:noProof/>
             <w:webHidden/>
           </w:rPr>
-          <w:instrText xml:space="preserve"> PAGEREF _Toc508663451 \h </w:instrText>
+          <w:instrText xml:space="preserve"> PAGEREF _Toc508666424 \h </w:instrText>
         </w:r>
         <w:r>
           <w:rPr>
@@ -4061,6 +4268,75 @@
       </w:hyperlink>
     </w:p>
     <w:p>
+      <w:pPr>
+        <w:pStyle w:val="TableofFigures"/>
+        <w:tabs>
+          <w:tab w:val="right" w:leader="dot" w:pos="9350"/>
+        </w:tabs>
+        <w:rPr>
+          <w:rFonts w:eastAsiaTheme="minorEastAsia"/>
+          <w:noProof/>
+        </w:rPr>
+      </w:pPr>
+      <w:hyperlink w:anchor="_Toc508666425" w:history="1">
+        <w:r>
+          <w:rPr>
+            <w:rStyle w:val="Hyperlink"/>
+            <w:noProof/>
+          </w:rPr>
+          <w:t>Table 5. 2 Final Data Objects.</w:t>
+        </w:r>
+        <w:r>
+          <w:rPr>
+            <w:noProof/>
+            <w:webHidden/>
+          </w:rPr>
+          <w:tab/>
+        </w:r>
+        <w:r>
+          <w:rPr>
+            <w:noProof/>
+            <w:webHidden/>
+          </w:rPr>
+          <w:fldChar w:fldCharType="begin"/>
+        </w:r>
+        <w:r>
+          <w:rPr>
+            <w:noProof/>
+            <w:webHidden/>
+          </w:rPr>
+          <w:instrText xml:space="preserve"> PAGEREF _Toc508666425 \h </w:instrText>
+        </w:r>
+        <w:r>
+          <w:rPr>
+            <w:noProof/>
+            <w:webHidden/>
+          </w:rPr>
+        </w:r>
+        <w:r>
+          <w:rPr>
+            <w:noProof/>
+            <w:webHidden/>
+          </w:rPr>
+          <w:fldChar w:fldCharType="separate"/>
+        </w:r>
+        <w:r>
+          <w:rPr>
+            <w:noProof/>
+            <w:webHidden/>
+          </w:rPr>
+          <w:t>16</w:t>
+        </w:r>
+        <w:r>
+          <w:rPr>
+            <w:noProof/>
+            <w:webHidden/>
+          </w:rPr>
+          <w:fldChar w:fldCharType="end"/>
+        </w:r>
+      </w:hyperlink>
+    </w:p>
+    <w:p>
       <w:r>
         <w:fldChar w:fldCharType="end"/>
       </w:r>
@@ -4084,7 +4360,7 @@
       <w:pPr>
         <w:pStyle w:val="ComplainBoxH1"/>
       </w:pPr>
-      <w:bookmarkStart w:id="0" w:name="_Toc508664534"/>
+      <w:bookmarkStart w:id="0" w:name="_Toc508666382"/>
       <w:r>
         <w:lastRenderedPageBreak/>
         <w:t>Chapter 1: I</w:t>
@@ -4150,7 +4426,7 @@
       <w:pPr>
         <w:pStyle w:val="ComplainBoxh2"/>
       </w:pPr>
-      <w:bookmarkStart w:id="1" w:name="_Toc508664535"/>
+      <w:bookmarkStart w:id="1" w:name="_Toc508666383"/>
       <w:r>
         <w:t xml:space="preserve">1.1 </w:t>
       </w:r>
@@ -4421,7 +4697,7 @@
           <w:highlight w:val="white"/>
         </w:rPr>
       </w:pPr>
-      <w:bookmarkStart w:id="2" w:name="_Toc508664536"/>
+      <w:bookmarkStart w:id="2" w:name="_Toc508666384"/>
       <w:r>
         <w:rPr>
           <w:rFonts w:eastAsia="Verdana"/>
@@ -4743,7 +5019,7 @@
           <w:highlight w:val="white"/>
         </w:rPr>
       </w:pPr>
-      <w:bookmarkStart w:id="3" w:name="_Toc508664537"/>
+      <w:bookmarkStart w:id="3" w:name="_Toc508666385"/>
       <w:r>
         <w:rPr>
           <w:highlight w:val="white"/>
@@ -4841,7 +5117,7 @@
           <w:highlight w:val="white"/>
         </w:rPr>
       </w:pPr>
-      <w:bookmarkStart w:id="4" w:name="_Toc508664538"/>
+      <w:bookmarkStart w:id="4" w:name="_Toc508666386"/>
       <w:r>
         <w:rPr>
           <w:highlight w:val="white"/>
@@ -4884,7 +5160,7 @@
           <w:rFonts w:eastAsia="Verdana"/>
         </w:rPr>
       </w:pPr>
-      <w:bookmarkStart w:id="5" w:name="_Toc508664539"/>
+      <w:bookmarkStart w:id="5" w:name="_Toc508666387"/>
       <w:r>
         <w:rPr>
           <w:rFonts w:eastAsia="Verdana"/>
@@ -5051,7 +5327,7 @@
           <w:rFonts w:eastAsia="Verdana"/>
         </w:rPr>
       </w:pPr>
-      <w:bookmarkStart w:id="6" w:name="_Toc508664540"/>
+      <w:bookmarkStart w:id="6" w:name="_Toc508666388"/>
       <w:r>
         <w:rPr>
           <w:rFonts w:eastAsia="Verdana"/>
@@ -5267,7 +5543,7 @@
           <w:rFonts w:eastAsia="Verdana"/>
         </w:rPr>
       </w:pPr>
-      <w:bookmarkStart w:id="7" w:name="_Toc508664541"/>
+      <w:bookmarkStart w:id="7" w:name="_Toc508666389"/>
       <w:r>
         <w:rPr>
           <w:rFonts w:eastAsia="Verdana"/>
@@ -6087,7 +6363,7 @@
       <w:pPr>
         <w:pStyle w:val="ComplainBoxH1"/>
       </w:pPr>
-      <w:bookmarkStart w:id="8" w:name="_Toc508664542"/>
+      <w:bookmarkStart w:id="8" w:name="_Toc508666390"/>
       <w:r>
         <w:lastRenderedPageBreak/>
         <w:t xml:space="preserve">Chapter 3: </w:t>
@@ -6114,7 +6390,7 @@
       <w:pPr>
         <w:pStyle w:val="ComplainBoxh2"/>
       </w:pPr>
-      <w:bookmarkStart w:id="9" w:name="_Toc508664543"/>
+      <w:bookmarkStart w:id="9" w:name="_Toc508666391"/>
       <w:r>
         <w:t>3.1 Introduction</w:t>
       </w:r>
@@ -6140,7 +6416,7 @@
           <w:rFonts w:eastAsia="Verdana"/>
         </w:rPr>
       </w:pPr>
-      <w:bookmarkStart w:id="10" w:name="_Toc508664544"/>
+      <w:bookmarkStart w:id="10" w:name="_Toc508666392"/>
       <w:r>
         <w:rPr>
           <w:rFonts w:eastAsia="Verdana"/>
@@ -6273,7 +6549,7 @@
           <w:rFonts w:eastAsia="Verdana"/>
         </w:rPr>
       </w:pPr>
-      <w:bookmarkStart w:id="11" w:name="_Toc508664545"/>
+      <w:bookmarkStart w:id="11" w:name="_Toc508666393"/>
       <w:r>
         <w:rPr>
           <w:rFonts w:eastAsia="Verdana"/>
@@ -6308,7 +6584,7 @@
       <w:pPr>
         <w:pStyle w:val="ComplainBoxh2"/>
       </w:pPr>
-      <w:bookmarkStart w:id="12" w:name="_Toc508664546"/>
+      <w:bookmarkStart w:id="12" w:name="_Toc508666394"/>
       <w:r>
         <w:t>3.2.2 Problem in the Scope</w:t>
       </w:r>
@@ -6373,7 +6649,7 @@
       <w:pPr>
         <w:pStyle w:val="ComplainBoxh2"/>
       </w:pPr>
-      <w:bookmarkStart w:id="13" w:name="_Toc508664547"/>
+      <w:bookmarkStart w:id="13" w:name="_Toc508666395"/>
       <w:r>
         <w:t>3.2.3 Quality Function Deployment</w:t>
       </w:r>
@@ -6497,7 +6773,7 @@
           <w:rFonts w:eastAsia="Verdana"/>
         </w:rPr>
       </w:pPr>
-      <w:bookmarkStart w:id="14" w:name="_Toc508664548"/>
+      <w:bookmarkStart w:id="14" w:name="_Toc508666396"/>
       <w:r>
         <w:rPr>
           <w:rFonts w:eastAsia="Verdana"/>
@@ -6713,7 +6989,7 @@
           <w:highlight w:val="white"/>
         </w:rPr>
       </w:pPr>
-      <w:bookmarkStart w:id="15" w:name="_Toc508664549"/>
+      <w:bookmarkStart w:id="15" w:name="_Toc508666397"/>
       <w:r>
         <w:rPr>
           <w:rFonts w:eastAsia="Verdana"/>
@@ -6870,7 +7146,7 @@
       <w:pPr>
         <w:pStyle w:val="ComplainBoxh2"/>
       </w:pPr>
-      <w:bookmarkStart w:id="16" w:name="_Toc508664550"/>
+      <w:bookmarkStart w:id="16" w:name="_Toc508666398"/>
       <w:r>
         <w:t>3.2.3.3 Exciting Features</w:t>
       </w:r>
@@ -6945,7 +7221,7 @@
       <w:pPr>
         <w:pStyle w:val="ComplainBoxh2"/>
       </w:pPr>
-      <w:bookmarkStart w:id="17" w:name="_Toc508664551"/>
+      <w:bookmarkStart w:id="17" w:name="_Toc508666399"/>
       <w:r>
         <w:t>3.2.4 Usage Scenario</w:t>
       </w:r>
@@ -7047,7 +7323,7 @@
       <w:pPr>
         <w:pStyle w:val="ComplainBoxh2"/>
       </w:pPr>
-      <w:bookmarkStart w:id="18" w:name="_Toc508664552"/>
+      <w:bookmarkStart w:id="18" w:name="_Toc508666400"/>
       <w:r>
         <w:t>3.2.4.1 Problem Submission</w:t>
       </w:r>
@@ -7070,7 +7346,7 @@
       <w:pPr>
         <w:pStyle w:val="ComplainBoxh2"/>
       </w:pPr>
-      <w:bookmarkStart w:id="19" w:name="_Toc508664553"/>
+      <w:bookmarkStart w:id="19" w:name="_Toc508666401"/>
       <w:r>
         <w:t>3.2.4.1.1 Authentication</w:t>
       </w:r>
@@ -7091,7 +7367,7 @@
       <w:pPr>
         <w:pStyle w:val="ComplainBoxh2"/>
       </w:pPr>
-      <w:bookmarkStart w:id="20" w:name="_Toc508664554"/>
+      <w:bookmarkStart w:id="20" w:name="_Toc508666402"/>
       <w:r>
         <w:lastRenderedPageBreak/>
         <w:t>3.2.4.1.2 Submitting Problem</w:t>
@@ -7621,7 +7897,7 @@
       <w:pPr>
         <w:pStyle w:val="ComplainBoxh2"/>
       </w:pPr>
-      <w:bookmarkStart w:id="21" w:name="_Toc508664555"/>
+      <w:bookmarkStart w:id="21" w:name="_Toc508666403"/>
       <w:r>
         <w:t>3.2.4.1.3 Viewing User Account</w:t>
       </w:r>
@@ -7860,7 +8136,7 @@
       <w:pPr>
         <w:pStyle w:val="ComplainBoxh2"/>
       </w:pPr>
-      <w:bookmarkStart w:id="22" w:name="_Toc508664556"/>
+      <w:bookmarkStart w:id="22" w:name="_Toc508666404"/>
       <w:r>
         <w:t>3.2.4.1.4 Emergency Support</w:t>
       </w:r>
@@ -7921,7 +8197,7 @@
       <w:pPr>
         <w:pStyle w:val="ComplainBoxh2"/>
       </w:pPr>
-      <w:bookmarkStart w:id="23" w:name="_Toc508664557"/>
+      <w:bookmarkStart w:id="23" w:name="_Toc508666405"/>
       <w:r>
         <w:t>3.2.4.1.5 Notice Board</w:t>
       </w:r>
@@ -7944,7 +8220,7 @@
       <w:pPr>
         <w:pStyle w:val="ComplainBoxh2"/>
       </w:pPr>
-      <w:bookmarkStart w:id="24" w:name="_Toc508664558"/>
+      <w:bookmarkStart w:id="24" w:name="_Toc508666406"/>
       <w:r>
         <w:t>3.2.4.1.6 Download Application Forms</w:t>
       </w:r>
@@ -8046,7 +8322,7 @@
       <w:pPr>
         <w:pStyle w:val="ComplainBoxh2"/>
       </w:pPr>
-      <w:bookmarkStart w:id="25" w:name="_Toc508664559"/>
+      <w:bookmarkStart w:id="25" w:name="_Toc508666407"/>
       <w:r>
         <w:t>3.2.4.2 Problem Supervision</w:t>
       </w:r>
@@ -8090,7 +8366,7 @@
       <w:pPr>
         <w:pStyle w:val="ComplainBoxh2"/>
       </w:pPr>
-      <w:bookmarkStart w:id="26" w:name="_Toc508664560"/>
+      <w:bookmarkStart w:id="26" w:name="_Toc508666408"/>
       <w:r>
         <w:t>3.2.4.2.1 Authentication</w:t>
       </w:r>
@@ -8119,7 +8395,7 @@
       <w:pPr>
         <w:pStyle w:val="ComplainBoxh2"/>
       </w:pPr>
-      <w:bookmarkStart w:id="27" w:name="_Toc508664561"/>
+      <w:bookmarkStart w:id="27" w:name="_Toc508666409"/>
       <w:r>
         <w:t>3.2.4.2.2 View Submitted Problem</w:t>
       </w:r>
@@ -8294,7 +8570,7 @@
       <w:pPr>
         <w:pStyle w:val="ComplainBoxh2"/>
       </w:pPr>
-      <w:bookmarkStart w:id="28" w:name="_Toc508664562"/>
+      <w:bookmarkStart w:id="28" w:name="_Toc508666410"/>
       <w:r>
         <w:t>3.2.4.2.</w:t>
       </w:r>
@@ -8348,7 +8624,7 @@
       <w:pPr>
         <w:pStyle w:val="ComplainBoxh2"/>
       </w:pPr>
-      <w:bookmarkStart w:id="29" w:name="_Toc508664563"/>
+      <w:bookmarkStart w:id="29" w:name="_Toc508666411"/>
       <w:r>
         <w:lastRenderedPageBreak/>
         <w:t>3.2.4.2.</w:t>
@@ -8381,7 +8657,7 @@
       <w:pPr>
         <w:pStyle w:val="ComplainBoxh2"/>
       </w:pPr>
-      <w:bookmarkStart w:id="30" w:name="_Toc508664564"/>
+      <w:bookmarkStart w:id="30" w:name="_Toc508666412"/>
       <w:r>
         <w:t>3.2.4.2.</w:t>
       </w:r>
@@ -8443,7 +8719,7 @@
       <w:pPr>
         <w:pStyle w:val="ComplainBoxH1"/>
       </w:pPr>
-      <w:bookmarkStart w:id="31" w:name="_Toc508664565"/>
+      <w:bookmarkStart w:id="31" w:name="_Toc508666413"/>
       <w:r>
         <w:lastRenderedPageBreak/>
         <w:t>Chapter 4: Scenario Based Modeling</w:t>
@@ -8470,7 +8746,7 @@
       <w:pPr>
         <w:pStyle w:val="ComplainBoxh2"/>
       </w:pPr>
-      <w:bookmarkStart w:id="32" w:name="_Toc508664566"/>
+      <w:bookmarkStart w:id="32" w:name="_Toc508666414"/>
       <w:r>
         <w:t>4.1 Introduction</w:t>
       </w:r>
@@ -8500,7 +8776,7 @@
       <w:pPr>
         <w:pStyle w:val="ComplainBoxh2"/>
       </w:pPr>
-      <w:bookmarkStart w:id="33" w:name="_Toc508664567"/>
+      <w:bookmarkStart w:id="33" w:name="_Toc508666415"/>
       <w:r>
         <w:t>4.2 Use</w:t>
       </w:r>
@@ -8666,7 +8942,7 @@
       <w:pPr>
         <w:pStyle w:val="ComplainBoxh2"/>
       </w:pPr>
-      <w:bookmarkStart w:id="34" w:name="_Toc508664568"/>
+      <w:bookmarkStart w:id="34" w:name="_Toc508666416"/>
       <w:r>
         <w:lastRenderedPageBreak/>
         <w:t>4.3 Use Case Diagram</w:t>
@@ -8709,7 +8985,7 @@
       <w:pPr>
         <w:pStyle w:val="ComplainBoxH1"/>
       </w:pPr>
-      <w:bookmarkStart w:id="35" w:name="_Toc508664569"/>
+      <w:bookmarkStart w:id="35" w:name="_Toc508666417"/>
       <w:r>
         <w:lastRenderedPageBreak/>
         <w:t xml:space="preserve">Chapter 5: </w:t>
@@ -8736,7 +9012,7 @@
       <w:pPr>
         <w:pStyle w:val="ComplainBoxh2"/>
       </w:pPr>
-      <w:bookmarkStart w:id="36" w:name="_Toc508664570"/>
+      <w:bookmarkStart w:id="36" w:name="_Toc508666418"/>
       <w:r>
         <w:t>5.1 Introduction</w:t>
       </w:r>
@@ -8759,7 +9035,7 @@
       <w:pPr>
         <w:pStyle w:val="ComplainBoxh2"/>
       </w:pPr>
-      <w:bookmarkStart w:id="37" w:name="_Toc508664571"/>
+      <w:bookmarkStart w:id="37" w:name="_Toc508666419"/>
       <w:r>
         <w:t>5.2 Data Object Selection</w:t>
       </w:r>
@@ -8789,7 +9065,7 @@
       <w:pPr>
         <w:pStyle w:val="ComplainBoxh2"/>
       </w:pPr>
-      <w:bookmarkStart w:id="38" w:name="_Toc508664572"/>
+      <w:bookmarkStart w:id="38" w:name="_Toc508666420"/>
       <w:r>
         <w:t>5.2.1 Noun Identification</w:t>
       </w:r>
@@ -8830,7 +9106,7 @@
           <w:szCs w:val="24"/>
         </w:rPr>
       </w:pPr>
-      <w:bookmarkStart w:id="39" w:name="_Toc508663451"/>
+      <w:bookmarkStart w:id="39" w:name="_Toc508666424"/>
       <w:r>
         <w:rPr>
           <w:sz w:val="24"/>
@@ -17203,12 +17479,14 @@
       <w:pPr>
         <w:pStyle w:val="ComplainBoxh2"/>
       </w:pPr>
+      <w:bookmarkStart w:id="40" w:name="_Toc508666421"/>
       <w:r>
         <w:t>5.2.2</w:t>
       </w:r>
       <w:r>
         <w:t xml:space="preserve"> Potential Data Objects</w:t>
       </w:r>
+      <w:bookmarkEnd w:id="40"/>
     </w:p>
     <w:p>
       <w:pPr>
@@ -17465,18 +17743,11 @@
       <w:pPr>
         <w:pStyle w:val="ComplainBoxh2"/>
       </w:pPr>
-      <w:r>
-        <w:t>5.2.</w:t>
-      </w:r>
-      <w:r>
-        <w:t>3</w:t>
-      </w:r>
-      <w:r>
-        <w:t xml:space="preserve"> </w:t>
-      </w:r>
-      <w:r>
-        <w:t>Analysis for Finalizing Data Objects</w:t>
-      </w:r>
+      <w:bookmarkStart w:id="41" w:name="_Toc508666422"/>
+      <w:r>
+        <w:t>5.2.3 Analysis for Finalizing Data Objects</w:t>
+      </w:r>
+      <w:bookmarkEnd w:id="41"/>
     </w:p>
     <w:p>
       <w:pPr>
@@ -17571,28 +17842,19 @@
       <w:pPr>
         <w:pStyle w:val="ComplainBoxh2"/>
       </w:pPr>
-      <w:bookmarkStart w:id="40" w:name="_GoBack"/>
-      <w:bookmarkEnd w:id="40"/>
     </w:p>
     <w:p>
       <w:pPr>
         <w:pStyle w:val="ComplainBoxh2"/>
       </w:pPr>
-      <w:r>
-        <w:t>5.2.</w:t>
-      </w:r>
-      <w:r>
-        <w:t>4</w:t>
-      </w:r>
-      <w:r>
-        <w:t xml:space="preserve"> </w:t>
-      </w:r>
-      <w:r>
-        <w:t>Final Data Object</w:t>
+      <w:bookmarkStart w:id="42" w:name="_Toc508666423"/>
+      <w:r>
+        <w:t>5.2.4 Final Data Object</w:t>
       </w:r>
       <w:r>
         <w:t>s</w:t>
       </w:r>
+      <w:bookmarkEnd w:id="42"/>
     </w:p>
     <w:p>
       <w:pPr>
@@ -17609,6 +17871,7 @@
           <w:szCs w:val="24"/>
         </w:rPr>
       </w:pPr>
+      <w:bookmarkStart w:id="43" w:name="_Toc508666425"/>
       <w:r>
         <w:rPr>
           <w:i w:val="0"/>
@@ -17673,6 +17936,7 @@
         </w:rPr>
         <w:t xml:space="preserve"> Final Data Objects.</w:t>
       </w:r>
+      <w:bookmarkEnd w:id="43"/>
     </w:p>
     <w:tbl>
       <w:tblPr>
@@ -17830,17 +18094,86 @@
                 <w:sz w:val="24"/>
                 <w:szCs w:val="24"/>
               </w:rPr>
-              <w:t>n</w:t>
-            </w:r>
-            <w:r>
+              <w:t>name, phone_number, reward_point, password</w:t>
+            </w:r>
+          </w:p>
+        </w:tc>
+      </w:tr>
+      <w:tr>
+        <w:tc>
+          <w:tcPr>
+            <w:tcW w:w="535" w:type="dxa"/>
+          </w:tcPr>
+          <w:p>
+            <w:pPr>
+              <w:pStyle w:val="ComplainBoxh2"/>
               <w:rPr>
                 <w:rFonts w:asciiTheme="minorHAnsi" w:hAnsiTheme="minorHAnsi" w:cstheme="minorHAnsi"/>
                 <w:b w:val="0"/>
-                <w:color w:val="000000"/>
-                <w:sz w:val="24"/>
-                <w:szCs w:val="24"/>
-              </w:rPr>
-              <w:t>ame, phone_number, reward_point, password</w:t>
+                <w:sz w:val="24"/>
+                <w:szCs w:val="24"/>
+              </w:rPr>
+            </w:pPr>
+            <w:r>
+              <w:rPr>
+                <w:rFonts w:asciiTheme="minorHAnsi" w:hAnsiTheme="minorHAnsi" w:cstheme="minorHAnsi"/>
+                <w:b w:val="0"/>
+                <w:sz w:val="24"/>
+                <w:szCs w:val="24"/>
+              </w:rPr>
+              <w:t>2</w:t>
+            </w:r>
+          </w:p>
+        </w:tc>
+        <w:tc>
+          <w:tcPr>
+            <w:tcW w:w="1170" w:type="dxa"/>
+          </w:tcPr>
+          <w:p>
+            <w:pPr>
+              <w:pStyle w:val="ComplainBoxh2"/>
+              <w:rPr>
+                <w:rFonts w:asciiTheme="minorHAnsi" w:hAnsiTheme="minorHAnsi" w:cstheme="minorHAnsi"/>
+                <w:b w:val="0"/>
+                <w:sz w:val="24"/>
+                <w:szCs w:val="24"/>
+              </w:rPr>
+            </w:pPr>
+            <w:r>
+              <w:rPr>
+                <w:rFonts w:asciiTheme="minorHAnsi" w:hAnsiTheme="minorHAnsi" w:cstheme="minorHAnsi"/>
+                <w:b w:val="0"/>
+                <w:color w:val="000000"/>
+                <w:sz w:val="24"/>
+                <w:szCs w:val="24"/>
+              </w:rPr>
+              <w:t>Problem</w:t>
+            </w:r>
+          </w:p>
+        </w:tc>
+        <w:tc>
+          <w:tcPr>
+            <w:tcW w:w="7645" w:type="dxa"/>
+          </w:tcPr>
+          <w:p>
+            <w:pPr>
+              <w:pStyle w:val="ComplainBoxh2"/>
+              <w:rPr>
+                <w:rFonts w:asciiTheme="minorHAnsi" w:hAnsiTheme="minorHAnsi" w:cstheme="minorHAnsi"/>
+                <w:b w:val="0"/>
+                <w:sz w:val="24"/>
+                <w:szCs w:val="24"/>
+              </w:rPr>
+            </w:pPr>
+            <w:r>
+              <w:rPr>
+                <w:rFonts w:asciiTheme="minorHAnsi" w:hAnsiTheme="minorHAnsi" w:cstheme="minorHAnsi"/>
+                <w:b w:val="0"/>
+                <w:color w:val="000000"/>
+                <w:sz w:val="24"/>
+                <w:szCs w:val="24"/>
+              </w:rPr>
+              <w:t>problem_ID, problem_description, problem_category, submission_date, submission_time, status, problem_priority, ward_number, visibility</w:t>
             </w:r>
           </w:p>
         </w:tc>
@@ -17867,7 +18200,7 @@
                 <w:sz w:val="24"/>
                 <w:szCs w:val="24"/>
               </w:rPr>
-              <w:t>2</w:t>
+              <w:t>3</w:t>
             </w:r>
           </w:p>
         </w:tc>
@@ -17893,7 +18226,7 @@
                 <w:sz w:val="24"/>
                 <w:szCs w:val="24"/>
               </w:rPr>
-              <w:t>Problem</w:t>
+              <w:t>Location</w:t>
             </w:r>
           </w:p>
         </w:tc>
@@ -17919,7 +18252,7 @@
                 <w:sz w:val="24"/>
                 <w:szCs w:val="24"/>
               </w:rPr>
-              <w:t>problem_ID, problem_description, problem_category, submission_date, submission_time, status, problem_priority, ward_number, visibility</w:t>
+              <w:t>latitude, longitude, location_ID   </w:t>
             </w:r>
           </w:p>
         </w:tc>
@@ -17946,7 +18279,7 @@
                 <w:sz w:val="24"/>
                 <w:szCs w:val="24"/>
               </w:rPr>
-              <w:t>3</w:t>
+              <w:t>4</w:t>
             </w:r>
           </w:p>
         </w:tc>
@@ -17972,7 +18305,7 @@
                 <w:sz w:val="24"/>
                 <w:szCs w:val="24"/>
               </w:rPr>
-              <w:t>Location</w:t>
+              <w:t>Admin</w:t>
             </w:r>
           </w:p>
         </w:tc>
@@ -17998,7 +18331,7 @@
                 <w:sz w:val="24"/>
                 <w:szCs w:val="24"/>
               </w:rPr>
-              <w:t>latitude, longitude, location_ID   </w:t>
+              <w:t>email, password</w:t>
             </w:r>
           </w:p>
         </w:tc>
@@ -18025,7 +18358,7 @@
                 <w:sz w:val="24"/>
                 <w:szCs w:val="24"/>
               </w:rPr>
-              <w:t>4</w:t>
+              <w:t>5</w:t>
             </w:r>
           </w:p>
         </w:tc>
@@ -18051,7 +18384,7 @@
                 <w:sz w:val="24"/>
                 <w:szCs w:val="24"/>
               </w:rPr>
-              <w:t>Admin</w:t>
+              <w:t>Institution</w:t>
             </w:r>
           </w:p>
         </w:tc>
@@ -18077,7 +18410,7 @@
                 <w:sz w:val="24"/>
                 <w:szCs w:val="24"/>
               </w:rPr>
-              <w:t>email, password</w:t>
+              <w:t>institute_name, institute_location, instutute_phone_number, institution_category</w:t>
             </w:r>
           </w:p>
         </w:tc>
@@ -18104,7 +18437,7 @@
                 <w:sz w:val="24"/>
                 <w:szCs w:val="24"/>
               </w:rPr>
-              <w:t>5</w:t>
+              <w:t>6</w:t>
             </w:r>
           </w:p>
         </w:tc>
@@ -18130,7 +18463,7 @@
                 <w:sz w:val="24"/>
                 <w:szCs w:val="24"/>
               </w:rPr>
-              <w:t>Institution</w:t>
+              <w:t>Notice</w:t>
             </w:r>
           </w:p>
         </w:tc>
@@ -18156,7 +18489,7 @@
                 <w:sz w:val="24"/>
                 <w:szCs w:val="24"/>
               </w:rPr>
-              <w:t>institute_name, institute_location, instutute_phone_number, institution_category</w:t>
+              <w:t>notice_content, notice_id, notice_publishing_date</w:t>
             </w:r>
           </w:p>
         </w:tc>
@@ -18183,7 +18516,7 @@
                 <w:sz w:val="24"/>
                 <w:szCs w:val="24"/>
               </w:rPr>
-              <w:t>6</w:t>
+              <w:t>7</w:t>
             </w:r>
           </w:p>
         </w:tc>
@@ -18209,7 +18542,7 @@
                 <w:sz w:val="24"/>
                 <w:szCs w:val="24"/>
               </w:rPr>
-              <w:t>Notice</w:t>
+              <w:t>Event</w:t>
             </w:r>
           </w:p>
         </w:tc>
@@ -18235,91 +18568,37 @@
                 <w:sz w:val="24"/>
                 <w:szCs w:val="24"/>
               </w:rPr>
-              <w:t>notice_content, notice_id, notice_publishing_date</w:t>
-            </w:r>
-          </w:p>
-        </w:tc>
-      </w:tr>
-      <w:tr>
-        <w:tc>
-          <w:tcPr>
-            <w:tcW w:w="535" w:type="dxa"/>
-          </w:tcPr>
-          <w:p>
-            <w:pPr>
-              <w:pStyle w:val="ComplainBoxh2"/>
-              <w:rPr>
-                <w:rFonts w:asciiTheme="minorHAnsi" w:hAnsiTheme="minorHAnsi" w:cstheme="minorHAnsi"/>
-                <w:b w:val="0"/>
-                <w:sz w:val="24"/>
-                <w:szCs w:val="24"/>
-              </w:rPr>
-            </w:pPr>
-            <w:r>
-              <w:rPr>
-                <w:rFonts w:asciiTheme="minorHAnsi" w:hAnsiTheme="minorHAnsi" w:cstheme="minorHAnsi"/>
-                <w:b w:val="0"/>
-                <w:sz w:val="24"/>
-                <w:szCs w:val="24"/>
-              </w:rPr>
-              <w:t>7</w:t>
-            </w:r>
-          </w:p>
-        </w:tc>
-        <w:tc>
-          <w:tcPr>
-            <w:tcW w:w="1170" w:type="dxa"/>
-          </w:tcPr>
-          <w:p>
-            <w:pPr>
-              <w:pStyle w:val="ComplainBoxh2"/>
-              <w:rPr>
-                <w:rFonts w:asciiTheme="minorHAnsi" w:hAnsiTheme="minorHAnsi" w:cstheme="minorHAnsi"/>
-                <w:b w:val="0"/>
-                <w:sz w:val="24"/>
-                <w:szCs w:val="24"/>
-              </w:rPr>
-            </w:pPr>
-            <w:r>
-              <w:rPr>
-                <w:rFonts w:asciiTheme="minorHAnsi" w:hAnsiTheme="minorHAnsi" w:cstheme="minorHAnsi"/>
-                <w:b w:val="0"/>
-                <w:color w:val="000000"/>
-                <w:sz w:val="24"/>
-                <w:szCs w:val="24"/>
-              </w:rPr>
-              <w:t>Event</w:t>
-            </w:r>
-          </w:p>
-        </w:tc>
-        <w:tc>
-          <w:tcPr>
-            <w:tcW w:w="7645" w:type="dxa"/>
-          </w:tcPr>
-          <w:p>
-            <w:pPr>
-              <w:pStyle w:val="ComplainBoxh2"/>
-              <w:rPr>
-                <w:rFonts w:asciiTheme="minorHAnsi" w:hAnsiTheme="minorHAnsi" w:cstheme="minorHAnsi"/>
-                <w:b w:val="0"/>
-                <w:sz w:val="24"/>
-                <w:szCs w:val="24"/>
-              </w:rPr>
-            </w:pPr>
-            <w:r>
-              <w:rPr>
-                <w:rFonts w:asciiTheme="minorHAnsi" w:hAnsiTheme="minorHAnsi" w:cstheme="minorHAnsi"/>
-                <w:b w:val="0"/>
-                <w:color w:val="000000"/>
-                <w:sz w:val="24"/>
-                <w:szCs w:val="24"/>
-              </w:rPr>
               <w:t>event_name, event_id, event_publishing_date, event_date, event_time, event_description</w:t>
             </w:r>
           </w:p>
         </w:tc>
       </w:tr>
     </w:tbl>
+    <w:p>
+      <w:pPr>
+        <w:pStyle w:val="ComplainBoxh2"/>
+      </w:pPr>
+    </w:p>
+    <w:p>
+      <w:pPr>
+        <w:pStyle w:val="ComplainBoxh2"/>
+      </w:pPr>
+    </w:p>
+    <w:p>
+      <w:pPr>
+        <w:pStyle w:val="ComplainBoxh2"/>
+      </w:pPr>
+    </w:p>
+    <w:p>
+      <w:pPr>
+        <w:pStyle w:val="ComplainBoxh2"/>
+      </w:pPr>
+    </w:p>
+    <w:p>
+      <w:pPr>
+        <w:pStyle w:val="ComplainBoxh2"/>
+      </w:pPr>
+    </w:p>
     <w:p>
       <w:pPr>
         <w:pStyle w:val="ComplainBoxh2"/>
@@ -18348,6 +18627,55 @@
       </w:pPr>
     </w:p>
     <w:p/>
+    <w:p>
+      <w:pPr>
+        <w:pStyle w:val="ComplainBoxh2"/>
+      </w:pPr>
+      <w:r>
+        <w:t>5.2.5</w:t>
+      </w:r>
+      <w:r>
+        <w:t xml:space="preserve"> </w:t>
+      </w:r>
+      <w:r>
+        <w:t xml:space="preserve">Data Object Relations </w:t>
+      </w:r>
+    </w:p>
+    <w:p>
+      <w:pPr>
+        <w:rPr>
+          <w:rFonts w:ascii="Calibri" w:hAnsi="Calibri" w:cs="Calibri"/>
+          <w:sz w:val="24"/>
+          <w:szCs w:val="24"/>
+        </w:rPr>
+      </w:pPr>
+      <w:r>
+        <w:rPr>
+          <w:rFonts w:ascii="Calibri" w:hAnsi="Calibri" w:cs="Calibri"/>
+          <w:sz w:val="24"/>
+          <w:szCs w:val="24"/>
+        </w:rPr>
+        <w:t>In our “Complain Box” d</w:t>
+      </w:r>
+      <w:r>
+        <w:rPr>
+          <w:rFonts w:ascii="Calibri" w:hAnsi="Calibri" w:cs="Calibri"/>
+          <w:sz w:val="24"/>
+          <w:szCs w:val="24"/>
+        </w:rPr>
+        <w:t>ata objects are connected to one another in the ways stated below.</w:t>
+      </w:r>
+    </w:p>
+    <w:p>
+      <w:pPr>
+        <w:rPr>
+          <w:sz w:val="24"/>
+          <w:szCs w:val="24"/>
+        </w:rPr>
+      </w:pPr>
+      <w:bookmarkStart w:id="44" w:name="_GoBack"/>
+      <w:bookmarkEnd w:id="44"/>
+    </w:p>
     <w:sectPr>
       <w:pgSz w:w="12240" w:h="15840"/>
       <w:pgMar w:top="1440" w:right="1440" w:bottom="1440" w:left="1440" w:header="720" w:footer="720" w:gutter="0"/>
@@ -18426,7 +18754,7 @@
           <w:rPr>
             <w:noProof/>
           </w:rPr>
-          <w:t>16</w:t>
+          <w:t>17</w:t>
         </w:r>
         <w:r>
           <w:rPr>
@@ -24956,7 +25284,7 @@
 </file>
 
 <file path=customXml/itemProps1.xml><?xml version="1.0" encoding="utf-8"?>
-<ds:datastoreItem xmlns:ds="http://schemas.openxmlformats.org/officeDocument/2006/customXml" ds:itemID="{C04D0389-E447-4CC6-A916-C4B2411BD8C0}">
+<ds:datastoreItem xmlns:ds="http://schemas.openxmlformats.org/officeDocument/2006/customXml" ds:itemID="{0183781A-172A-4C98-B8A5-9594A6C33344}">
   <ds:schemaRefs>
     <ds:schemaRef ds:uri="http://schemas.openxmlformats.org/officeDocument/2006/bibliography"/>
   </ds:schemaRefs>

</xml_diff>

<commit_message>
6.2 is going on
</commit_message>
<xml_diff>
--- a/SRS_test.docx
+++ b/SRS_test.docx
@@ -4416,7 +4416,7 @@
       <w:r>
         <w:fldChar w:fldCharType="separate"/>
       </w:r>
-      <w:hyperlink w:anchor="_Toc508752875" w:history="1">
+      <w:hyperlink w:anchor="_Toc508753203" w:history="1">
         <w:r>
           <w:rPr>
             <w:rStyle w:val="Hyperlink"/>
@@ -4443,7 +4443,7 @@
             <w:noProof/>
             <w:webHidden/>
           </w:rPr>
-          <w:instrText xml:space="preserve"> PAGEREF _Toc508752875 \h </w:instrText>
+          <w:instrText xml:space="preserve"> PAGEREF _Toc508753203 \h </w:instrText>
         </w:r>
         <w:r>
           <w:rPr>
@@ -4485,7 +4485,7 @@
           <w:noProof/>
         </w:rPr>
       </w:pPr>
-      <w:hyperlink w:anchor="_Toc508752876" w:history="1">
+      <w:hyperlink w:anchor="_Toc508753204" w:history="1">
         <w:r>
           <w:rPr>
             <w:rStyle w:val="Hyperlink"/>
@@ -4512,7 +4512,7 @@
             <w:noProof/>
             <w:webHidden/>
           </w:rPr>
-          <w:instrText xml:space="preserve"> PAGEREF _Toc508752876 \h </w:instrText>
+          <w:instrText xml:space="preserve"> PAGEREF _Toc508753204 \h </w:instrText>
         </w:r>
         <w:r>
           <w:rPr>
@@ -4554,7 +4554,7 @@
           <w:noProof/>
         </w:rPr>
       </w:pPr>
-      <w:hyperlink w:anchor="_Toc508752877" w:history="1">
+      <w:hyperlink w:anchor="_Toc508753205" w:history="1">
         <w:r>
           <w:rPr>
             <w:rStyle w:val="Hyperlink"/>
@@ -4581,7 +4581,7 @@
             <w:noProof/>
             <w:webHidden/>
           </w:rPr>
-          <w:instrText xml:space="preserve"> PAGEREF _Toc508752877 \h </w:instrText>
+          <w:instrText xml:space="preserve"> PAGEREF _Toc508753205 \h </w:instrText>
         </w:r>
         <w:r>
           <w:rPr>
@@ -4623,7 +4623,7 @@
           <w:noProof/>
         </w:rPr>
       </w:pPr>
-      <w:hyperlink w:anchor="_Toc508752878" w:history="1">
+      <w:hyperlink w:anchor="_Toc508753206" w:history="1">
         <w:r>
           <w:rPr>
             <w:rStyle w:val="Hyperlink"/>
@@ -4650,7 +4650,7 @@
             <w:noProof/>
             <w:webHidden/>
           </w:rPr>
-          <w:instrText xml:space="preserve"> PAGEREF _Toc508752878 \h </w:instrText>
+          <w:instrText xml:space="preserve"> PAGEREF _Toc508753206 \h </w:instrText>
         </w:r>
         <w:r>
           <w:rPr>
@@ -4692,7 +4692,7 @@
           <w:noProof/>
         </w:rPr>
       </w:pPr>
-      <w:hyperlink w:anchor="_Toc508752879" w:history="1">
+      <w:hyperlink w:anchor="_Toc508753207" w:history="1">
         <w:r>
           <w:rPr>
             <w:rStyle w:val="Hyperlink"/>
@@ -4719,7 +4719,7 @@
             <w:noProof/>
             <w:webHidden/>
           </w:rPr>
-          <w:instrText xml:space="preserve"> PAGEREF _Toc508752879 \h </w:instrText>
+          <w:instrText xml:space="preserve"> PAGEREF _Toc508753207 \h </w:instrText>
         </w:r>
         <w:r>
           <w:rPr>
@@ -4761,7 +4761,7 @@
           <w:noProof/>
         </w:rPr>
       </w:pPr>
-      <w:hyperlink w:anchor="_Toc508752880" w:history="1">
+      <w:hyperlink w:anchor="_Toc508753208" w:history="1">
         <w:r>
           <w:rPr>
             <w:rStyle w:val="Hyperlink"/>
@@ -4788,7 +4788,7 @@
             <w:noProof/>
             <w:webHidden/>
           </w:rPr>
-          <w:instrText xml:space="preserve"> PAGEREF _Toc508752880 \h </w:instrText>
+          <w:instrText xml:space="preserve"> PAGEREF _Toc508753208 \h </w:instrText>
         </w:r>
         <w:r>
           <w:rPr>
@@ -4830,13 +4830,13 @@
           <w:noProof/>
         </w:rPr>
       </w:pPr>
-      <w:hyperlink w:anchor="_Toc508752881" w:history="1">
+      <w:hyperlink w:anchor="_Toc508753209" w:history="1">
         <w:r>
           <w:rPr>
             <w:rStyle w:val="Hyperlink"/>
             <w:noProof/>
           </w:rPr>
-          <w:t>Table 5. 7 Schema diagram (Event)</w:t>
+          <w:t>Table 5. 7 Schema diagram (Admin)</w:t>
         </w:r>
         <w:r>
           <w:rPr>
@@ -4857,7 +4857,7 @@
             <w:noProof/>
             <w:webHidden/>
           </w:rPr>
-          <w:instrText xml:space="preserve"> PAGEREF _Toc508752881 \h </w:instrText>
+          <w:instrText xml:space="preserve"> PAGEREF _Toc508753209 \h </w:instrText>
         </w:r>
         <w:r>
           <w:rPr>
@@ -4899,13 +4899,13 @@
           <w:noProof/>
         </w:rPr>
       </w:pPr>
-      <w:hyperlink w:anchor="_Toc508752882" w:history="1">
+      <w:hyperlink w:anchor="_Toc508753210" w:history="1">
         <w:r>
           <w:rPr>
             <w:rStyle w:val="Hyperlink"/>
             <w:noProof/>
           </w:rPr>
-          <w:t>Table 5. 8 Schema diagram (Admin)</w:t>
+          <w:t>Table 5. 8 Schema diagram (Event)</w:t>
         </w:r>
         <w:r>
           <w:rPr>
@@ -4926,7 +4926,7 @@
             <w:noProof/>
             <w:webHidden/>
           </w:rPr>
-          <w:instrText xml:space="preserve"> PAGEREF _Toc508752882 \h </w:instrText>
+          <w:instrText xml:space="preserve"> PAGEREF _Toc508753210 \h </w:instrText>
         </w:r>
         <w:r>
           <w:rPr>
@@ -4968,7 +4968,7 @@
           <w:noProof/>
         </w:rPr>
       </w:pPr>
-      <w:hyperlink w:anchor="_Toc508752883" w:history="1">
+      <w:hyperlink w:anchor="_Toc508753211" w:history="1">
         <w:r>
           <w:rPr>
             <w:rStyle w:val="Hyperlink"/>
@@ -4995,7 +4995,7 @@
             <w:noProof/>
             <w:webHidden/>
           </w:rPr>
-          <w:instrText xml:space="preserve"> PAGEREF _Toc508752883 \h </w:instrText>
+          <w:instrText xml:space="preserve"> PAGEREF _Toc508753211 \h </w:instrText>
         </w:r>
         <w:r>
           <w:rPr>
@@ -5037,7 +5037,7 @@
           <w:noProof/>
         </w:rPr>
       </w:pPr>
-      <w:hyperlink w:anchor="_Toc508752884" w:history="1">
+      <w:hyperlink w:anchor="_Toc508753212" w:history="1">
         <w:r>
           <w:rPr>
             <w:rStyle w:val="Hyperlink"/>
@@ -5064,7 +5064,7 @@
             <w:noProof/>
             <w:webHidden/>
           </w:rPr>
-          <w:instrText xml:space="preserve"> PAGEREF _Toc508752884 \h </w:instrText>
+          <w:instrText xml:space="preserve"> PAGEREF _Toc508753212 \h </w:instrText>
         </w:r>
         <w:r>
           <w:rPr>
@@ -10062,7 +10062,7 @@
           <w:szCs w:val="24"/>
         </w:rPr>
       </w:pPr>
-      <w:bookmarkStart w:id="39" w:name="_Toc508752875"/>
+      <w:bookmarkStart w:id="39" w:name="_Toc508753203"/>
       <w:r>
         <w:rPr>
           <w:sz w:val="24"/>
@@ -18829,7 +18829,7 @@
           <w:szCs w:val="24"/>
         </w:rPr>
       </w:pPr>
-      <w:bookmarkStart w:id="43" w:name="_Toc508752876"/>
+      <w:bookmarkStart w:id="43" w:name="_Toc508753204"/>
       <w:r>
         <w:rPr>
           <w:i w:val="0"/>
@@ -20342,7 +20342,7 @@
           <w:szCs w:val="24"/>
         </w:rPr>
       </w:pPr>
-      <w:bookmarkStart w:id="49" w:name="_Toc508752877"/>
+      <w:bookmarkStart w:id="49" w:name="_Toc508753205"/>
       <w:r>
         <w:rPr>
           <w:i w:val="0"/>
@@ -20873,7 +20873,7 @@
         <w:pStyle w:val="tableheader"/>
         <w:keepNext/>
       </w:pPr>
-      <w:bookmarkStart w:id="50" w:name="_Toc508752878"/>
+      <w:bookmarkStart w:id="50" w:name="_Toc508753206"/>
       <w:r>
         <w:lastRenderedPageBreak/>
         <w:t xml:space="preserve">Table 5. </w:t>
@@ -21891,7 +21891,7 @@
       <w:pPr>
         <w:pStyle w:val="tableheader"/>
       </w:pPr>
-      <w:bookmarkStart w:id="51" w:name="_Toc508752879"/>
+      <w:bookmarkStart w:id="51" w:name="_Toc508753207"/>
       <w:r>
         <w:t xml:space="preserve">Table 5. </w:t>
       </w:r>
@@ -22300,7 +22300,7 @@
           <w:szCs w:val="24"/>
         </w:rPr>
       </w:pPr>
-      <w:bookmarkStart w:id="52" w:name="_Toc508752880"/>
+      <w:bookmarkStart w:id="52" w:name="_Toc508753208"/>
       <w:r>
         <w:rPr>
           <w:i w:val="0"/>
@@ -22897,7 +22897,7 @@
           <w:szCs w:val="24"/>
         </w:rPr>
       </w:pPr>
-      <w:bookmarkStart w:id="53" w:name="_Toc508752881"/>
+      <w:bookmarkStart w:id="53" w:name="_Toc508753209"/>
       <w:r>
         <w:rPr>
           <w:i w:val="0"/>
@@ -23266,9 +23266,7 @@
           <w:szCs w:val="24"/>
         </w:rPr>
       </w:pPr>
-      <w:bookmarkStart w:id="54" w:name="_Toc508752882"/>
-      <w:bookmarkStart w:id="55" w:name="_GoBack"/>
-      <w:bookmarkEnd w:id="55"/>
+      <w:bookmarkStart w:id="54" w:name="_Toc508753210"/>
       <w:r>
         <w:rPr>
           <w:i w:val="0"/>
@@ -24035,7 +24033,7 @@
           <w:szCs w:val="24"/>
         </w:rPr>
       </w:pPr>
-      <w:bookmarkStart w:id="56" w:name="_Toc508752883"/>
+      <w:bookmarkStart w:id="55" w:name="_Toc508753211"/>
       <w:r>
         <w:rPr>
           <w:i w:val="0"/>
@@ -24100,7 +24098,7 @@
         </w:rPr>
         <w:t xml:space="preserve"> Schema diagram (Update_problem)</w:t>
       </w:r>
-      <w:bookmarkEnd w:id="56"/>
+      <w:bookmarkEnd w:id="55"/>
     </w:p>
     <w:tbl>
       <w:tblPr>
@@ -24561,7 +24559,7 @@
           <w:szCs w:val="24"/>
         </w:rPr>
       </w:pPr>
-      <w:bookmarkStart w:id="57" w:name="_Toc508752884"/>
+      <w:bookmarkStart w:id="56" w:name="_Toc508753212"/>
       <w:r>
         <w:rPr>
           <w:i w:val="0"/>
@@ -24626,7 +24624,7 @@
         </w:rPr>
         <w:t xml:space="preserve"> Schema diagram (Update_Institute)</w:t>
       </w:r>
-      <w:bookmarkEnd w:id="57"/>
+      <w:bookmarkEnd w:id="56"/>
     </w:p>
     <w:tbl>
       <w:tblPr>
@@ -24912,6 +24910,221 @@
         </w:tc>
       </w:tr>
     </w:tbl>
+    <w:p>
+      <w:pPr>
+        <w:pStyle w:val="tableheader"/>
+      </w:pPr>
+    </w:p>
+    <w:p>
+      <w:pPr>
+        <w:pStyle w:val="tableheader"/>
+      </w:pPr>
+    </w:p>
+    <w:p>
+      <w:pPr>
+        <w:pStyle w:val="tableheader"/>
+      </w:pPr>
+    </w:p>
+    <w:p>
+      <w:pPr>
+        <w:pStyle w:val="tableheader"/>
+      </w:pPr>
+    </w:p>
+    <w:p>
+      <w:pPr>
+        <w:pStyle w:val="tableheader"/>
+      </w:pPr>
+    </w:p>
+    <w:p>
+      <w:pPr>
+        <w:pStyle w:val="tableheader"/>
+      </w:pPr>
+    </w:p>
+    <w:p>
+      <w:pPr>
+        <w:pStyle w:val="tableheader"/>
+      </w:pPr>
+    </w:p>
+    <w:p>
+      <w:pPr>
+        <w:pStyle w:val="ComplainBoxH1"/>
+      </w:pPr>
+      <w:r>
+        <w:lastRenderedPageBreak/>
+        <w:t>Chapter 6: Class Based Modeling</w:t>
+      </w:r>
+    </w:p>
+    <w:p>
+      <w:pPr>
+        <w:pStyle w:val="tableheader"/>
+      </w:pPr>
+      <w:r>
+        <w:t>We intended this chapter to describe class based modeling for our “Complain Box”.</w:t>
+      </w:r>
+    </w:p>
+    <w:p>
+      <w:pPr>
+        <w:pStyle w:val="tableheader"/>
+      </w:pPr>
+    </w:p>
+    <w:p>
+      <w:pPr>
+        <w:pStyle w:val="ComplainBoxh2"/>
+      </w:pPr>
+      <w:r>
+        <w:t>6.1 Introduction</w:t>
+      </w:r>
+    </w:p>
+    <w:p>
+      <w:pPr>
+        <w:pStyle w:val="tableheader"/>
+        <w:jc w:val="both"/>
+      </w:pPr>
+      <w:r>
+        <w:t xml:space="preserve">In this chapter, our designed class based model represents the objects that our “Complain Box” will manipulate, the operation that will applied to the objects, relationships between and the collaboration </w:t>
+      </w:r>
+      <w:r>
+        <w:t>that occur between the classes that are defined.</w:t>
+      </w:r>
+    </w:p>
+    <w:p>
+      <w:pPr>
+        <w:pStyle w:val="tableheader"/>
+        <w:jc w:val="both"/>
+      </w:pPr>
+      <w:r>
+        <w:t xml:space="preserve"> </w:t>
+      </w:r>
+    </w:p>
+    <w:p>
+      <w:pPr>
+        <w:pStyle w:val="ComplainBoxh2"/>
+      </w:pPr>
+      <w:r>
+        <w:t>6.2 Grammatical Parsing and Class Analysis</w:t>
+      </w:r>
+    </w:p>
+    <w:p>
+      <w:pPr>
+        <w:pStyle w:val="CBplainyext"/>
+      </w:pPr>
+      <w:r>
+        <w:t xml:space="preserve">To analyze class for our system, we first parse all the determined nouns from our usage scenario. Then we categorize them with general classification and selection criteria.  We identify potential classes by identifying the nouns from the scenery. Then we compared those with the following criteria whether they match or not. We noted down the number of the fulfilled </w:t>
+      </w:r>
+      <w:r>
+        <w:t>criteria at the right column.</w:t>
+      </w:r>
+    </w:p>
+    <w:p>
+      <w:pPr>
+        <w:pStyle w:val="CBplainyext"/>
+      </w:pPr>
+      <w:bookmarkStart w:id="57" w:name="_GoBack"/>
+      <w:bookmarkEnd w:id="57"/>
+      <w:r>
+        <w:t xml:space="preserve"> </w:t>
+      </w:r>
+    </w:p>
+    <w:p>
+      <w:pPr>
+        <w:pStyle w:val="ComplainBoxh2"/>
+      </w:pPr>
+      <w:r>
+        <w:t>6.2.1 General Classification</w:t>
+      </w:r>
+    </w:p>
+    <w:p>
+      <w:pPr>
+        <w:pStyle w:val="CBplainyext"/>
+      </w:pPr>
+      <w:r>
+        <w:t xml:space="preserve">To identify the potential class, we have to first select the nouns from the solution space of the story. These were then characterized in seven general classifications. The seven general characteristics are as follows: </w:t>
+      </w:r>
+    </w:p>
+    <w:p>
+      <w:pPr>
+        <w:pStyle w:val="bodybulet"/>
+        <w:numPr>
+          <w:ilvl w:val="0"/>
+          <w:numId w:val="41"/>
+        </w:numPr>
+      </w:pPr>
+      <w:r>
+        <w:t>External entities</w:t>
+      </w:r>
+    </w:p>
+    <w:p>
+      <w:pPr>
+        <w:pStyle w:val="bodybulet"/>
+        <w:numPr>
+          <w:ilvl w:val="0"/>
+          <w:numId w:val="41"/>
+        </w:numPr>
+      </w:pPr>
+      <w:r>
+        <w:t>Things</w:t>
+      </w:r>
+    </w:p>
+    <w:p>
+      <w:pPr>
+        <w:pStyle w:val="bodybulet"/>
+        <w:numPr>
+          <w:ilvl w:val="0"/>
+          <w:numId w:val="41"/>
+        </w:numPr>
+      </w:pPr>
+      <w:r>
+        <w:t>Events</w:t>
+      </w:r>
+    </w:p>
+    <w:p>
+      <w:pPr>
+        <w:pStyle w:val="bodybulet"/>
+        <w:numPr>
+          <w:ilvl w:val="0"/>
+          <w:numId w:val="41"/>
+        </w:numPr>
+      </w:pPr>
+      <w:r>
+        <w:t>Roles</w:t>
+      </w:r>
+    </w:p>
+    <w:p>
+      <w:pPr>
+        <w:pStyle w:val="bodybulet"/>
+        <w:numPr>
+          <w:ilvl w:val="0"/>
+          <w:numId w:val="41"/>
+        </w:numPr>
+      </w:pPr>
+      <w:r>
+        <w:t xml:space="preserve">Organizational units </w:t>
+      </w:r>
+    </w:p>
+    <w:p>
+      <w:pPr>
+        <w:pStyle w:val="bodybulet"/>
+        <w:numPr>
+          <w:ilvl w:val="0"/>
+          <w:numId w:val="41"/>
+        </w:numPr>
+      </w:pPr>
+      <w:r>
+        <w:t xml:space="preserve">Places </w:t>
+      </w:r>
+    </w:p>
+    <w:p>
+      <w:pPr>
+        <w:pStyle w:val="bodybulet"/>
+        <w:numPr>
+          <w:ilvl w:val="0"/>
+          <w:numId w:val="41"/>
+        </w:numPr>
+      </w:pPr>
+      <w:r>
+        <w:t>Structures</w:t>
+      </w:r>
+    </w:p>
     <w:p>
       <w:pPr>
         <w:pStyle w:val="tableheader"/>
@@ -24995,7 +25208,7 @@
           <w:rPr>
             <w:noProof/>
           </w:rPr>
-          <w:t>20</w:t>
+          <w:t>21</w:t>
         </w:r>
         <w:r>
           <w:rPr>
@@ -25048,7 +25261,7 @@
           <w:rPr>
             <w:noProof/>
           </w:rPr>
-          <w:t>vii</w:t>
+          <w:t>1</w:t>
         </w:r>
         <w:r>
           <w:rPr>
@@ -27109,6 +27322,119 @@
     </w:lvl>
   </w:abstractNum>
   <w:abstractNum w:abstractNumId="16" w15:restartNumberingAfterBreak="0">
+    <w:nsid w:val="407E5765"/>
+    <w:multiLevelType w:val="hybridMultilevel"/>
+    <w:tmpl w:val="FDF0A9CA"/>
+    <w:lvl w:ilvl="0" w:tplc="0409000F">
+      <w:start w:val="1"/>
+      <w:numFmt w:val="decimal"/>
+      <w:lvlText w:val="%1."/>
+      <w:lvlJc w:val="left"/>
+      <w:pPr>
+        <w:ind w:left="720" w:hanging="360"/>
+      </w:pPr>
+      <w:rPr>
+        <w:rFonts w:hint="default"/>
+      </w:rPr>
+    </w:lvl>
+    <w:lvl w:ilvl="1" w:tplc="04090003" w:tentative="1">
+      <w:start w:val="1"/>
+      <w:numFmt w:val="bullet"/>
+      <w:lvlText w:val="o"/>
+      <w:lvlJc w:val="left"/>
+      <w:pPr>
+        <w:ind w:left="1440" w:hanging="360"/>
+      </w:pPr>
+      <w:rPr>
+        <w:rFonts w:ascii="Courier New" w:hAnsi="Courier New" w:cs="Courier New" w:hint="default"/>
+      </w:rPr>
+    </w:lvl>
+    <w:lvl w:ilvl="2" w:tplc="04090005" w:tentative="1">
+      <w:start w:val="1"/>
+      <w:numFmt w:val="bullet"/>
+      <w:lvlText w:val=""/>
+      <w:lvlJc w:val="left"/>
+      <w:pPr>
+        <w:ind w:left="2160" w:hanging="360"/>
+      </w:pPr>
+      <w:rPr>
+        <w:rFonts w:ascii="Wingdings" w:hAnsi="Wingdings" w:hint="default"/>
+      </w:rPr>
+    </w:lvl>
+    <w:lvl w:ilvl="3" w:tplc="04090001" w:tentative="1">
+      <w:start w:val="1"/>
+      <w:numFmt w:val="bullet"/>
+      <w:lvlText w:val=""/>
+      <w:lvlJc w:val="left"/>
+      <w:pPr>
+        <w:ind w:left="2880" w:hanging="360"/>
+      </w:pPr>
+      <w:rPr>
+        <w:rFonts w:ascii="Symbol" w:hAnsi="Symbol" w:hint="default"/>
+      </w:rPr>
+    </w:lvl>
+    <w:lvl w:ilvl="4" w:tplc="04090003" w:tentative="1">
+      <w:start w:val="1"/>
+      <w:numFmt w:val="bullet"/>
+      <w:lvlText w:val="o"/>
+      <w:lvlJc w:val="left"/>
+      <w:pPr>
+        <w:ind w:left="3600" w:hanging="360"/>
+      </w:pPr>
+      <w:rPr>
+        <w:rFonts w:ascii="Courier New" w:hAnsi="Courier New" w:cs="Courier New" w:hint="default"/>
+      </w:rPr>
+    </w:lvl>
+    <w:lvl w:ilvl="5" w:tplc="04090005" w:tentative="1">
+      <w:start w:val="1"/>
+      <w:numFmt w:val="bullet"/>
+      <w:lvlText w:val=""/>
+      <w:lvlJc w:val="left"/>
+      <w:pPr>
+        <w:ind w:left="4320" w:hanging="360"/>
+      </w:pPr>
+      <w:rPr>
+        <w:rFonts w:ascii="Wingdings" w:hAnsi="Wingdings" w:hint="default"/>
+      </w:rPr>
+    </w:lvl>
+    <w:lvl w:ilvl="6" w:tplc="04090001" w:tentative="1">
+      <w:start w:val="1"/>
+      <w:numFmt w:val="bullet"/>
+      <w:lvlText w:val=""/>
+      <w:lvlJc w:val="left"/>
+      <w:pPr>
+        <w:ind w:left="5040" w:hanging="360"/>
+      </w:pPr>
+      <w:rPr>
+        <w:rFonts w:ascii="Symbol" w:hAnsi="Symbol" w:hint="default"/>
+      </w:rPr>
+    </w:lvl>
+    <w:lvl w:ilvl="7" w:tplc="04090003" w:tentative="1">
+      <w:start w:val="1"/>
+      <w:numFmt w:val="bullet"/>
+      <w:lvlText w:val="o"/>
+      <w:lvlJc w:val="left"/>
+      <w:pPr>
+        <w:ind w:left="5760" w:hanging="360"/>
+      </w:pPr>
+      <w:rPr>
+        <w:rFonts w:ascii="Courier New" w:hAnsi="Courier New" w:cs="Courier New" w:hint="default"/>
+      </w:rPr>
+    </w:lvl>
+    <w:lvl w:ilvl="8" w:tplc="04090005" w:tentative="1">
+      <w:start w:val="1"/>
+      <w:numFmt w:val="bullet"/>
+      <w:lvlText w:val=""/>
+      <w:lvlJc w:val="left"/>
+      <w:pPr>
+        <w:ind w:left="6480" w:hanging="360"/>
+      </w:pPr>
+      <w:rPr>
+        <w:rFonts w:ascii="Wingdings" w:hAnsi="Wingdings" w:hint="default"/>
+      </w:rPr>
+    </w:lvl>
+  </w:abstractNum>
+  <w:abstractNum w:abstractNumId="17" w15:restartNumberingAfterBreak="0">
     <w:nsid w:val="4377785B"/>
     <w:multiLevelType w:val="multilevel"/>
     <w:tmpl w:val="AFACCAC8"/>
@@ -27226,7 +27552,7 @@
       </w:rPr>
     </w:lvl>
   </w:abstractNum>
-  <w:abstractNum w:abstractNumId="17" w15:restartNumberingAfterBreak="0">
+  <w:abstractNum w:abstractNumId="18" w15:restartNumberingAfterBreak="0">
     <w:nsid w:val="46446596"/>
     <w:multiLevelType w:val="hybridMultilevel"/>
     <w:tmpl w:val="DDA22856"/>
@@ -27339,7 +27665,7 @@
       </w:rPr>
     </w:lvl>
   </w:abstractNum>
-  <w:abstractNum w:abstractNumId="18" w15:restartNumberingAfterBreak="0">
+  <w:abstractNum w:abstractNumId="19" w15:restartNumberingAfterBreak="0">
     <w:nsid w:val="4AE90A2D"/>
     <w:multiLevelType w:val="multilevel"/>
     <w:tmpl w:val="0C6845E2"/>
@@ -27479,7 +27805,7 @@
       </w:rPr>
     </w:lvl>
   </w:abstractNum>
-  <w:abstractNum w:abstractNumId="19" w15:restartNumberingAfterBreak="0">
+  <w:abstractNum w:abstractNumId="20" w15:restartNumberingAfterBreak="0">
     <w:nsid w:val="4D877CFD"/>
     <w:multiLevelType w:val="hybridMultilevel"/>
     <w:tmpl w:val="74ECE9D4"/>
@@ -27592,7 +27918,7 @@
       </w:rPr>
     </w:lvl>
   </w:abstractNum>
-  <w:abstractNum w:abstractNumId="20" w15:restartNumberingAfterBreak="0">
+  <w:abstractNum w:abstractNumId="21" w15:restartNumberingAfterBreak="0">
     <w:nsid w:val="4E3640FD"/>
     <w:multiLevelType w:val="multilevel"/>
     <w:tmpl w:val="C7A48D6C"/>
@@ -27741,7 +28067,7 @@
       </w:rPr>
     </w:lvl>
   </w:abstractNum>
-  <w:abstractNum w:abstractNumId="21" w15:restartNumberingAfterBreak="0">
+  <w:abstractNum w:abstractNumId="22" w15:restartNumberingAfterBreak="0">
     <w:nsid w:val="51C94D22"/>
     <w:multiLevelType w:val="multilevel"/>
     <w:tmpl w:val="225A4A68"/>
@@ -27859,7 +28185,7 @@
       </w:rPr>
     </w:lvl>
   </w:abstractNum>
-  <w:abstractNum w:abstractNumId="22" w15:restartNumberingAfterBreak="0">
+  <w:abstractNum w:abstractNumId="23" w15:restartNumberingAfterBreak="0">
     <w:nsid w:val="52F841CF"/>
     <w:multiLevelType w:val="multilevel"/>
     <w:tmpl w:val="B95A4124"/>
@@ -27999,7 +28325,7 @@
       </w:rPr>
     </w:lvl>
   </w:abstractNum>
-  <w:abstractNum w:abstractNumId="23" w15:restartNumberingAfterBreak="0">
+  <w:abstractNum w:abstractNumId="24" w15:restartNumberingAfterBreak="0">
     <w:nsid w:val="54840225"/>
     <w:multiLevelType w:val="hybridMultilevel"/>
     <w:tmpl w:val="0764FBD6"/>
@@ -28085,7 +28411,7 @@
       </w:pPr>
     </w:lvl>
   </w:abstractNum>
-  <w:abstractNum w:abstractNumId="24" w15:restartNumberingAfterBreak="0">
+  <w:abstractNum w:abstractNumId="25" w15:restartNumberingAfterBreak="0">
     <w:nsid w:val="56362EDF"/>
     <w:multiLevelType w:val="multilevel"/>
     <w:tmpl w:val="B67EAF7E"/>
@@ -28234,7 +28560,7 @@
       </w:rPr>
     </w:lvl>
   </w:abstractNum>
-  <w:abstractNum w:abstractNumId="25" w15:restartNumberingAfterBreak="0">
+  <w:abstractNum w:abstractNumId="26" w15:restartNumberingAfterBreak="0">
     <w:nsid w:val="5DAB2990"/>
     <w:multiLevelType w:val="multilevel"/>
     <w:tmpl w:val="7F460B5E"/>
@@ -28383,7 +28709,7 @@
       </w:rPr>
     </w:lvl>
   </w:abstractNum>
-  <w:abstractNum w:abstractNumId="26" w15:restartNumberingAfterBreak="0">
+  <w:abstractNum w:abstractNumId="27" w15:restartNumberingAfterBreak="0">
     <w:nsid w:val="5E257AB3"/>
     <w:multiLevelType w:val="hybridMultilevel"/>
     <w:tmpl w:val="E50CA9F4"/>
@@ -28496,7 +28822,7 @@
       </w:rPr>
     </w:lvl>
   </w:abstractNum>
-  <w:abstractNum w:abstractNumId="27" w15:restartNumberingAfterBreak="0">
+  <w:abstractNum w:abstractNumId="28" w15:restartNumberingAfterBreak="0">
     <w:nsid w:val="63592479"/>
     <w:multiLevelType w:val="multilevel"/>
     <w:tmpl w:val="F602362A"/>
@@ -28609,7 +28935,7 @@
       </w:rPr>
     </w:lvl>
   </w:abstractNum>
-  <w:abstractNum w:abstractNumId="28" w15:restartNumberingAfterBreak="0">
+  <w:abstractNum w:abstractNumId="29" w15:restartNumberingAfterBreak="0">
     <w:nsid w:val="64444B01"/>
     <w:multiLevelType w:val="hybridMultilevel"/>
     <w:tmpl w:val="6E8A0DFE"/>
@@ -28722,7 +29048,7 @@
       </w:rPr>
     </w:lvl>
   </w:abstractNum>
-  <w:abstractNum w:abstractNumId="29" w15:restartNumberingAfterBreak="0">
+  <w:abstractNum w:abstractNumId="30" w15:restartNumberingAfterBreak="0">
     <w:nsid w:val="64E32F16"/>
     <w:multiLevelType w:val="multilevel"/>
     <w:tmpl w:val="1A0A7108"/>
@@ -28835,7 +29161,7 @@
       </w:pPr>
     </w:lvl>
   </w:abstractNum>
-  <w:abstractNum w:abstractNumId="30" w15:restartNumberingAfterBreak="0">
+  <w:abstractNum w:abstractNumId="31" w15:restartNumberingAfterBreak="0">
     <w:nsid w:val="66E35FF9"/>
     <w:multiLevelType w:val="multilevel"/>
     <w:tmpl w:val="3732F482"/>
@@ -28975,7 +29301,7 @@
       </w:rPr>
     </w:lvl>
   </w:abstractNum>
-  <w:abstractNum w:abstractNumId="31" w15:restartNumberingAfterBreak="0">
+  <w:abstractNum w:abstractNumId="32" w15:restartNumberingAfterBreak="0">
     <w:nsid w:val="6B637708"/>
     <w:multiLevelType w:val="multilevel"/>
     <w:tmpl w:val="88A0CE08"/>
@@ -29124,7 +29450,7 @@
       </w:rPr>
     </w:lvl>
   </w:abstractNum>
-  <w:abstractNum w:abstractNumId="32" w15:restartNumberingAfterBreak="0">
+  <w:abstractNum w:abstractNumId="33" w15:restartNumberingAfterBreak="0">
     <w:nsid w:val="6C4A138B"/>
     <w:multiLevelType w:val="hybridMultilevel"/>
     <w:tmpl w:val="BB0A1B02"/>
@@ -29237,7 +29563,7 @@
       </w:rPr>
     </w:lvl>
   </w:abstractNum>
-  <w:abstractNum w:abstractNumId="33" w15:restartNumberingAfterBreak="0">
+  <w:abstractNum w:abstractNumId="34" w15:restartNumberingAfterBreak="0">
     <w:nsid w:val="6C890927"/>
     <w:multiLevelType w:val="multilevel"/>
     <w:tmpl w:val="9B4058DC"/>
@@ -29386,7 +29712,7 @@
       </w:rPr>
     </w:lvl>
   </w:abstractNum>
-  <w:abstractNum w:abstractNumId="34" w15:restartNumberingAfterBreak="0">
+  <w:abstractNum w:abstractNumId="35" w15:restartNumberingAfterBreak="0">
     <w:nsid w:val="6E9C2A0F"/>
     <w:multiLevelType w:val="multilevel"/>
     <w:tmpl w:val="8A0C8CCE"/>
@@ -29535,7 +29861,7 @@
       </w:rPr>
     </w:lvl>
   </w:abstractNum>
-  <w:abstractNum w:abstractNumId="35" w15:restartNumberingAfterBreak="0">
+  <w:abstractNum w:abstractNumId="36" w15:restartNumberingAfterBreak="0">
     <w:nsid w:val="70FD6DDB"/>
     <w:multiLevelType w:val="hybridMultilevel"/>
     <w:tmpl w:val="894CB752"/>
@@ -29648,7 +29974,7 @@
       </w:rPr>
     </w:lvl>
   </w:abstractNum>
-  <w:abstractNum w:abstractNumId="36" w15:restartNumberingAfterBreak="0">
+  <w:abstractNum w:abstractNumId="37" w15:restartNumberingAfterBreak="0">
     <w:nsid w:val="723F3B30"/>
     <w:multiLevelType w:val="hybridMultilevel"/>
     <w:tmpl w:val="BA6C4FA0"/>
@@ -29761,7 +30087,7 @@
       </w:rPr>
     </w:lvl>
   </w:abstractNum>
-  <w:abstractNum w:abstractNumId="37" w15:restartNumberingAfterBreak="0">
+  <w:abstractNum w:abstractNumId="38" w15:restartNumberingAfterBreak="0">
     <w:nsid w:val="7250432F"/>
     <w:multiLevelType w:val="multilevel"/>
     <w:tmpl w:val="2870D8D2"/>
@@ -29910,7 +30236,7 @@
       </w:rPr>
     </w:lvl>
   </w:abstractNum>
-  <w:abstractNum w:abstractNumId="38" w15:restartNumberingAfterBreak="0">
+  <w:abstractNum w:abstractNumId="39" w15:restartNumberingAfterBreak="0">
     <w:nsid w:val="74727E30"/>
     <w:multiLevelType w:val="multilevel"/>
     <w:tmpl w:val="94D64E4A"/>
@@ -30059,7 +30385,7 @@
       </w:rPr>
     </w:lvl>
   </w:abstractNum>
-  <w:abstractNum w:abstractNumId="39" w15:restartNumberingAfterBreak="0">
+  <w:abstractNum w:abstractNumId="40" w15:restartNumberingAfterBreak="0">
     <w:nsid w:val="75156A92"/>
     <w:multiLevelType w:val="multilevel"/>
     <w:tmpl w:val="7966B39E"/>
@@ -30215,10 +30541,10 @@
     <w:abstractNumId w:val="11"/>
   </w:num>
   <w:num w:numId="3">
-    <w:abstractNumId w:val="32"/>
+    <w:abstractNumId w:val="33"/>
   </w:num>
   <w:num w:numId="4">
-    <w:abstractNumId w:val="22"/>
+    <w:abstractNumId w:val="23"/>
     <w:lvlOverride w:ilvl="0">
       <w:startOverride w:val="1"/>
     </w:lvlOverride>
@@ -30248,16 +30574,16 @@
     </w:lvlOverride>
   </w:num>
   <w:num w:numId="5">
-    <w:abstractNumId w:val="16"/>
+    <w:abstractNumId w:val="17"/>
   </w:num>
   <w:num w:numId="6">
     <w:abstractNumId w:val="13"/>
   </w:num>
   <w:num w:numId="7">
-    <w:abstractNumId w:val="18"/>
+    <w:abstractNumId w:val="19"/>
   </w:num>
   <w:num w:numId="8">
-    <w:abstractNumId w:val="27"/>
+    <w:abstractNumId w:val="28"/>
   </w:num>
   <w:num w:numId="9">
     <w:abstractNumId w:val="10"/>
@@ -30266,10 +30592,10 @@
     <w:abstractNumId w:val="8"/>
   </w:num>
   <w:num w:numId="11">
-    <w:abstractNumId w:val="30"/>
+    <w:abstractNumId w:val="31"/>
   </w:num>
   <w:num w:numId="12">
-    <w:abstractNumId w:val="36"/>
+    <w:abstractNumId w:val="37"/>
   </w:num>
   <w:num w:numId="13">
     <w:abstractNumId w:val="1"/>
@@ -30284,22 +30610,22 @@
     <w:abstractNumId w:val="12"/>
   </w:num>
   <w:num w:numId="17">
-    <w:abstractNumId w:val="21"/>
+    <w:abstractNumId w:val="22"/>
   </w:num>
   <w:num w:numId="18">
-    <w:abstractNumId w:val="31"/>
+    <w:abstractNumId w:val="32"/>
   </w:num>
   <w:num w:numId="19">
-    <w:abstractNumId w:val="34"/>
+    <w:abstractNumId w:val="35"/>
   </w:num>
   <w:num w:numId="20">
-    <w:abstractNumId w:val="17"/>
+    <w:abstractNumId w:val="18"/>
   </w:num>
   <w:num w:numId="21">
-    <w:abstractNumId w:val="39"/>
+    <w:abstractNumId w:val="40"/>
   </w:num>
   <w:num w:numId="22">
-    <w:abstractNumId w:val="26"/>
+    <w:abstractNumId w:val="27"/>
   </w:num>
   <w:num w:numId="23">
     <w:abstractNumId w:val="5"/>
@@ -30308,28 +30634,28 @@
     <w:abstractNumId w:val="2"/>
   </w:num>
   <w:num w:numId="25">
-    <w:abstractNumId w:val="35"/>
+    <w:abstractNumId w:val="36"/>
   </w:num>
   <w:num w:numId="26">
+    <w:abstractNumId w:val="30"/>
+  </w:num>
+  <w:num w:numId="27">
+    <w:abstractNumId w:val="24"/>
+  </w:num>
+  <w:num w:numId="28">
+    <w:abstractNumId w:val="38"/>
+  </w:num>
+  <w:num w:numId="29">
     <w:abstractNumId w:val="29"/>
   </w:num>
-  <w:num w:numId="27">
-    <w:abstractNumId w:val="23"/>
-  </w:num>
-  <w:num w:numId="28">
-    <w:abstractNumId w:val="37"/>
-  </w:num>
-  <w:num w:numId="29">
-    <w:abstractNumId w:val="28"/>
-  </w:num>
   <w:num w:numId="30">
-    <w:abstractNumId w:val="24"/>
+    <w:abstractNumId w:val="25"/>
   </w:num>
   <w:num w:numId="31">
     <w:abstractNumId w:val="3"/>
   </w:num>
   <w:num w:numId="32">
-    <w:abstractNumId w:val="19"/>
+    <w:abstractNumId w:val="20"/>
   </w:num>
   <w:num w:numId="33">
     <w:abstractNumId w:val="4"/>
@@ -30344,16 +30670,19 @@
     <w:abstractNumId w:val="6"/>
   </w:num>
   <w:num w:numId="37">
-    <w:abstractNumId w:val="38"/>
+    <w:abstractNumId w:val="39"/>
   </w:num>
   <w:num w:numId="38">
-    <w:abstractNumId w:val="25"/>
+    <w:abstractNumId w:val="26"/>
   </w:num>
   <w:num w:numId="39">
-    <w:abstractNumId w:val="33"/>
+    <w:abstractNumId w:val="34"/>
   </w:num>
   <w:num w:numId="40">
-    <w:abstractNumId w:val="20"/>
+    <w:abstractNumId w:val="21"/>
+  </w:num>
+  <w:num w:numId="41">
+    <w:abstractNumId w:val="16"/>
   </w:num>
 </w:numbering>
 </file>
@@ -31299,6 +31628,22 @@
       <w:szCs w:val="24"/>
     </w:rPr>
   </w:style>
+  <w:style w:type="paragraph" w:customStyle="1" w:styleId="Default">
+    <w:name w:val="Default"/>
+    <w:rsid w:val="00C454D0"/>
+    <w:pPr>
+      <w:autoSpaceDE w:val="0"/>
+      <w:autoSpaceDN w:val="0"/>
+      <w:adjustRightInd w:val="0"/>
+      <w:spacing w:after="0" w:line="240" w:lineRule="auto"/>
+    </w:pPr>
+    <w:rPr>
+      <w:rFonts w:ascii="Verdana" w:hAnsi="Verdana" w:cs="Verdana"/>
+      <w:color w:val="000000"/>
+      <w:sz w:val="24"/>
+      <w:szCs w:val="24"/>
+    </w:rPr>
+  </w:style>
 </w:styles>
 </file>
 
@@ -31568,7 +31913,7 @@
 </file>
 
 <file path=customXml/itemProps1.xml><?xml version="1.0" encoding="utf-8"?>
-<ds:datastoreItem xmlns:ds="http://schemas.openxmlformats.org/officeDocument/2006/customXml" ds:itemID="{44C34D9C-F066-4F57-A388-E7C3E4F8C0F4}">
+<ds:datastoreItem xmlns:ds="http://schemas.openxmlformats.org/officeDocument/2006/customXml" ds:itemID="{7FA95A3A-3F47-4DC0-9EE8-E9A762156FCC}">
   <ds:schemaRefs>
     <ds:schemaRef ds:uri="http://schemas.openxmlformats.org/officeDocument/2006/bibliography"/>
   </ds:schemaRefs>

</xml_diff>

<commit_message>
use case 0 has been added to our document
</commit_message>
<xml_diff>
--- a/SRS_test.docx
+++ b/SRS_test.docx
@@ -1,6 +1,6 @@
 
 <file path=word/document.xml><?xml version="1.0" encoding="utf-8"?>
-<w:document xmlns:wpc="http://schemas.microsoft.com/office/word/2010/wordprocessingCanvas" xmlns:cx="http://schemas.microsoft.com/office/drawing/2014/chartex" xmlns:cx1="http://schemas.microsoft.com/office/drawing/2015/9/8/chartex" xmlns:cx2="http://schemas.microsoft.com/office/drawing/2015/10/21/chartex" xmlns:cx3="http://schemas.microsoft.com/office/drawing/2016/5/9/chartex" xmlns:cx4="http://schemas.microsoft.com/office/drawing/2016/5/10/chartex" xmlns:cx5="http://schemas.microsoft.com/office/drawing/2016/5/11/chartex" xmlns:cx6="http://schemas.microsoft.com/office/drawing/2016/5/12/chartex" xmlns:cx7="http://schemas.microsoft.com/office/drawing/2016/5/13/chartex" xmlns:cx8="http://schemas.microsoft.com/office/drawing/2016/5/14/chartex" xmlns:mc="http://schemas.openxmlformats.org/markup-compatibility/2006" xmlns:aink="http://schemas.microsoft.com/office/drawing/2016/ink" xmlns:am3d="http://schemas.microsoft.com/office/drawing/2017/model3d" xmlns:o="urn:schemas-microsoft-com:office:office" xmlns:r="http://schemas.openxmlformats.org/officeDocument/2006/relationships" xmlns:m="http://schemas.openxmlformats.org/officeDocument/2006/math" xmlns:v="urn:schemas-microsoft-com:vml" xmlns:wp14="http://schemas.microsoft.com/office/word/2010/wordprocessingDrawing" xmlns:wp="http://schemas.openxmlformats.org/drawingml/2006/wordprocessingDrawing" xmlns:w10="urn:schemas-microsoft-com:office:word" xmlns:w="http://schemas.openxmlformats.org/wordprocessingml/2006/main" xmlns:w14="http://schemas.microsoft.com/office/word/2010/wordml" xmlns:w15="http://schemas.microsoft.com/office/word/2012/wordml" xmlns:w16cid="http://schemas.microsoft.com/office/word/2016/wordml/cid" xmlns:w16se="http://schemas.microsoft.com/office/word/2015/wordml/symex" xmlns:wpg="http://schemas.microsoft.com/office/word/2010/wordprocessingGroup" xmlns:wpi="http://schemas.microsoft.com/office/word/2010/wordprocessingInk" xmlns:wne="http://schemas.microsoft.com/office/word/2006/wordml" xmlns:wps="http://schemas.microsoft.com/office/word/2010/wordprocessingShape" mc:Ignorable="w14 w15 w16se w16cid wp14">
+<w:document xmlns:wpc="http://schemas.microsoft.com/office/word/2010/wordprocessingCanvas" xmlns:cx="http://schemas.microsoft.com/office/drawing/2014/chartex" xmlns:cx1="http://schemas.microsoft.com/office/drawing/2015/9/8/chartex" xmlns:mc="http://schemas.openxmlformats.org/markup-compatibility/2006" xmlns:o="urn:schemas-microsoft-com:office:office" xmlns:r="http://schemas.openxmlformats.org/officeDocument/2006/relationships" xmlns:m="http://schemas.openxmlformats.org/officeDocument/2006/math" xmlns:v="urn:schemas-microsoft-com:vml" xmlns:wp14="http://schemas.microsoft.com/office/word/2010/wordprocessingDrawing" xmlns:wp="http://schemas.openxmlformats.org/drawingml/2006/wordprocessingDrawing" xmlns:w10="urn:schemas-microsoft-com:office:word" xmlns:w="http://schemas.openxmlformats.org/wordprocessingml/2006/main" xmlns:w14="http://schemas.microsoft.com/office/word/2010/wordml" xmlns:w15="http://schemas.microsoft.com/office/word/2012/wordml" xmlns:w16se="http://schemas.microsoft.com/office/word/2015/wordml/symex" xmlns:wpg="http://schemas.microsoft.com/office/word/2010/wordprocessingGroup" xmlns:wpi="http://schemas.microsoft.com/office/word/2010/wordprocessingInk" xmlns:wne="http://schemas.microsoft.com/office/word/2006/wordml" xmlns:wps="http://schemas.microsoft.com/office/word/2010/wordprocessingShape" mc:Ignorable="w14 w15 w16se wp14">
   <w:body>
     <w:sdt>
       <w:sdtPr>
@@ -96,7 +96,7 @@
                   </wp:anchor>
                 </w:drawing>
               </mc:Choice>
-              <mc:Fallback>
+              <mc:Fallback xmlns:w16cid="http://schemas.microsoft.com/office/word/2016/wordml/cid" xmlns:am3d="http://schemas.microsoft.com/office/drawing/2017/model3d" xmlns:aink="http://schemas.microsoft.com/office/drawing/2016/ink" xmlns:cx8="http://schemas.microsoft.com/office/drawing/2016/5/14/chartex" xmlns:cx7="http://schemas.microsoft.com/office/drawing/2016/5/13/chartex" xmlns:cx6="http://schemas.microsoft.com/office/drawing/2016/5/12/chartex" xmlns:cx5="http://schemas.microsoft.com/office/drawing/2016/5/11/chartex" xmlns:cx4="http://schemas.microsoft.com/office/drawing/2016/5/10/chartex" xmlns:cx3="http://schemas.microsoft.com/office/drawing/2016/5/9/chartex" xmlns:cx2="http://schemas.microsoft.com/office/drawing/2015/10/21/chartex">
                 <w:pict>
                   <v:rect w14:anchorId="326CEF82" id="Rectangle 3" o:spid="_x0000_s1026" style="position:absolute;margin-left:146.05pt;margin-top:68.95pt;width:197.25pt;height:227.25pt;z-index:251658244;visibility:visible;mso-wrap-style:square;mso-width-percent:0;mso-height-percent:0;mso-wrap-distance-left:9pt;mso-wrap-distance-top:0;mso-wrap-distance-right:9pt;mso-wrap-distance-bottom:0;mso-position-horizontal:right;mso-position-horizontal-relative:margin;mso-position-vertical:absolute;mso-position-vertical-relative:text;mso-width-percent:0;mso-height-percent:0;mso-width-relative:margin;mso-height-relative:margin;v-text-anchor:middle" o:gfxdata="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" stroked="f" strokeweight="1pt">
                     <v:fill r:id="rId9" o:title="" recolor="t" rotate="t" type="frame"/>
@@ -1016,7 +1016,7 @@
                   </wp:anchor>
                 </w:drawing>
               </mc:Choice>
-              <mc:Fallback>
+              <mc:Fallback xmlns:w16cid="http://schemas.microsoft.com/office/word/2016/wordml/cid" xmlns:am3d="http://schemas.microsoft.com/office/drawing/2017/model3d" xmlns:aink="http://schemas.microsoft.com/office/drawing/2016/ink" xmlns:cx8="http://schemas.microsoft.com/office/drawing/2016/5/14/chartex" xmlns:cx7="http://schemas.microsoft.com/office/drawing/2016/5/13/chartex" xmlns:cx6="http://schemas.microsoft.com/office/drawing/2016/5/12/chartex" xmlns:cx5="http://schemas.microsoft.com/office/drawing/2016/5/11/chartex" xmlns:cx4="http://schemas.microsoft.com/office/drawing/2016/5/10/chartex" xmlns:cx3="http://schemas.microsoft.com/office/drawing/2016/5/9/chartex" xmlns:cx2="http://schemas.microsoft.com/office/drawing/2015/10/21/chartex">
                 <w:pict>
                   <v:group w14:anchorId="5ACFA2AC" id="Group 114" o:spid="_x0000_s1026" style="position:absolute;margin-left:0;margin-top:0;width:18pt;height:10in;z-index:251658240;mso-width-percent:29;mso-height-percent:909;mso-left-percent:45;mso-position-horizontal-relative:page;mso-position-vertical:center;mso-position-vertical-relative:page;mso-width-percent:29;mso-height-percent:909;mso-left-percent:45" coordsize="2286,91440" o:gfxdata="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">
                     <v:rect id="Rectangle 115" o:spid="_x0000_s1027" style="position:absolute;width:2286;height:87820;visibility:visible;mso-wrap-style:square;v-text-anchor:middle" o:gfxdata="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" fillcolor="#ed7d31 [3205]" stroked="f" strokeweight="1pt"/>
@@ -1037,12 +1037,10 @@
       </w:sdtContent>
     </w:sdt>
     <w:p>
-      <w:proofErr w:type="gramStart"/>
       <w:r>
         <w:lastRenderedPageBreak/>
         <w:t>Application  Form</w:t>
       </w:r>
-      <w:proofErr w:type="gramEnd"/>
     </w:p>
     <w:p/>
     <w:p/>
@@ -1162,44 +1160,7 @@
     <w:p/>
     <w:p>
       <w:r>
-        <w:t>Kjhkjhkjhkjh</w:t>
-      </w:r>
-    </w:p>
-    <w:p/>
-    <w:p/>
-    <w:p>
-      <w:r>
-        <w:t>Hgjhgjhgjhg</w:t>
-      </w:r>
-    </w:p>
-    <w:p/>
-    <w:p/>
-    <w:p/>
-    <w:p/>
-    <w:p/>
-    <w:p/>
-    <w:p/>
-    <w:p/>
-    <w:p/>
-    <w:p/>
-    <w:p/>
-    <w:p/>
-    <w:p/>
-    <w:p/>
-    <w:p/>
-    <w:p/>
-    <w:p/>
-    <w:p/>
-    <w:p/>
-    <w:p/>
-    <w:p/>
-    <w:p/>
-    <w:p/>
-    <w:p/>
-    <w:p/>
-    <w:p>
-      <w:r>
-        <w:t>Kflkjfsldjfsldjkf</w:t>
+        <w:t>Kjhkjhkjhkj</w:t>
       </w:r>
     </w:p>
     <w:sdt>
@@ -1260,7 +1221,7 @@
           <w:r>
             <w:fldChar w:fldCharType="separate"/>
           </w:r>
-          <w:hyperlink w:anchor="_Toc508758541" w:history="1">
+          <w:hyperlink w:anchor="_Toc508842113" w:history="1">
             <w:r>
               <w:rPr>
                 <w:rStyle w:val="Hyperlink"/>
@@ -1287,7 +1248,7 @@
                 <w:noProof/>
                 <w:webHidden/>
               </w:rPr>
-              <w:instrText xml:space="preserve"> PAGEREF _Toc508758541 \h </w:instrText>
+              <w:instrText xml:space="preserve"> PAGEREF _Toc508842113 \h </w:instrText>
             </w:r>
             <w:r>
               <w:rPr>
@@ -1329,7 +1290,7 @@
               <w:noProof/>
             </w:rPr>
           </w:pPr>
-          <w:hyperlink w:anchor="_Toc508758542" w:history="1">
+          <w:hyperlink w:anchor="_Toc508842114" w:history="1">
             <w:r>
               <w:rPr>
                 <w:rStyle w:val="Hyperlink"/>
@@ -1356,7 +1317,7 @@
                 <w:noProof/>
                 <w:webHidden/>
               </w:rPr>
-              <w:instrText xml:space="preserve"> PAGEREF _Toc508758542 \h </w:instrText>
+              <w:instrText xml:space="preserve"> PAGEREF _Toc508842114 \h </w:instrText>
             </w:r>
             <w:r>
               <w:rPr>
@@ -1398,7 +1359,7 @@
               <w:noProof/>
             </w:rPr>
           </w:pPr>
-          <w:hyperlink w:anchor="_Toc508758543" w:history="1">
+          <w:hyperlink w:anchor="_Toc508842115" w:history="1">
             <w:r>
               <w:rPr>
                 <w:rStyle w:val="Hyperlink"/>
@@ -1427,7 +1388,7 @@
                 <w:noProof/>
                 <w:webHidden/>
               </w:rPr>
-              <w:instrText xml:space="preserve"> PAGEREF _Toc508758543 \h </w:instrText>
+              <w:instrText xml:space="preserve"> PAGEREF _Toc508842115 \h </w:instrText>
             </w:r>
             <w:r>
               <w:rPr>
@@ -1469,7 +1430,7 @@
               <w:noProof/>
             </w:rPr>
           </w:pPr>
-          <w:hyperlink w:anchor="_Toc508758544" w:history="1">
+          <w:hyperlink w:anchor="_Toc508842116" w:history="1">
             <w:r>
               <w:rPr>
                 <w:rStyle w:val="Hyperlink"/>
@@ -1497,7 +1458,7 @@
                 <w:noProof/>
                 <w:webHidden/>
               </w:rPr>
-              <w:instrText xml:space="preserve"> PAGEREF _Toc508758544 \h </w:instrText>
+              <w:instrText xml:space="preserve"> PAGEREF _Toc508842116 \h </w:instrText>
             </w:r>
             <w:r>
               <w:rPr>
@@ -1539,7 +1500,7 @@
               <w:noProof/>
             </w:rPr>
           </w:pPr>
-          <w:hyperlink w:anchor="_Toc508758545" w:history="1">
+          <w:hyperlink w:anchor="_Toc508842117" w:history="1">
             <w:r>
               <w:rPr>
                 <w:rStyle w:val="Hyperlink"/>
@@ -1567,7 +1528,7 @@
                 <w:noProof/>
                 <w:webHidden/>
               </w:rPr>
-              <w:instrText xml:space="preserve"> PAGEREF _Toc508758545 \h </w:instrText>
+              <w:instrText xml:space="preserve"> PAGEREF _Toc508842117 \h </w:instrText>
             </w:r>
             <w:r>
               <w:rPr>
@@ -1609,7 +1570,7 @@
               <w:noProof/>
             </w:rPr>
           </w:pPr>
-          <w:hyperlink w:anchor="_Toc508758546" w:history="1">
+          <w:hyperlink w:anchor="_Toc508842118" w:history="1">
             <w:r>
               <w:rPr>
                 <w:rStyle w:val="Hyperlink"/>
@@ -1637,7 +1598,7 @@
                 <w:noProof/>
                 <w:webHidden/>
               </w:rPr>
-              <w:instrText xml:space="preserve"> PAGEREF _Toc508758546 \h </w:instrText>
+              <w:instrText xml:space="preserve"> PAGEREF _Toc508842118 \h </w:instrText>
             </w:r>
             <w:r>
               <w:rPr>
@@ -1679,7 +1640,7 @@
               <w:noProof/>
             </w:rPr>
           </w:pPr>
-          <w:hyperlink w:anchor="_Toc508758547" w:history="1">
+          <w:hyperlink w:anchor="_Toc508842119" w:history="1">
             <w:r>
               <w:rPr>
                 <w:rStyle w:val="Hyperlink"/>
@@ -1707,7 +1668,7 @@
                 <w:noProof/>
                 <w:webHidden/>
               </w:rPr>
-              <w:instrText xml:space="preserve"> PAGEREF _Toc508758547 \h </w:instrText>
+              <w:instrText xml:space="preserve"> PAGEREF _Toc508842119 \h </w:instrText>
             </w:r>
             <w:r>
               <w:rPr>
@@ -1749,7 +1710,7 @@
               <w:noProof/>
             </w:rPr>
           </w:pPr>
-          <w:hyperlink w:anchor="_Toc508758548" w:history="1">
+          <w:hyperlink w:anchor="_Toc508842120" w:history="1">
             <w:r>
               <w:rPr>
                 <w:rStyle w:val="Hyperlink"/>
@@ -1777,7 +1738,7 @@
                 <w:noProof/>
                 <w:webHidden/>
               </w:rPr>
-              <w:instrText xml:space="preserve"> PAGEREF _Toc508758548 \h </w:instrText>
+              <w:instrText xml:space="preserve"> PAGEREF _Toc508842120 \h </w:instrText>
             </w:r>
             <w:r>
               <w:rPr>
@@ -1819,7 +1780,7 @@
               <w:noProof/>
             </w:rPr>
           </w:pPr>
-          <w:hyperlink w:anchor="_Toc508758549" w:history="1">
+          <w:hyperlink w:anchor="_Toc508842121" w:history="1">
             <w:r>
               <w:rPr>
                 <w:rStyle w:val="Hyperlink"/>
@@ -1846,7 +1807,7 @@
                 <w:noProof/>
                 <w:webHidden/>
               </w:rPr>
-              <w:instrText xml:space="preserve"> PAGEREF _Toc508758549 \h </w:instrText>
+              <w:instrText xml:space="preserve"> PAGEREF _Toc508842121 \h </w:instrText>
             </w:r>
             <w:r>
               <w:rPr>
@@ -1888,7 +1849,7 @@
               <w:noProof/>
             </w:rPr>
           </w:pPr>
-          <w:hyperlink w:anchor="_Toc508758550" w:history="1">
+          <w:hyperlink w:anchor="_Toc508842122" w:history="1">
             <w:r>
               <w:rPr>
                 <w:rStyle w:val="Hyperlink"/>
@@ -1915,7 +1876,7 @@
                 <w:noProof/>
                 <w:webHidden/>
               </w:rPr>
-              <w:instrText xml:space="preserve"> PAGEREF _Toc508758550 \h </w:instrText>
+              <w:instrText xml:space="preserve"> PAGEREF _Toc508842122 \h </w:instrText>
             </w:r>
             <w:r>
               <w:rPr>
@@ -1957,7 +1918,7 @@
               <w:noProof/>
             </w:rPr>
           </w:pPr>
-          <w:hyperlink w:anchor="_Toc508758551" w:history="1">
+          <w:hyperlink w:anchor="_Toc508842123" w:history="1">
             <w:r>
               <w:rPr>
                 <w:rStyle w:val="Hyperlink"/>
@@ -1985,7 +1946,7 @@
                 <w:noProof/>
                 <w:webHidden/>
               </w:rPr>
-              <w:instrText xml:space="preserve"> PAGEREF _Toc508758551 \h </w:instrText>
+              <w:instrText xml:space="preserve"> PAGEREF _Toc508842123 \h </w:instrText>
             </w:r>
             <w:r>
               <w:rPr>
@@ -2027,7 +1988,7 @@
               <w:noProof/>
             </w:rPr>
           </w:pPr>
-          <w:hyperlink w:anchor="_Toc508758552" w:history="1">
+          <w:hyperlink w:anchor="_Toc508842124" w:history="1">
             <w:r>
               <w:rPr>
                 <w:rStyle w:val="Hyperlink"/>
@@ -2055,7 +2016,7 @@
                 <w:noProof/>
                 <w:webHidden/>
               </w:rPr>
-              <w:instrText xml:space="preserve"> PAGEREF _Toc508758552 \h </w:instrText>
+              <w:instrText xml:space="preserve"> PAGEREF _Toc508842124 \h </w:instrText>
             </w:r>
             <w:r>
               <w:rPr>
@@ -2097,7 +2058,7 @@
               <w:noProof/>
             </w:rPr>
           </w:pPr>
-          <w:hyperlink w:anchor="_Toc508758553" w:history="1">
+          <w:hyperlink w:anchor="_Toc508842125" w:history="1">
             <w:r>
               <w:rPr>
                 <w:rStyle w:val="Hyperlink"/>
@@ -2124,7 +2085,7 @@
                 <w:noProof/>
                 <w:webHidden/>
               </w:rPr>
-              <w:instrText xml:space="preserve"> PAGEREF _Toc508758553 \h </w:instrText>
+              <w:instrText xml:space="preserve"> PAGEREF _Toc508842125 \h </w:instrText>
             </w:r>
             <w:r>
               <w:rPr>
@@ -2166,7 +2127,7 @@
               <w:noProof/>
             </w:rPr>
           </w:pPr>
-          <w:hyperlink w:anchor="_Toc508758554" w:history="1">
+          <w:hyperlink w:anchor="_Toc508842126" w:history="1">
             <w:r>
               <w:rPr>
                 <w:rStyle w:val="Hyperlink"/>
@@ -2193,7 +2154,7 @@
                 <w:noProof/>
                 <w:webHidden/>
               </w:rPr>
-              <w:instrText xml:space="preserve"> PAGEREF _Toc508758554 \h </w:instrText>
+              <w:instrText xml:space="preserve"> PAGEREF _Toc508842126 \h </w:instrText>
             </w:r>
             <w:r>
               <w:rPr>
@@ -2235,7 +2196,7 @@
               <w:noProof/>
             </w:rPr>
           </w:pPr>
-          <w:hyperlink w:anchor="_Toc508758555" w:history="1">
+          <w:hyperlink w:anchor="_Toc508842127" w:history="1">
             <w:r>
               <w:rPr>
                 <w:rStyle w:val="Hyperlink"/>
@@ -2263,7 +2224,7 @@
                 <w:noProof/>
                 <w:webHidden/>
               </w:rPr>
-              <w:instrText xml:space="preserve"> PAGEREF _Toc508758555 \h </w:instrText>
+              <w:instrText xml:space="preserve"> PAGEREF _Toc508842127 \h </w:instrText>
             </w:r>
             <w:r>
               <w:rPr>
@@ -2305,7 +2266,7 @@
               <w:noProof/>
             </w:rPr>
           </w:pPr>
-          <w:hyperlink w:anchor="_Toc508758556" w:history="1">
+          <w:hyperlink w:anchor="_Toc508842128" w:history="1">
             <w:r>
               <w:rPr>
                 <w:rStyle w:val="Hyperlink"/>
@@ -2334,7 +2295,7 @@
                 <w:noProof/>
                 <w:webHidden/>
               </w:rPr>
-              <w:instrText xml:space="preserve"> PAGEREF _Toc508758556 \h </w:instrText>
+              <w:instrText xml:space="preserve"> PAGEREF _Toc508842128 \h </w:instrText>
             </w:r>
             <w:r>
               <w:rPr>
@@ -2376,7 +2337,7 @@
               <w:noProof/>
             </w:rPr>
           </w:pPr>
-          <w:hyperlink w:anchor="_Toc508758557" w:history="1">
+          <w:hyperlink w:anchor="_Toc508842129" w:history="1">
             <w:r>
               <w:rPr>
                 <w:rStyle w:val="Hyperlink"/>
@@ -2403,7 +2364,7 @@
                 <w:noProof/>
                 <w:webHidden/>
               </w:rPr>
-              <w:instrText xml:space="preserve"> PAGEREF _Toc508758557 \h </w:instrText>
+              <w:instrText xml:space="preserve"> PAGEREF _Toc508842129 \h </w:instrText>
             </w:r>
             <w:r>
               <w:rPr>
@@ -2445,7 +2406,7 @@
               <w:noProof/>
             </w:rPr>
           </w:pPr>
-          <w:hyperlink w:anchor="_Toc508758558" w:history="1">
+          <w:hyperlink w:anchor="_Toc508842130" w:history="1">
             <w:r>
               <w:rPr>
                 <w:rStyle w:val="Hyperlink"/>
@@ -2472,7 +2433,7 @@
                 <w:noProof/>
                 <w:webHidden/>
               </w:rPr>
-              <w:instrText xml:space="preserve"> PAGEREF _Toc508758558 \h </w:instrText>
+              <w:instrText xml:space="preserve"> PAGEREF _Toc508842130 \h </w:instrText>
             </w:r>
             <w:r>
               <w:rPr>
@@ -2514,7 +2475,7 @@
               <w:noProof/>
             </w:rPr>
           </w:pPr>
-          <w:hyperlink w:anchor="_Toc508758559" w:history="1">
+          <w:hyperlink w:anchor="_Toc508842131" w:history="1">
             <w:r>
               <w:rPr>
                 <w:rStyle w:val="Hyperlink"/>
@@ -2541,7 +2502,7 @@
                 <w:noProof/>
                 <w:webHidden/>
               </w:rPr>
-              <w:instrText xml:space="preserve"> PAGEREF _Toc508758559 \h </w:instrText>
+              <w:instrText xml:space="preserve"> PAGEREF _Toc508842131 \h </w:instrText>
             </w:r>
             <w:r>
               <w:rPr>
@@ -2583,7 +2544,7 @@
               <w:noProof/>
             </w:rPr>
           </w:pPr>
-          <w:hyperlink w:anchor="_Toc508758560" w:history="1">
+          <w:hyperlink w:anchor="_Toc508842132" w:history="1">
             <w:r>
               <w:rPr>
                 <w:rStyle w:val="Hyperlink"/>
@@ -2610,7 +2571,7 @@
                 <w:noProof/>
                 <w:webHidden/>
               </w:rPr>
-              <w:instrText xml:space="preserve"> PAGEREF _Toc508758560 \h </w:instrText>
+              <w:instrText xml:space="preserve"> PAGEREF _Toc508842132 \h </w:instrText>
             </w:r>
             <w:r>
               <w:rPr>
@@ -2652,7 +2613,7 @@
               <w:noProof/>
             </w:rPr>
           </w:pPr>
-          <w:hyperlink w:anchor="_Toc508758561" w:history="1">
+          <w:hyperlink w:anchor="_Toc508842133" w:history="1">
             <w:r>
               <w:rPr>
                 <w:rStyle w:val="Hyperlink"/>
@@ -2679,7 +2640,7 @@
                 <w:noProof/>
                 <w:webHidden/>
               </w:rPr>
-              <w:instrText xml:space="preserve"> PAGEREF _Toc508758561 \h </w:instrText>
+              <w:instrText xml:space="preserve"> PAGEREF _Toc508842133 \h </w:instrText>
             </w:r>
             <w:r>
               <w:rPr>
@@ -2721,7 +2682,7 @@
               <w:noProof/>
             </w:rPr>
           </w:pPr>
-          <w:hyperlink w:anchor="_Toc508758562" w:history="1">
+          <w:hyperlink w:anchor="_Toc508842134" w:history="1">
             <w:r>
               <w:rPr>
                 <w:rStyle w:val="Hyperlink"/>
@@ -2748,7 +2709,7 @@
                 <w:noProof/>
                 <w:webHidden/>
               </w:rPr>
-              <w:instrText xml:space="preserve"> PAGEREF _Toc508758562 \h </w:instrText>
+              <w:instrText xml:space="preserve"> PAGEREF _Toc508842134 \h </w:instrText>
             </w:r>
             <w:r>
               <w:rPr>
@@ -2790,7 +2751,7 @@
               <w:noProof/>
             </w:rPr>
           </w:pPr>
-          <w:hyperlink w:anchor="_Toc508758563" w:history="1">
+          <w:hyperlink w:anchor="_Toc508842135" w:history="1">
             <w:r>
               <w:rPr>
                 <w:rStyle w:val="Hyperlink"/>
@@ -2817,7 +2778,7 @@
                 <w:noProof/>
                 <w:webHidden/>
               </w:rPr>
-              <w:instrText xml:space="preserve"> PAGEREF _Toc508758563 \h </w:instrText>
+              <w:instrText xml:space="preserve"> PAGEREF _Toc508842135 \h </w:instrText>
             </w:r>
             <w:r>
               <w:rPr>
@@ -2859,7 +2820,7 @@
               <w:noProof/>
             </w:rPr>
           </w:pPr>
-          <w:hyperlink w:anchor="_Toc508758564" w:history="1">
+          <w:hyperlink w:anchor="_Toc508842136" w:history="1">
             <w:r>
               <w:rPr>
                 <w:rStyle w:val="Hyperlink"/>
@@ -2886,7 +2847,7 @@
                 <w:noProof/>
                 <w:webHidden/>
               </w:rPr>
-              <w:instrText xml:space="preserve"> PAGEREF _Toc508758564 \h </w:instrText>
+              <w:instrText xml:space="preserve"> PAGEREF _Toc508842136 \h </w:instrText>
             </w:r>
             <w:r>
               <w:rPr>
@@ -2928,7 +2889,7 @@
               <w:noProof/>
             </w:rPr>
           </w:pPr>
-          <w:hyperlink w:anchor="_Toc508758565" w:history="1">
+          <w:hyperlink w:anchor="_Toc508842137" w:history="1">
             <w:r>
               <w:rPr>
                 <w:rStyle w:val="Hyperlink"/>
@@ -2955,7 +2916,7 @@
                 <w:noProof/>
                 <w:webHidden/>
               </w:rPr>
-              <w:instrText xml:space="preserve"> PAGEREF _Toc508758565 \h </w:instrText>
+              <w:instrText xml:space="preserve"> PAGEREF _Toc508842137 \h </w:instrText>
             </w:r>
             <w:r>
               <w:rPr>
@@ -2997,7 +2958,7 @@
               <w:noProof/>
             </w:rPr>
           </w:pPr>
-          <w:hyperlink w:anchor="_Toc508758566" w:history="1">
+          <w:hyperlink w:anchor="_Toc508842138" w:history="1">
             <w:r>
               <w:rPr>
                 <w:rStyle w:val="Hyperlink"/>
@@ -3024,7 +2985,7 @@
                 <w:noProof/>
                 <w:webHidden/>
               </w:rPr>
-              <w:instrText xml:space="preserve"> PAGEREF _Toc508758566 \h </w:instrText>
+              <w:instrText xml:space="preserve"> PAGEREF _Toc508842138 \h </w:instrText>
             </w:r>
             <w:r>
               <w:rPr>
@@ -3066,7 +3027,7 @@
               <w:noProof/>
             </w:rPr>
           </w:pPr>
-          <w:hyperlink w:anchor="_Toc508758567" w:history="1">
+          <w:hyperlink w:anchor="_Toc508842139" w:history="1">
             <w:r>
               <w:rPr>
                 <w:rStyle w:val="Hyperlink"/>
@@ -3093,7 +3054,7 @@
                 <w:noProof/>
                 <w:webHidden/>
               </w:rPr>
-              <w:instrText xml:space="preserve"> PAGEREF _Toc508758567 \h </w:instrText>
+              <w:instrText xml:space="preserve"> PAGEREF _Toc508842139 \h </w:instrText>
             </w:r>
             <w:r>
               <w:rPr>
@@ -3135,7 +3096,7 @@
               <w:noProof/>
             </w:rPr>
           </w:pPr>
-          <w:hyperlink w:anchor="_Toc508758568" w:history="1">
+          <w:hyperlink w:anchor="_Toc508842140" w:history="1">
             <w:r>
               <w:rPr>
                 <w:rStyle w:val="Hyperlink"/>
@@ -3162,7 +3123,7 @@
                 <w:noProof/>
                 <w:webHidden/>
               </w:rPr>
-              <w:instrText xml:space="preserve"> PAGEREF _Toc508758568 \h </w:instrText>
+              <w:instrText xml:space="preserve"> PAGEREF _Toc508842140 \h </w:instrText>
             </w:r>
             <w:r>
               <w:rPr>
@@ -3204,7 +3165,7 @@
               <w:noProof/>
             </w:rPr>
           </w:pPr>
-          <w:hyperlink w:anchor="_Toc508758569" w:history="1">
+          <w:hyperlink w:anchor="_Toc508842141" w:history="1">
             <w:r>
               <w:rPr>
                 <w:rStyle w:val="Hyperlink"/>
@@ -3231,7 +3192,7 @@
                 <w:noProof/>
                 <w:webHidden/>
               </w:rPr>
-              <w:instrText xml:space="preserve"> PAGEREF _Toc508758569 \h </w:instrText>
+              <w:instrText xml:space="preserve"> PAGEREF _Toc508842141 \h </w:instrText>
             </w:r>
             <w:r>
               <w:rPr>
@@ -3273,7 +3234,7 @@
               <w:noProof/>
             </w:rPr>
           </w:pPr>
-          <w:hyperlink w:anchor="_Toc508758570" w:history="1">
+          <w:hyperlink w:anchor="_Toc508842142" w:history="1">
             <w:r>
               <w:rPr>
                 <w:rStyle w:val="Hyperlink"/>
@@ -3300,7 +3261,7 @@
                 <w:noProof/>
                 <w:webHidden/>
               </w:rPr>
-              <w:instrText xml:space="preserve"> PAGEREF _Toc508758570 \h </w:instrText>
+              <w:instrText xml:space="preserve"> PAGEREF _Toc508842142 \h </w:instrText>
             </w:r>
             <w:r>
               <w:rPr>
@@ -3342,7 +3303,7 @@
               <w:noProof/>
             </w:rPr>
           </w:pPr>
-          <w:hyperlink w:anchor="_Toc508758571" w:history="1">
+          <w:hyperlink w:anchor="_Toc508842143" w:history="1">
             <w:r>
               <w:rPr>
                 <w:rStyle w:val="Hyperlink"/>
@@ -3369,7 +3330,7 @@
                 <w:noProof/>
                 <w:webHidden/>
               </w:rPr>
-              <w:instrText xml:space="preserve"> PAGEREF _Toc508758571 \h </w:instrText>
+              <w:instrText xml:space="preserve"> PAGEREF _Toc508842143 \h </w:instrText>
             </w:r>
             <w:r>
               <w:rPr>
@@ -3411,7 +3372,7 @@
               <w:noProof/>
             </w:rPr>
           </w:pPr>
-          <w:hyperlink w:anchor="_Toc508758572" w:history="1">
+          <w:hyperlink w:anchor="_Toc508842144" w:history="1">
             <w:r>
               <w:rPr>
                 <w:rStyle w:val="Hyperlink"/>
@@ -3438,7 +3399,7 @@
                 <w:noProof/>
                 <w:webHidden/>
               </w:rPr>
-              <w:instrText xml:space="preserve"> PAGEREF _Toc508758572 \h </w:instrText>
+              <w:instrText xml:space="preserve"> PAGEREF _Toc508842144 \h </w:instrText>
             </w:r>
             <w:r>
               <w:rPr>
@@ -3480,7 +3441,7 @@
               <w:noProof/>
             </w:rPr>
           </w:pPr>
-          <w:hyperlink w:anchor="_Toc508758573" w:history="1">
+          <w:hyperlink w:anchor="_Toc508842145" w:history="1">
             <w:r>
               <w:rPr>
                 <w:rStyle w:val="Hyperlink"/>
@@ -3507,7 +3468,7 @@
                 <w:noProof/>
                 <w:webHidden/>
               </w:rPr>
-              <w:instrText xml:space="preserve"> PAGEREF _Toc508758573 \h </w:instrText>
+              <w:instrText xml:space="preserve"> PAGEREF _Toc508842145 \h </w:instrText>
             </w:r>
             <w:r>
               <w:rPr>
@@ -3549,7 +3510,7 @@
               <w:noProof/>
             </w:rPr>
           </w:pPr>
-          <w:hyperlink w:anchor="_Toc508758574" w:history="1">
+          <w:hyperlink w:anchor="_Toc508842146" w:history="1">
             <w:r>
               <w:rPr>
                 <w:rStyle w:val="Hyperlink"/>
@@ -3576,7 +3537,7 @@
                 <w:noProof/>
                 <w:webHidden/>
               </w:rPr>
-              <w:instrText xml:space="preserve"> PAGEREF _Toc508758574 \h </w:instrText>
+              <w:instrText xml:space="preserve"> PAGEREF _Toc508842146 \h </w:instrText>
             </w:r>
             <w:r>
               <w:rPr>
@@ -3618,7 +3579,7 @@
               <w:noProof/>
             </w:rPr>
           </w:pPr>
-          <w:hyperlink w:anchor="_Toc508758575" w:history="1">
+          <w:hyperlink w:anchor="_Toc508842147" w:history="1">
             <w:r>
               <w:rPr>
                 <w:rStyle w:val="Hyperlink"/>
@@ -3645,7 +3606,76 @@
                 <w:noProof/>
                 <w:webHidden/>
               </w:rPr>
-              <w:instrText xml:space="preserve"> PAGEREF _Toc508758575 \h </w:instrText>
+              <w:instrText xml:space="preserve"> PAGEREF _Toc508842147 \h </w:instrText>
+            </w:r>
+            <w:r>
+              <w:rPr>
+                <w:noProof/>
+                <w:webHidden/>
+              </w:rPr>
+            </w:r>
+            <w:r>
+              <w:rPr>
+                <w:noProof/>
+                <w:webHidden/>
+              </w:rPr>
+              <w:fldChar w:fldCharType="separate"/>
+            </w:r>
+            <w:r>
+              <w:rPr>
+                <w:noProof/>
+                <w:webHidden/>
+              </w:rPr>
+              <w:t>12</w:t>
+            </w:r>
+            <w:r>
+              <w:rPr>
+                <w:noProof/>
+                <w:webHidden/>
+              </w:rPr>
+              <w:fldChar w:fldCharType="end"/>
+            </w:r>
+          </w:hyperlink>
+        </w:p>
+        <w:p>
+          <w:pPr>
+            <w:pStyle w:val="TOC2"/>
+            <w:tabs>
+              <w:tab w:val="right" w:leader="dot" w:pos="9350"/>
+            </w:tabs>
+            <w:rPr>
+              <w:rFonts w:eastAsiaTheme="minorEastAsia"/>
+              <w:noProof/>
+            </w:rPr>
+          </w:pPr>
+          <w:hyperlink w:anchor="_Toc508842148" w:history="1">
+            <w:r>
+              <w:rPr>
+                <w:rStyle w:val="Hyperlink"/>
+                <w:noProof/>
+              </w:rPr>
+              <w:t>4.3.1 Level 0 Use Case Diagram of Complain Box</w:t>
+            </w:r>
+            <w:r>
+              <w:rPr>
+                <w:noProof/>
+                <w:webHidden/>
+              </w:rPr>
+              <w:tab/>
+            </w:r>
+            <w:r>
+              <w:rPr>
+                <w:noProof/>
+                <w:webHidden/>
+              </w:rPr>
+              <w:fldChar w:fldCharType="begin"/>
+            </w:r>
+            <w:r>
+              <w:rPr>
+                <w:noProof/>
+                <w:webHidden/>
+              </w:rPr>
+              <w:instrText xml:space="preserve"> PAGEREF _Toc508842148 \h </w:instrText>
             </w:r>
             <w:r>
               <w:rPr>
@@ -3687,7 +3717,7 @@
               <w:noProof/>
             </w:rPr>
           </w:pPr>
-          <w:hyperlink w:anchor="_Toc508758576" w:history="1">
+          <w:hyperlink w:anchor="_Toc508842149" w:history="1">
             <w:r>
               <w:rPr>
                 <w:rStyle w:val="Hyperlink"/>
@@ -3714,7 +3744,7 @@
                 <w:noProof/>
                 <w:webHidden/>
               </w:rPr>
-              <w:instrText xml:space="preserve"> PAGEREF _Toc508758576 \h </w:instrText>
+              <w:instrText xml:space="preserve"> PAGEREF _Toc508842149 \h </w:instrText>
             </w:r>
             <w:r>
               <w:rPr>
@@ -3756,7 +3786,7 @@
               <w:noProof/>
             </w:rPr>
           </w:pPr>
-          <w:hyperlink w:anchor="_Toc508758577" w:history="1">
+          <w:hyperlink w:anchor="_Toc508842150" w:history="1">
             <w:r>
               <w:rPr>
                 <w:rStyle w:val="Hyperlink"/>
@@ -3783,7 +3813,7 @@
                 <w:noProof/>
                 <w:webHidden/>
               </w:rPr>
-              <w:instrText xml:space="preserve"> PAGEREF _Toc508758577 \h </w:instrText>
+              <w:instrText xml:space="preserve"> PAGEREF _Toc508842150 \h </w:instrText>
             </w:r>
             <w:r>
               <w:rPr>
@@ -3825,7 +3855,7 @@
               <w:noProof/>
             </w:rPr>
           </w:pPr>
-          <w:hyperlink w:anchor="_Toc508758578" w:history="1">
+          <w:hyperlink w:anchor="_Toc508842151" w:history="1">
             <w:r>
               <w:rPr>
                 <w:rStyle w:val="Hyperlink"/>
@@ -3852,7 +3882,7 @@
                 <w:noProof/>
                 <w:webHidden/>
               </w:rPr>
-              <w:instrText xml:space="preserve"> PAGEREF _Toc508758578 \h </w:instrText>
+              <w:instrText xml:space="preserve"> PAGEREF _Toc508842151 \h </w:instrText>
             </w:r>
             <w:r>
               <w:rPr>
@@ -3894,7 +3924,7 @@
               <w:noProof/>
             </w:rPr>
           </w:pPr>
-          <w:hyperlink w:anchor="_Toc508758579" w:history="1">
+          <w:hyperlink w:anchor="_Toc508842152" w:history="1">
             <w:r>
               <w:rPr>
                 <w:rStyle w:val="Hyperlink"/>
@@ -3921,7 +3951,7 @@
                 <w:noProof/>
                 <w:webHidden/>
               </w:rPr>
-              <w:instrText xml:space="preserve"> PAGEREF _Toc508758579 \h </w:instrText>
+              <w:instrText xml:space="preserve"> PAGEREF _Toc508842152 \h </w:instrText>
             </w:r>
             <w:r>
               <w:rPr>
@@ -3963,7 +3993,7 @@
               <w:noProof/>
             </w:rPr>
           </w:pPr>
-          <w:hyperlink w:anchor="_Toc508758580" w:history="1">
+          <w:hyperlink w:anchor="_Toc508842153" w:history="1">
             <w:r>
               <w:rPr>
                 <w:rStyle w:val="Hyperlink"/>
@@ -3990,7 +4020,7 @@
                 <w:noProof/>
                 <w:webHidden/>
               </w:rPr>
-              <w:instrText xml:space="preserve"> PAGEREF _Toc508758580 \h </w:instrText>
+              <w:instrText xml:space="preserve"> PAGEREF _Toc508842153 \h </w:instrText>
             </w:r>
             <w:r>
               <w:rPr>
@@ -4032,7 +4062,7 @@
               <w:noProof/>
             </w:rPr>
           </w:pPr>
-          <w:hyperlink w:anchor="_Toc508758581" w:history="1">
+          <w:hyperlink w:anchor="_Toc508842154" w:history="1">
             <w:r>
               <w:rPr>
                 <w:rStyle w:val="Hyperlink"/>
@@ -4059,7 +4089,7 @@
                 <w:noProof/>
                 <w:webHidden/>
               </w:rPr>
-              <w:instrText xml:space="preserve"> PAGEREF _Toc508758581 \h </w:instrText>
+              <w:instrText xml:space="preserve"> PAGEREF _Toc508842154 \h </w:instrText>
             </w:r>
             <w:r>
               <w:rPr>
@@ -4101,7 +4131,7 @@
               <w:noProof/>
             </w:rPr>
           </w:pPr>
-          <w:hyperlink w:anchor="_Toc508758582" w:history="1">
+          <w:hyperlink w:anchor="_Toc508842155" w:history="1">
             <w:r>
               <w:rPr>
                 <w:rStyle w:val="Hyperlink"/>
@@ -4128,7 +4158,7 @@
                 <w:noProof/>
                 <w:webHidden/>
               </w:rPr>
-              <w:instrText xml:space="preserve"> PAGEREF _Toc508758582 \h </w:instrText>
+              <w:instrText xml:space="preserve"> PAGEREF _Toc508842155 \h </w:instrText>
             </w:r>
             <w:r>
               <w:rPr>
@@ -4170,7 +4200,7 @@
               <w:noProof/>
             </w:rPr>
           </w:pPr>
-          <w:hyperlink w:anchor="_Toc508758583" w:history="1">
+          <w:hyperlink w:anchor="_Toc508842156" w:history="1">
             <w:r>
               <w:rPr>
                 <w:rStyle w:val="Hyperlink"/>
@@ -4197,7 +4227,7 @@
                 <w:noProof/>
                 <w:webHidden/>
               </w:rPr>
-              <w:instrText xml:space="preserve"> PAGEREF _Toc508758583 \h </w:instrText>
+              <w:instrText xml:space="preserve"> PAGEREF _Toc508842156 \h </w:instrText>
             </w:r>
             <w:r>
               <w:rPr>
@@ -4239,7 +4269,7 @@
               <w:noProof/>
             </w:rPr>
           </w:pPr>
-          <w:hyperlink w:anchor="_Toc508758584" w:history="1">
+          <w:hyperlink w:anchor="_Toc508842157" w:history="1">
             <w:r>
               <w:rPr>
                 <w:rStyle w:val="Hyperlink"/>
@@ -4266,7 +4296,7 @@
                 <w:noProof/>
                 <w:webHidden/>
               </w:rPr>
-              <w:instrText xml:space="preserve"> PAGEREF _Toc508758584 \h </w:instrText>
+              <w:instrText xml:space="preserve"> PAGEREF _Toc508842157 \h </w:instrText>
             </w:r>
             <w:r>
               <w:rPr>
@@ -4308,7 +4338,7 @@
               <w:noProof/>
             </w:rPr>
           </w:pPr>
-          <w:hyperlink w:anchor="_Toc508758585" w:history="1">
+          <w:hyperlink w:anchor="_Toc508842158" w:history="1">
             <w:r>
               <w:rPr>
                 <w:rStyle w:val="Hyperlink"/>
@@ -4335,7 +4365,7 @@
                 <w:noProof/>
                 <w:webHidden/>
               </w:rPr>
-              <w:instrText xml:space="preserve"> PAGEREF _Toc508758585 \h </w:instrText>
+              <w:instrText xml:space="preserve"> PAGEREF _Toc508842158 \h </w:instrText>
             </w:r>
             <w:r>
               <w:rPr>
@@ -4377,7 +4407,7 @@
               <w:noProof/>
             </w:rPr>
           </w:pPr>
-          <w:hyperlink w:anchor="_Toc508758586" w:history="1">
+          <w:hyperlink w:anchor="_Toc508842159" w:history="1">
             <w:r>
               <w:rPr>
                 <w:rStyle w:val="Hyperlink"/>
@@ -4404,7 +4434,7 @@
                 <w:noProof/>
                 <w:webHidden/>
               </w:rPr>
-              <w:instrText xml:space="preserve"> PAGEREF _Toc508758586 \h </w:instrText>
+              <w:instrText xml:space="preserve"> PAGEREF _Toc508842159 \h </w:instrText>
             </w:r>
             <w:r>
               <w:rPr>
@@ -4446,7 +4476,7 @@
               <w:noProof/>
             </w:rPr>
           </w:pPr>
-          <w:hyperlink w:anchor="_Toc508758587" w:history="1">
+          <w:hyperlink w:anchor="_Toc508842160" w:history="1">
             <w:r>
               <w:rPr>
                 <w:rStyle w:val="Hyperlink"/>
@@ -4473,7 +4503,7 @@
                 <w:noProof/>
                 <w:webHidden/>
               </w:rPr>
-              <w:instrText xml:space="preserve"> PAGEREF _Toc508758587 \h </w:instrText>
+              <w:instrText xml:space="preserve"> PAGEREF _Toc508842160 \h </w:instrText>
             </w:r>
             <w:r>
               <w:rPr>
@@ -4515,7 +4545,7 @@
               <w:noProof/>
             </w:rPr>
           </w:pPr>
-          <w:hyperlink w:anchor="_Toc508758588" w:history="1">
+          <w:hyperlink w:anchor="_Toc508842161" w:history="1">
             <w:r>
               <w:rPr>
                 <w:rStyle w:val="Hyperlink"/>
@@ -4542,7 +4572,7 @@
                 <w:noProof/>
                 <w:webHidden/>
               </w:rPr>
-              <w:instrText xml:space="preserve"> PAGEREF _Toc508758588 \h </w:instrText>
+              <w:instrText xml:space="preserve"> PAGEREF _Toc508842161 \h </w:instrText>
             </w:r>
             <w:r>
               <w:rPr>
@@ -4584,7 +4614,7 @@
               <w:noProof/>
             </w:rPr>
           </w:pPr>
-          <w:hyperlink w:anchor="_Toc508758589" w:history="1">
+          <w:hyperlink w:anchor="_Toc508842162" w:history="1">
             <w:r>
               <w:rPr>
                 <w:rStyle w:val="Hyperlink"/>
@@ -4611,7 +4641,7 @@
                 <w:noProof/>
                 <w:webHidden/>
               </w:rPr>
-              <w:instrText xml:space="preserve"> PAGEREF _Toc508758589 \h </w:instrText>
+              <w:instrText xml:space="preserve"> PAGEREF _Toc508842162 \h </w:instrText>
             </w:r>
             <w:r>
               <w:rPr>
@@ -4653,7 +4683,7 @@
               <w:noProof/>
             </w:rPr>
           </w:pPr>
-          <w:hyperlink w:anchor="_Toc508758590" w:history="1">
+          <w:hyperlink w:anchor="_Toc508842163" w:history="1">
             <w:r>
               <w:rPr>
                 <w:rStyle w:val="Hyperlink"/>
@@ -4680,7 +4710,7 @@
                 <w:noProof/>
                 <w:webHidden/>
               </w:rPr>
-              <w:instrText xml:space="preserve"> PAGEREF _Toc508758590 \h </w:instrText>
+              <w:instrText xml:space="preserve"> PAGEREF _Toc508842163 \h </w:instrText>
             </w:r>
             <w:r>
               <w:rPr>
@@ -4722,7 +4752,7 @@
               <w:noProof/>
             </w:rPr>
           </w:pPr>
-          <w:hyperlink w:anchor="_Toc508758591" w:history="1">
+          <w:hyperlink w:anchor="_Toc508842164" w:history="1">
             <w:r>
               <w:rPr>
                 <w:rStyle w:val="Hyperlink"/>
@@ -4749,7 +4779,7 @@
                 <w:noProof/>
                 <w:webHidden/>
               </w:rPr>
-              <w:instrText xml:space="preserve"> PAGEREF _Toc508758591 \h </w:instrText>
+              <w:instrText xml:space="preserve"> PAGEREF _Toc508842164 \h </w:instrText>
             </w:r>
             <w:r>
               <w:rPr>
@@ -4791,7 +4821,7 @@
               <w:noProof/>
             </w:rPr>
           </w:pPr>
-          <w:hyperlink w:anchor="_Toc508758592" w:history="1">
+          <w:hyperlink w:anchor="_Toc508842165" w:history="1">
             <w:r>
               <w:rPr>
                 <w:rStyle w:val="Hyperlink"/>
@@ -4818,7 +4848,7 @@
                 <w:noProof/>
                 <w:webHidden/>
               </w:rPr>
-              <w:instrText xml:space="preserve"> PAGEREF _Toc508758592 \h </w:instrText>
+              <w:instrText xml:space="preserve"> PAGEREF _Toc508842165 \h </w:instrText>
             </w:r>
             <w:r>
               <w:rPr>
@@ -4860,7 +4890,7 @@
               <w:noProof/>
             </w:rPr>
           </w:pPr>
-          <w:hyperlink w:anchor="_Toc508758593" w:history="1">
+          <w:hyperlink w:anchor="_Toc508842166" w:history="1">
             <w:r>
               <w:rPr>
                 <w:rStyle w:val="Hyperlink"/>
@@ -4887,7 +4917,7 @@
                 <w:noProof/>
                 <w:webHidden/>
               </w:rPr>
-              <w:instrText xml:space="preserve"> PAGEREF _Toc508758593 \h </w:instrText>
+              <w:instrText xml:space="preserve"> PAGEREF _Toc508842166 \h </w:instrText>
             </w:r>
             <w:r>
               <w:rPr>
@@ -4929,7 +4959,7 @@
               <w:noProof/>
             </w:rPr>
           </w:pPr>
-          <w:hyperlink w:anchor="_Toc508758594" w:history="1">
+          <w:hyperlink w:anchor="_Toc508842167" w:history="1">
             <w:r>
               <w:rPr>
                 <w:rStyle w:val="Hyperlink"/>
@@ -4956,7 +4986,7 @@
                 <w:noProof/>
                 <w:webHidden/>
               </w:rPr>
-              <w:instrText xml:space="preserve"> PAGEREF _Toc508758594 \h </w:instrText>
+              <w:instrText xml:space="preserve"> PAGEREF _Toc508842167 \h </w:instrText>
             </w:r>
             <w:r>
               <w:rPr>
@@ -4998,7 +5028,7 @@
               <w:noProof/>
             </w:rPr>
           </w:pPr>
-          <w:hyperlink w:anchor="_Toc508758595" w:history="1">
+          <w:hyperlink w:anchor="_Toc508842168" w:history="1">
             <w:r>
               <w:rPr>
                 <w:rStyle w:val="Hyperlink"/>
@@ -5025,7 +5055,7 @@
                 <w:noProof/>
                 <w:webHidden/>
               </w:rPr>
-              <w:instrText xml:space="preserve"> PAGEREF _Toc508758595 \h </w:instrText>
+              <w:instrText xml:space="preserve"> PAGEREF _Toc508842168 \h </w:instrText>
             </w:r>
             <w:r>
               <w:rPr>
@@ -5067,7 +5097,7 @@
               <w:noProof/>
             </w:rPr>
           </w:pPr>
-          <w:hyperlink w:anchor="_Toc508758596" w:history="1">
+          <w:hyperlink w:anchor="_Toc508842169" w:history="1">
             <w:r>
               <w:rPr>
                 <w:rStyle w:val="Hyperlink"/>
@@ -5094,7 +5124,7 @@
                 <w:noProof/>
                 <w:webHidden/>
               </w:rPr>
-              <w:instrText xml:space="preserve"> PAGEREF _Toc508758596 \h </w:instrText>
+              <w:instrText xml:space="preserve"> PAGEREF _Toc508842169 \h </w:instrText>
             </w:r>
             <w:r>
               <w:rPr>
@@ -5136,7 +5166,7 @@
               <w:noProof/>
             </w:rPr>
           </w:pPr>
-          <w:hyperlink w:anchor="_Toc508758597" w:history="1">
+          <w:hyperlink w:anchor="_Toc508842170" w:history="1">
             <w:r>
               <w:rPr>
                 <w:rStyle w:val="Hyperlink"/>
@@ -5163,7 +5193,7 @@
                 <w:noProof/>
                 <w:webHidden/>
               </w:rPr>
-              <w:instrText xml:space="preserve"> PAGEREF _Toc508758597 \h </w:instrText>
+              <w:instrText xml:space="preserve"> PAGEREF _Toc508842170 \h </w:instrText>
             </w:r>
             <w:r>
               <w:rPr>
@@ -5205,7 +5235,7 @@
               <w:noProof/>
             </w:rPr>
           </w:pPr>
-          <w:hyperlink w:anchor="_Toc508758598" w:history="1">
+          <w:hyperlink w:anchor="_Toc508842171" w:history="1">
             <w:r>
               <w:rPr>
                 <w:rStyle w:val="Hyperlink"/>
@@ -5232,7 +5262,7 @@
                 <w:noProof/>
                 <w:webHidden/>
               </w:rPr>
-              <w:instrText xml:space="preserve"> PAGEREF _Toc508758598 \h </w:instrText>
+              <w:instrText xml:space="preserve"> PAGEREF _Toc508842171 \h </w:instrText>
             </w:r>
             <w:r>
               <w:rPr>
@@ -5274,7 +5304,7 @@
               <w:noProof/>
             </w:rPr>
           </w:pPr>
-          <w:hyperlink w:anchor="_Toc508758599" w:history="1">
+          <w:hyperlink w:anchor="_Toc508842172" w:history="1">
             <w:r>
               <w:rPr>
                 <w:rStyle w:val="Hyperlink"/>
@@ -5301,7 +5331,7 @@
                 <w:noProof/>
                 <w:webHidden/>
               </w:rPr>
-              <w:instrText xml:space="preserve"> PAGEREF _Toc508758599 \h </w:instrText>
+              <w:instrText xml:space="preserve"> PAGEREF _Toc508842172 \h </w:instrText>
             </w:r>
             <w:r>
               <w:rPr>
@@ -5343,7 +5373,7 @@
               <w:noProof/>
             </w:rPr>
           </w:pPr>
-          <w:hyperlink w:anchor="_Toc508758600" w:history="1">
+          <w:hyperlink w:anchor="_Toc508842173" w:history="1">
             <w:r>
               <w:rPr>
                 <w:rStyle w:val="Hyperlink"/>
@@ -5370,7 +5400,7 @@
                 <w:noProof/>
                 <w:webHidden/>
               </w:rPr>
-              <w:instrText xml:space="preserve"> PAGEREF _Toc508758600 \h </w:instrText>
+              <w:instrText xml:space="preserve"> PAGEREF _Toc508842173 \h </w:instrText>
             </w:r>
             <w:r>
               <w:rPr>
@@ -5412,7 +5442,7 @@
               <w:noProof/>
             </w:rPr>
           </w:pPr>
-          <w:hyperlink w:anchor="_Toc508758601" w:history="1">
+          <w:hyperlink w:anchor="_Toc508842174" w:history="1">
             <w:r>
               <w:rPr>
                 <w:rStyle w:val="Hyperlink"/>
@@ -5439,7 +5469,7 @@
                 <w:noProof/>
                 <w:webHidden/>
               </w:rPr>
-              <w:instrText xml:space="preserve"> PAGEREF _Toc508758601 \h </w:instrText>
+              <w:instrText xml:space="preserve"> PAGEREF _Toc508842174 \h </w:instrText>
             </w:r>
             <w:r>
               <w:rPr>
@@ -5481,7 +5511,7 @@
               <w:noProof/>
             </w:rPr>
           </w:pPr>
-          <w:hyperlink w:anchor="_Toc508758602" w:history="1">
+          <w:hyperlink w:anchor="_Toc508842175" w:history="1">
             <w:r>
               <w:rPr>
                 <w:rStyle w:val="Hyperlink"/>
@@ -5508,7 +5538,7 @@
                 <w:noProof/>
                 <w:webHidden/>
               </w:rPr>
-              <w:instrText xml:space="preserve"> PAGEREF _Toc508758602 \h </w:instrText>
+              <w:instrText xml:space="preserve"> PAGEREF _Toc508842175 \h </w:instrText>
             </w:r>
             <w:r>
               <w:rPr>
@@ -5550,7 +5580,7 @@
               <w:noProof/>
             </w:rPr>
           </w:pPr>
-          <w:hyperlink w:anchor="_Toc508758603" w:history="1">
+          <w:hyperlink w:anchor="_Toc508842176" w:history="1">
             <w:r>
               <w:rPr>
                 <w:rStyle w:val="Hyperlink"/>
@@ -5577,7 +5607,7 @@
                 <w:noProof/>
                 <w:webHidden/>
               </w:rPr>
-              <w:instrText xml:space="preserve"> PAGEREF _Toc508758603 \h </w:instrText>
+              <w:instrText xml:space="preserve"> PAGEREF _Toc508842176 \h </w:instrText>
             </w:r>
             <w:r>
               <w:rPr>
@@ -5649,14 +5679,90 @@
         <w:tabs>
           <w:tab w:val="right" w:leader="dot" w:pos="9350"/>
         </w:tabs>
-      </w:pPr>
-    </w:p>
-    <w:p>
-      <w:pPr>
         <w:rPr>
+          <w:rFonts w:eastAsiaTheme="minorEastAsia"/>
           <w:noProof/>
         </w:rPr>
       </w:pPr>
+      <w:r>
+        <w:fldChar w:fldCharType="begin"/>
+      </w:r>
+      <w:r>
+        <w:instrText xml:space="preserve"> TOC \h \z \c "Table" </w:instrText>
+      </w:r>
+      <w:r>
+        <w:fldChar w:fldCharType="separate"/>
+      </w:r>
+      <w:hyperlink w:anchor="_Toc508842779" w:history="1">
+        <w:r>
+          <w:rPr>
+            <w:rStyle w:val="Hyperlink"/>
+            <w:noProof/>
+          </w:rPr>
+          <w:t>Table 1: Information of level 0 use case diagram</w:t>
+        </w:r>
+        <w:r>
+          <w:rPr>
+            <w:noProof/>
+            <w:webHidden/>
+          </w:rPr>
+          <w:tab/>
+        </w:r>
+        <w:r>
+          <w:rPr>
+            <w:noProof/>
+            <w:webHidden/>
+          </w:rPr>
+          <w:fldChar w:fldCharType="begin"/>
+        </w:r>
+        <w:r>
+          <w:rPr>
+            <w:noProof/>
+            <w:webHidden/>
+          </w:rPr>
+          <w:instrText xml:space="preserve"> PAGEREF _Toc508842779 \h </w:instrText>
+        </w:r>
+        <w:r>
+          <w:rPr>
+            <w:noProof/>
+            <w:webHidden/>
+          </w:rPr>
+        </w:r>
+        <w:r>
+          <w:rPr>
+            <w:noProof/>
+            <w:webHidden/>
+          </w:rPr>
+          <w:fldChar w:fldCharType="separate"/>
+        </w:r>
+        <w:r>
+          <w:rPr>
+            <w:noProof/>
+            <w:webHidden/>
+          </w:rPr>
+          <w:t>12</w:t>
+        </w:r>
+        <w:r>
+          <w:rPr>
+            <w:noProof/>
+            <w:webHidden/>
+          </w:rPr>
+          <w:fldChar w:fldCharType="end"/>
+        </w:r>
+      </w:hyperlink>
+    </w:p>
+    <w:p>
+      <w:pPr>
+        <w:rPr>
+          <w:rFonts w:asciiTheme="majorHAnsi" w:hAnsiTheme="majorHAnsi" w:cstheme="majorHAnsi"/>
+          <w:b/>
+          <w:sz w:val="32"/>
+          <w:szCs w:val="32"/>
+        </w:rPr>
+      </w:pPr>
+      <w:r>
+        <w:fldChar w:fldCharType="end"/>
+      </w:r>
       <w:r>
         <w:fldChar w:fldCharType="begin"/>
       </w:r>
@@ -5705,6 +5811,97 @@
         <w:t xml:space="preserve">Figures </w:t>
       </w:r>
     </w:p>
+    <w:p>
+      <w:pPr>
+        <w:pStyle w:val="TableofFigures"/>
+        <w:tabs>
+          <w:tab w:val="right" w:leader="dot" w:pos="9350"/>
+        </w:tabs>
+        <w:rPr>
+          <w:rFonts w:eastAsiaTheme="minorEastAsia"/>
+          <w:noProof/>
+        </w:rPr>
+      </w:pPr>
+      <w:r>
+        <w:fldChar w:fldCharType="begin"/>
+      </w:r>
+      <w:r>
+        <w:instrText xml:space="preserve"> TOC \h \z \c "Figure" </w:instrText>
+      </w:r>
+      <w:r>
+        <w:fldChar w:fldCharType="separate"/>
+      </w:r>
+      <w:hyperlink w:anchor="_Toc508842199" w:history="1">
+        <w:r>
+          <w:rPr>
+            <w:rStyle w:val="Hyperlink"/>
+            <w:noProof/>
+          </w:rPr>
+          <w:t>Figure 1: Level 0 use case diagram of Complain Box</w:t>
+        </w:r>
+        <w:r>
+          <w:rPr>
+            <w:noProof/>
+            <w:webHidden/>
+          </w:rPr>
+          <w:tab/>
+        </w:r>
+        <w:r>
+          <w:rPr>
+            <w:noProof/>
+            <w:webHidden/>
+          </w:rPr>
+          <w:fldChar w:fldCharType="begin"/>
+        </w:r>
+        <w:r>
+          <w:rPr>
+            <w:noProof/>
+            <w:webHidden/>
+          </w:rPr>
+          <w:instrText xml:space="preserve"> PAGEREF _Toc508842199 \h </w:instrText>
+        </w:r>
+        <w:r>
+          <w:rPr>
+            <w:noProof/>
+            <w:webHidden/>
+          </w:rPr>
+        </w:r>
+        <w:r>
+          <w:rPr>
+            <w:noProof/>
+            <w:webHidden/>
+          </w:rPr>
+          <w:fldChar w:fldCharType="separate"/>
+        </w:r>
+        <w:r>
+          <w:rPr>
+            <w:noProof/>
+            <w:webHidden/>
+          </w:rPr>
+          <w:t>12</w:t>
+        </w:r>
+        <w:r>
+          <w:rPr>
+            <w:noProof/>
+            <w:webHidden/>
+          </w:rPr>
+          <w:fldChar w:fldCharType="end"/>
+        </w:r>
+      </w:hyperlink>
+    </w:p>
+    <w:p>
+      <w:pPr>
+        <w:pStyle w:val="TableofFigures"/>
+        <w:tabs>
+          <w:tab w:val="right" w:leader="dot" w:pos="9350"/>
+        </w:tabs>
+      </w:pPr>
+      <w:r>
+        <w:fldChar w:fldCharType="end"/>
+      </w:r>
+    </w:p>
+    <w:p/>
+    <w:p/>
     <w:p>
       <w:pPr>
         <w:sectPr>
@@ -5723,7 +5920,7 @@
       <w:pPr>
         <w:pStyle w:val="ComplainBoxH1"/>
       </w:pPr>
-      <w:bookmarkStart w:id="0" w:name="_Toc508758541"/>
+      <w:bookmarkStart w:id="0" w:name="_Toc508842113"/>
       <w:r>
         <w:lastRenderedPageBreak/>
         <w:t>Chapter 1: I</w:t>
@@ -5789,7 +5986,7 @@
       <w:pPr>
         <w:pStyle w:val="ComplainBoxh2"/>
       </w:pPr>
-      <w:bookmarkStart w:id="1" w:name="_Toc508758542"/>
+      <w:bookmarkStart w:id="1" w:name="_Toc508842114"/>
       <w:r>
         <w:t xml:space="preserve">1.1 </w:t>
       </w:r>
@@ -6060,7 +6257,7 @@
           <w:highlight w:val="white"/>
         </w:rPr>
       </w:pPr>
-      <w:bookmarkStart w:id="2" w:name="_Toc508758543"/>
+      <w:bookmarkStart w:id="2" w:name="_Toc508842115"/>
       <w:r>
         <w:rPr>
           <w:rFonts w:eastAsia="Verdana"/>
@@ -6382,7 +6579,7 @@
           <w:highlight w:val="white"/>
         </w:rPr>
       </w:pPr>
-      <w:bookmarkStart w:id="3" w:name="_Toc508758544"/>
+      <w:bookmarkStart w:id="3" w:name="_Toc508842116"/>
       <w:r>
         <w:rPr>
           <w:highlight w:val="white"/>
@@ -6480,7 +6677,7 @@
           <w:highlight w:val="white"/>
         </w:rPr>
       </w:pPr>
-      <w:bookmarkStart w:id="4" w:name="_Toc508758545"/>
+      <w:bookmarkStart w:id="4" w:name="_Toc508842117"/>
       <w:r>
         <w:rPr>
           <w:highlight w:val="white"/>
@@ -6523,7 +6720,7 @@
           <w:rFonts w:eastAsia="Verdana"/>
         </w:rPr>
       </w:pPr>
-      <w:bookmarkStart w:id="5" w:name="_Toc508758546"/>
+      <w:bookmarkStart w:id="5" w:name="_Toc508842118"/>
       <w:r>
         <w:rPr>
           <w:rFonts w:eastAsia="Verdana"/>
@@ -6690,7 +6887,7 @@
           <w:rFonts w:eastAsia="Verdana"/>
         </w:rPr>
       </w:pPr>
-      <w:bookmarkStart w:id="6" w:name="_Toc508758547"/>
+      <w:bookmarkStart w:id="6" w:name="_Toc508842119"/>
       <w:r>
         <w:rPr>
           <w:rFonts w:eastAsia="Verdana"/>
@@ -6906,7 +7103,7 @@
           <w:rFonts w:eastAsia="Verdana"/>
         </w:rPr>
       </w:pPr>
-      <w:bookmarkStart w:id="7" w:name="_Toc508758548"/>
+      <w:bookmarkStart w:id="7" w:name="_Toc508842120"/>
       <w:r>
         <w:rPr>
           <w:rFonts w:eastAsia="Verdana"/>
@@ -7149,6 +7346,17 @@
     </w:p>
     <w:p>
       <w:pPr>
+        <w:spacing w:after="0" w:line="276" w:lineRule="auto"/>
+        <w:jc w:val="both"/>
+        <w:rPr>
+          <w:rFonts w:eastAsia="Verdana" w:cstheme="minorHAnsi"/>
+          <w:sz w:val="24"/>
+          <w:szCs w:val="24"/>
+        </w:rPr>
+      </w:pPr>
+    </w:p>
+    <w:p>
+      <w:pPr>
         <w:pStyle w:val="CBboldbody"/>
         <w:rPr>
           <w:shd w:val="clear" w:color="auto" w:fill="FFFFFF"/>
@@ -7346,6 +7554,18 @@
     </w:p>
     <w:p>
       <w:pPr>
+        <w:spacing w:after="0" w:line="276" w:lineRule="auto"/>
+        <w:ind w:left="360"/>
+        <w:jc w:val="both"/>
+        <w:rPr>
+          <w:rFonts w:eastAsia="Verdana" w:cstheme="minorHAnsi"/>
+          <w:sz w:val="24"/>
+          <w:szCs w:val="24"/>
+        </w:rPr>
+      </w:pPr>
+    </w:p>
+    <w:p>
+      <w:pPr>
         <w:pStyle w:val="CBboldbody"/>
       </w:pPr>
       <w:r>
@@ -7479,6 +7699,18 @@
     </w:p>
     <w:p>
       <w:pPr>
+        <w:spacing w:after="0" w:line="276" w:lineRule="auto"/>
+        <w:ind w:left="360"/>
+        <w:jc w:val="both"/>
+        <w:rPr>
+          <w:rFonts w:eastAsia="Verdana" w:cstheme="minorHAnsi"/>
+          <w:sz w:val="24"/>
+          <w:szCs w:val="24"/>
+        </w:rPr>
+      </w:pPr>
+    </w:p>
+    <w:p>
+      <w:pPr>
         <w:pStyle w:val="CBboldbody"/>
       </w:pPr>
       <w:r>
@@ -7691,42 +7923,9 @@
     </w:p>
     <w:p>
       <w:pPr>
-        <w:spacing w:after="0" w:line="276" w:lineRule="auto"/>
-        <w:jc w:val="both"/>
-        <w:rPr>
-          <w:rFonts w:eastAsia="Verdana" w:cstheme="minorHAnsi"/>
-          <w:sz w:val="24"/>
-          <w:szCs w:val="24"/>
-        </w:rPr>
-      </w:pPr>
-    </w:p>
-    <w:p>
-      <w:pPr>
-        <w:spacing w:after="0" w:line="276" w:lineRule="auto"/>
-        <w:jc w:val="both"/>
-        <w:rPr>
-          <w:rFonts w:eastAsia="Verdana" w:cstheme="minorHAnsi"/>
-          <w:sz w:val="24"/>
-          <w:szCs w:val="24"/>
-        </w:rPr>
-      </w:pPr>
-    </w:p>
-    <w:p>
-      <w:pPr>
-        <w:spacing w:after="0" w:line="276" w:lineRule="auto"/>
-        <w:jc w:val="both"/>
-        <w:rPr>
-          <w:rFonts w:eastAsia="Verdana" w:cstheme="minorHAnsi"/>
-          <w:sz w:val="24"/>
-          <w:szCs w:val="24"/>
-        </w:rPr>
-      </w:pPr>
-    </w:p>
-    <w:p>
-      <w:pPr>
         <w:pStyle w:val="ComplainBoxH1"/>
       </w:pPr>
-      <w:bookmarkStart w:id="8" w:name="_Toc508758549"/>
+      <w:bookmarkStart w:id="8" w:name="_Toc508842121"/>
       <w:r>
         <w:lastRenderedPageBreak/>
         <w:t xml:space="preserve">Chapter 3: </w:t>
@@ -7753,7 +7952,7 @@
       <w:pPr>
         <w:pStyle w:val="ComplainBoxh2"/>
       </w:pPr>
-      <w:bookmarkStart w:id="9" w:name="_Toc508758550"/>
+      <w:bookmarkStart w:id="9" w:name="_Toc508842122"/>
       <w:r>
         <w:t>3.1 Introduction</w:t>
       </w:r>
@@ -7779,7 +7978,7 @@
           <w:rFonts w:eastAsia="Verdana"/>
         </w:rPr>
       </w:pPr>
-      <w:bookmarkStart w:id="10" w:name="_Toc508758551"/>
+      <w:bookmarkStart w:id="10" w:name="_Toc508842123"/>
       <w:r>
         <w:rPr>
           <w:rFonts w:eastAsia="Verdana"/>
@@ -7912,7 +8111,7 @@
           <w:rFonts w:eastAsia="Verdana"/>
         </w:rPr>
       </w:pPr>
-      <w:bookmarkStart w:id="11" w:name="_Toc508758552"/>
+      <w:bookmarkStart w:id="11" w:name="_Toc508842124"/>
       <w:r>
         <w:rPr>
           <w:rFonts w:eastAsia="Verdana"/>
@@ -7947,7 +8146,7 @@
       <w:pPr>
         <w:pStyle w:val="ComplainBoxh2"/>
       </w:pPr>
-      <w:bookmarkStart w:id="12" w:name="_Toc508758553"/>
+      <w:bookmarkStart w:id="12" w:name="_Toc508842125"/>
       <w:r>
         <w:t>3.2.2 Problem in the Scope</w:t>
       </w:r>
@@ -8012,7 +8211,7 @@
       <w:pPr>
         <w:pStyle w:val="ComplainBoxh2"/>
       </w:pPr>
-      <w:bookmarkStart w:id="13" w:name="_Toc508758554"/>
+      <w:bookmarkStart w:id="13" w:name="_Toc508842126"/>
       <w:r>
         <w:t>3.2.3 Quality Function Deployment</w:t>
       </w:r>
@@ -8136,7 +8335,7 @@
           <w:rFonts w:eastAsia="Verdana"/>
         </w:rPr>
       </w:pPr>
-      <w:bookmarkStart w:id="14" w:name="_Toc508758555"/>
+      <w:bookmarkStart w:id="14" w:name="_Toc508842127"/>
       <w:r>
         <w:rPr>
           <w:rFonts w:eastAsia="Verdana"/>
@@ -8352,7 +8551,7 @@
           <w:highlight w:val="white"/>
         </w:rPr>
       </w:pPr>
-      <w:bookmarkStart w:id="15" w:name="_Toc508758556"/>
+      <w:bookmarkStart w:id="15" w:name="_Toc508842128"/>
       <w:r>
         <w:rPr>
           <w:rFonts w:eastAsia="Verdana"/>
@@ -8509,7 +8708,7 @@
       <w:pPr>
         <w:pStyle w:val="ComplainBoxh2"/>
       </w:pPr>
-      <w:bookmarkStart w:id="16" w:name="_Toc508758557"/>
+      <w:bookmarkStart w:id="16" w:name="_Toc508842129"/>
       <w:r>
         <w:t>3.2.3.3 Exciting Features</w:t>
       </w:r>
@@ -8579,12 +8778,11 @@
       </w:r>
     </w:p>
     <w:p/>
-    <w:p/>
     <w:p>
       <w:pPr>
         <w:pStyle w:val="ComplainBoxh2"/>
       </w:pPr>
-      <w:bookmarkStart w:id="17" w:name="_Toc508758558"/>
+      <w:bookmarkStart w:id="17" w:name="_Toc508842130"/>
       <w:r>
         <w:t>3.2.4 Usage Scenario</w:t>
       </w:r>
@@ -8686,7 +8884,7 @@
       <w:pPr>
         <w:pStyle w:val="ComplainBoxh2"/>
       </w:pPr>
-      <w:bookmarkStart w:id="18" w:name="_Toc508758559"/>
+      <w:bookmarkStart w:id="18" w:name="_Toc508842131"/>
       <w:r>
         <w:t>3.2.4.1 Problem Submission</w:t>
       </w:r>
@@ -8702,35 +8900,35 @@
     </w:p>
     <w:p>
       <w:pPr>
+        <w:pStyle w:val="CBplainyext"/>
+      </w:pPr>
+    </w:p>
+    <w:p>
+      <w:pPr>
         <w:pStyle w:val="ComplainBoxh2"/>
       </w:pPr>
+      <w:bookmarkStart w:id="19" w:name="_Toc508842132"/>
+      <w:r>
+        <w:t>3.2.4.1.1 Authentication</w:t>
+      </w:r>
+      <w:bookmarkEnd w:id="19"/>
+    </w:p>
+    <w:p>
+      <w:pPr>
+        <w:pStyle w:val="CBplainyext"/>
+      </w:pPr>
+      <w:r>
+        <w:t>Initially, the user will create a user account to use this system if she/he do not have an account already. To create a user account, the user will provide her/his name, valid phone number and password. The password should be at least five characters and at most fifteen characters and name should be at least two characters and at most twenty characters long. A unique phone number will be used to create only one account. After creating a user-account the information will be stored in the system and the user will automatically be logged in to the system. Besides a user having a user account, will be able to log in to the system using her/his phone number and password that she/he would have used to create that account. If a user forgets her/his password, the user will request to recover her/his password providing her/his valid phone number that she/he would have used to create the user account. Then, the system will send a message containing the password.  A logged in user will be able to log out from the system.</w:t>
+      </w:r>
+      <w:r>
+        <w:t xml:space="preserve"> </w:t>
+      </w:r>
     </w:p>
     <w:p>
       <w:pPr>
         <w:pStyle w:val="ComplainBoxh2"/>
       </w:pPr>
-      <w:bookmarkStart w:id="19" w:name="_Toc508758560"/>
-      <w:r>
-        <w:t>3.2.4.1.1 Authentication</w:t>
-      </w:r>
-      <w:bookmarkEnd w:id="19"/>
-    </w:p>
-    <w:p>
-      <w:pPr>
-        <w:pStyle w:val="CBplainyext"/>
-      </w:pPr>
-      <w:r>
-        <w:t>Initially, the user will create a user account to use this system if she/he do not have an account already. To create a user account, the user will provide her/his name, valid phone number and password. The password should be at least five characters and at most fifteen characters and name should be at least two characters and at most twenty characters long. A unique phone number will be used to create only one account. After creating a user-account the information will be stored in the system and the user will automatically be logged in to the system. Besides a user having a user account, will be able to log in to the system using her/his phone number and password that she/he would have used to create that account. If a user forgets her/his password, the user will request to recover her/his password providing her/his valid phone number that she/he would have used to create the user account. Then, the system will send a message containing the password.  A logged in user will be able to log out from the system.</w:t>
-      </w:r>
-      <w:r>
-        <w:t xml:space="preserve"> </w:t>
-      </w:r>
-    </w:p>
-    <w:p>
-      <w:pPr>
-        <w:pStyle w:val="ComplainBoxh2"/>
-      </w:pPr>
-      <w:bookmarkStart w:id="20" w:name="_Toc508758561"/>
+      <w:bookmarkStart w:id="20" w:name="_Toc508842133"/>
       <w:r>
         <w:lastRenderedPageBreak/>
         <w:t>3.2.4.1.2 Submitting Problem</w:t>
@@ -9266,7 +9464,7 @@
       <w:pPr>
         <w:pStyle w:val="ComplainBoxh2"/>
       </w:pPr>
-      <w:bookmarkStart w:id="21" w:name="_Toc508758562"/>
+      <w:bookmarkStart w:id="21" w:name="_Toc508842134"/>
       <w:r>
         <w:t>3.2.4.1.3 Viewing User Account</w:t>
       </w:r>
@@ -9505,7 +9703,7 @@
       <w:pPr>
         <w:pStyle w:val="ComplainBoxh2"/>
       </w:pPr>
-      <w:bookmarkStart w:id="22" w:name="_Toc508758563"/>
+      <w:bookmarkStart w:id="22" w:name="_Toc508842135"/>
       <w:r>
         <w:t>3.2.4.1.4 Emergency Support</w:t>
       </w:r>
@@ -9590,7 +9788,7 @@
       <w:pPr>
         <w:pStyle w:val="ComplainBoxh2"/>
       </w:pPr>
-      <w:bookmarkStart w:id="23" w:name="_Toc508758564"/>
+      <w:bookmarkStart w:id="23" w:name="_Toc508842136"/>
       <w:r>
         <w:t>3.2.4.1.5 Notice Board</w:t>
       </w:r>
@@ -9613,7 +9811,7 @@
       <w:pPr>
         <w:pStyle w:val="ComplainBoxh2"/>
       </w:pPr>
-      <w:bookmarkStart w:id="24" w:name="_Toc508758565"/>
+      <w:bookmarkStart w:id="24" w:name="_Toc508842137"/>
       <w:r>
         <w:t>3.2.4.1.6 Download Application Forms</w:t>
       </w:r>
@@ -9715,7 +9913,7 @@
       <w:pPr>
         <w:pStyle w:val="ComplainBoxh2"/>
       </w:pPr>
-      <w:bookmarkStart w:id="25" w:name="_Toc508758566"/>
+      <w:bookmarkStart w:id="25" w:name="_Toc508842138"/>
       <w:r>
         <w:t>3.2.4.2 Problem Supervision</w:t>
       </w:r>
@@ -9759,7 +9957,7 @@
       <w:pPr>
         <w:pStyle w:val="ComplainBoxh2"/>
       </w:pPr>
-      <w:bookmarkStart w:id="26" w:name="_Toc508758567"/>
+      <w:bookmarkStart w:id="26" w:name="_Toc508842139"/>
       <w:r>
         <w:t>3.2.4.2.1 Authentication</w:t>
       </w:r>
@@ -9788,7 +9986,7 @@
       <w:pPr>
         <w:pStyle w:val="ComplainBoxh2"/>
       </w:pPr>
-      <w:bookmarkStart w:id="27" w:name="_Toc508758568"/>
+      <w:bookmarkStart w:id="27" w:name="_Toc508842140"/>
       <w:r>
         <w:t>3.2.4.2.2 View Submitted Problem</w:t>
       </w:r>
@@ -9863,6 +10061,15 @@
     </w:p>
     <w:p>
       <w:pPr>
+        <w:pStyle w:val="bodybulet"/>
+        <w:numPr>
+          <w:ilvl w:val="0"/>
+          <w:numId w:val="0"/>
+        </w:numPr>
+      </w:pPr>
+    </w:p>
+    <w:p>
+      <w:pPr>
         <w:pStyle w:val="CBplainyext"/>
         <w:rPr>
           <w:rFonts w:ascii="Times New Roman" w:hAnsi="Times New Roman" w:cs="Times New Roman"/>
@@ -9963,7 +10170,7 @@
       <w:pPr>
         <w:pStyle w:val="ComplainBoxh2"/>
       </w:pPr>
-      <w:bookmarkStart w:id="28" w:name="_Toc508758569"/>
+      <w:bookmarkStart w:id="28" w:name="_Toc508842141"/>
       <w:r>
         <w:t>3.2.4.2.</w:t>
       </w:r>
@@ -10017,7 +10224,7 @@
       <w:pPr>
         <w:pStyle w:val="ComplainBoxh2"/>
       </w:pPr>
-      <w:bookmarkStart w:id="29" w:name="_Toc508758570"/>
+      <w:bookmarkStart w:id="29" w:name="_Toc508842142"/>
       <w:r>
         <w:lastRenderedPageBreak/>
         <w:t>3.2.4.2.</w:t>
@@ -10050,7 +10257,7 @@
       <w:pPr>
         <w:pStyle w:val="ComplainBoxh2"/>
       </w:pPr>
-      <w:bookmarkStart w:id="30" w:name="_Toc508758571"/>
+      <w:bookmarkStart w:id="30" w:name="_Toc508842143"/>
       <w:r>
         <w:t>3.2.4.2.</w:t>
       </w:r>
@@ -10112,7 +10319,7 @@
       <w:pPr>
         <w:pStyle w:val="ComplainBoxH1"/>
       </w:pPr>
-      <w:bookmarkStart w:id="31" w:name="_Toc508758572"/>
+      <w:bookmarkStart w:id="31" w:name="_Toc508842144"/>
       <w:r>
         <w:lastRenderedPageBreak/>
         <w:t>Chapter 4: Scenario Based Modeling</w:t>
@@ -10139,7 +10346,7 @@
       <w:pPr>
         <w:pStyle w:val="ComplainBoxh2"/>
       </w:pPr>
-      <w:bookmarkStart w:id="32" w:name="_Toc508758573"/>
+      <w:bookmarkStart w:id="32" w:name="_Toc508842145"/>
       <w:r>
         <w:t>4.1 Introduction</w:t>
       </w:r>
@@ -10169,7 +10376,7 @@
       <w:pPr>
         <w:pStyle w:val="ComplainBoxh2"/>
       </w:pPr>
-      <w:bookmarkStart w:id="33" w:name="_Toc508758574"/>
+      <w:bookmarkStart w:id="33" w:name="_Toc508842146"/>
       <w:r>
         <w:t>4.2 Use</w:t>
       </w:r>
@@ -10335,7 +10542,7 @@
       <w:pPr>
         <w:pStyle w:val="ComplainBoxh2"/>
       </w:pPr>
-      <w:bookmarkStart w:id="34" w:name="_Toc508758575"/>
+      <w:bookmarkStart w:id="34" w:name="_Toc508842147"/>
       <w:r>
         <w:lastRenderedPageBreak/>
         <w:t>4.3 Use Case Diagram</w:t>
@@ -10343,9 +10550,354 @@
       <w:bookmarkEnd w:id="34"/>
     </w:p>
     <w:p>
-      <w:r>
-        <w:t>Level-0 Use Case Diagram</w:t>
-      </w:r>
+      <w:pPr>
+        <w:pStyle w:val="ComplainBoxh2"/>
+      </w:pPr>
+      <w:bookmarkStart w:id="35" w:name="_Toc508842148"/>
+      <w:r>
+        <w:t xml:space="preserve">4.3.1 Level </w:t>
+      </w:r>
+      <w:r>
+        <w:t>0 Use Case Diagram</w:t>
+      </w:r>
+      <w:r>
+        <w:t xml:space="preserve"> of Complain Box</w:t>
+      </w:r>
+      <w:bookmarkEnd w:id="35"/>
+    </w:p>
+    <w:p/>
+    <w:p>
+      <w:r>
+        <w:rPr>
+          <w:noProof/>
+        </w:rPr>
+        <mc:AlternateContent>
+          <mc:Choice Requires="wps">
+            <w:drawing>
+              <wp:anchor distT="0" distB="0" distL="114300" distR="114300" simplePos="0" relativeHeight="251661316" behindDoc="0" locked="0" layoutInCell="1" allowOverlap="1" wp14:anchorId="16C7862F" wp14:editId="7C8DCCF8">
+                <wp:simplePos x="0" y="0"/>
+                <wp:positionH relativeFrom="margin">
+                  <wp:align>left</wp:align>
+                </wp:positionH>
+                <wp:positionV relativeFrom="paragraph">
+                  <wp:posOffset>8568</wp:posOffset>
+                </wp:positionV>
+                <wp:extent cx="5664530" cy="2232561"/>
+                <wp:effectExtent l="0" t="0" r="0" b="0"/>
+                <wp:wrapNone/>
+                <wp:docPr id="4" name="Rectangle 4"/>
+                <wp:cNvGraphicFramePr/>
+                <a:graphic xmlns:a="http://schemas.openxmlformats.org/drawingml/2006/main">
+                  <a:graphicData uri="http://schemas.microsoft.com/office/word/2010/wordprocessingShape">
+                    <wps:wsp>
+                      <wps:cNvSpPr/>
+                      <wps:spPr>
+                        <a:xfrm>
+                          <a:off x="0" y="0"/>
+                          <a:ext cx="5664530" cy="2232561"/>
+                        </a:xfrm>
+                        <a:prstGeom prst="rect">
+                          <a:avLst/>
+                        </a:prstGeom>
+                        <a:blipFill dpi="0" rotWithShape="1">
+                          <a:blip r:embed="rId12">
+                            <a:extLst>
+                              <a:ext uri="{28A0092B-C50C-407E-A947-70E740481C1C}">
+                                <a14:useLocalDpi xmlns:a14="http://schemas.microsoft.com/office/drawing/2010/main" val="0"/>
+                              </a:ext>
+                            </a:extLst>
+                          </a:blip>
+                          <a:srcRect/>
+                          <a:stretch>
+                            <a:fillRect/>
+                          </a:stretch>
+                        </a:blipFill>
+                        <a:ln>
+                          <a:noFill/>
+                        </a:ln>
+                      </wps:spPr>
+                      <wps:style>
+                        <a:lnRef idx="2">
+                          <a:schemeClr val="accent1">
+                            <a:shade val="50000"/>
+                          </a:schemeClr>
+                        </a:lnRef>
+                        <a:fillRef idx="1">
+                          <a:schemeClr val="accent1"/>
+                        </a:fillRef>
+                        <a:effectRef idx="0">
+                          <a:schemeClr val="accent1"/>
+                        </a:effectRef>
+                        <a:fontRef idx="minor">
+                          <a:schemeClr val="lt1"/>
+                        </a:fontRef>
+                      </wps:style>
+                      <wps:bodyPr rot="0" spcFirstLastPara="0" vertOverflow="overflow" horzOverflow="overflow" vert="horz" wrap="square" lIns="91440" tIns="45720" rIns="91440" bIns="45720" numCol="1" spcCol="0" rtlCol="0" fromWordArt="0" anchor="ctr" anchorCtr="0" forceAA="0" compatLnSpc="1">
+                        <a:prstTxWarp prst="textNoShape">
+                          <a:avLst/>
+                        </a:prstTxWarp>
+                        <a:noAutofit/>
+                      </wps:bodyPr>
+                    </wps:wsp>
+                  </a:graphicData>
+                </a:graphic>
+                <wp14:sizeRelH relativeFrom="margin">
+                  <wp14:pctWidth>0</wp14:pctWidth>
+                </wp14:sizeRelH>
+                <wp14:sizeRelV relativeFrom="margin">
+                  <wp14:pctHeight>0</wp14:pctHeight>
+                </wp14:sizeRelV>
+              </wp:anchor>
+            </w:drawing>
+          </mc:Choice>
+          <mc:Fallback>
+            <w:pict>
+              <v:rect w14:anchorId="4F61CA36" id="Rectangle 4" o:spid="_x0000_s1026" style="position:absolute;margin-left:0;margin-top:.65pt;width:446.05pt;height:175.8pt;z-index:251661316;visibility:visible;mso-wrap-style:square;mso-width-percent:0;mso-height-percent:0;mso-wrap-distance-left:9pt;mso-wrap-distance-top:0;mso-wrap-distance-right:9pt;mso-wrap-distance-bottom:0;mso-position-horizontal:left;mso-position-horizontal-relative:margin;mso-position-vertical:absolute;mso-position-vertical-relative:text;mso-width-percent:0;mso-height-percent:0;mso-width-relative:margin;mso-height-relative:margin;v-text-anchor:middle" o:gfxdata="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" stroked="f" strokeweight="1pt">
+                <v:fill r:id="rId13" o:title="" recolor="t" rotate="t" type="frame"/>
+                <w10:wrap anchorx="margin"/>
+              </v:rect>
+            </w:pict>
+          </mc:Fallback>
+        </mc:AlternateContent>
+      </w:r>
+    </w:p>
+    <w:p/>
+    <w:p/>
+    <w:p/>
+    <w:p/>
+    <w:p/>
+    <w:p/>
+    <w:p>
+      <w:pPr>
+        <w:pStyle w:val="figuretitle"/>
+      </w:pPr>
+    </w:p>
+    <w:p>
+      <w:pPr>
+        <w:pStyle w:val="figuretitle"/>
+      </w:pPr>
+      <w:bookmarkStart w:id="36" w:name="_Toc508842199"/>
+      <w:r>
+        <w:t xml:space="preserve">Figure </w:t>
+      </w:r>
+      <w:fldSimple w:instr=" SEQ Figure \* ARABIC ">
+        <w:r>
+          <w:rPr>
+            <w:noProof/>
+          </w:rPr>
+          <w:t>1</w:t>
+        </w:r>
+      </w:fldSimple>
+      <w:r>
+        <w:t>: Level 0 use case diagram of Complain Box</w:t>
+      </w:r>
+      <w:bookmarkEnd w:id="36"/>
+    </w:p>
+    <w:p>
+      <w:pPr>
+        <w:pStyle w:val="figuretitle"/>
+      </w:pPr>
+    </w:p>
+    <w:p>
+      <w:pPr>
+        <w:pStyle w:val="figuretitle"/>
+      </w:pPr>
+      <w:bookmarkStart w:id="37" w:name="_Toc508842779"/>
+      <w:r>
+        <w:t xml:space="preserve">Table </w:t>
+      </w:r>
+      <w:fldSimple w:instr=" SEQ Table \* ARABIC ">
+        <w:r>
+          <w:rPr>
+            <w:noProof/>
+          </w:rPr>
+          <w:t>1</w:t>
+        </w:r>
+      </w:fldSimple>
+      <w:r>
+        <w:t>: Information of level 0 use case diagram</w:t>
+      </w:r>
+      <w:bookmarkEnd w:id="37"/>
+    </w:p>
+    <w:tbl>
+      <w:tblPr>
+        <w:tblStyle w:val="TableGrid"/>
+        <w:tblW w:w="0" w:type="auto"/>
+        <w:tblLook w:val="04A0" w:firstRow="1" w:lastRow="0" w:firstColumn="1" w:lastColumn="0" w:noHBand="0" w:noVBand="1"/>
+      </w:tblPr>
+      <w:tblGrid>
+        <w:gridCol w:w="4675"/>
+        <w:gridCol w:w="4675"/>
+      </w:tblGrid>
+      <w:tr>
+        <w:tc>
+          <w:tcPr>
+            <w:tcW w:w="4675" w:type="dxa"/>
+          </w:tcPr>
+          <w:p>
+            <w:pPr>
+              <w:pStyle w:val="CBplainyext"/>
+              <w:rPr>
+                <w:b/>
+              </w:rPr>
+            </w:pPr>
+            <w:r>
+              <w:rPr>
+                <w:b/>
+              </w:rPr>
+              <w:t>Name:</w:t>
+            </w:r>
+          </w:p>
+        </w:tc>
+        <w:tc>
+          <w:tcPr>
+            <w:tcW w:w="4675" w:type="dxa"/>
+          </w:tcPr>
+          <w:p>
+            <w:pPr>
+              <w:pStyle w:val="CBplainyext"/>
+            </w:pPr>
+            <w:r>
+              <w:t>Complain Box</w:t>
+            </w:r>
+          </w:p>
+        </w:tc>
+      </w:tr>
+      <w:tr>
+        <w:tc>
+          <w:tcPr>
+            <w:tcW w:w="4675" w:type="dxa"/>
+          </w:tcPr>
+          <w:p>
+            <w:pPr>
+              <w:pStyle w:val="CBplainyext"/>
+              <w:rPr>
+                <w:b/>
+              </w:rPr>
+            </w:pPr>
+            <w:r>
+              <w:rPr>
+                <w:b/>
+              </w:rPr>
+              <w:t>ID:</w:t>
+            </w:r>
+          </w:p>
+        </w:tc>
+        <w:tc>
+          <w:tcPr>
+            <w:tcW w:w="4675" w:type="dxa"/>
+          </w:tcPr>
+          <w:p>
+            <w:pPr>
+              <w:pStyle w:val="CBplainyext"/>
+            </w:pPr>
+            <w:r>
+              <w:t>CB-L-0</w:t>
+            </w:r>
+          </w:p>
+        </w:tc>
+      </w:tr>
+      <w:tr>
+        <w:tc>
+          <w:tcPr>
+            <w:tcW w:w="4675" w:type="dxa"/>
+          </w:tcPr>
+          <w:p>
+            <w:pPr>
+              <w:pStyle w:val="CBplainyext"/>
+              <w:rPr>
+                <w:b/>
+              </w:rPr>
+            </w:pPr>
+            <w:r>
+              <w:rPr>
+                <w:b/>
+              </w:rPr>
+              <w:t>Primary Actor:</w:t>
+            </w:r>
+          </w:p>
+        </w:tc>
+        <w:tc>
+          <w:tcPr>
+            <w:tcW w:w="4675" w:type="dxa"/>
+          </w:tcPr>
+          <w:p>
+            <w:pPr>
+              <w:pStyle w:val="CBplainyext"/>
+            </w:pPr>
+            <w:r>
+              <w:t>User, Admin</w:t>
+            </w:r>
+          </w:p>
+        </w:tc>
+      </w:tr>
+      <w:tr>
+        <w:tc>
+          <w:tcPr>
+            <w:tcW w:w="4675" w:type="dxa"/>
+          </w:tcPr>
+          <w:p>
+            <w:pPr>
+              <w:pStyle w:val="CBplainyext"/>
+              <w:rPr>
+                <w:b/>
+              </w:rPr>
+            </w:pPr>
+            <w:r>
+              <w:rPr>
+                <w:b/>
+              </w:rPr>
+              <w:t xml:space="preserve">Secondary Actor: </w:t>
+            </w:r>
+          </w:p>
+        </w:tc>
+        <w:tc>
+          <w:tcPr>
+            <w:tcW w:w="4675" w:type="dxa"/>
+          </w:tcPr>
+          <w:p>
+            <w:pPr>
+              <w:pStyle w:val="CBplainyext"/>
+            </w:pPr>
+            <w:r>
+              <w:t>None</w:t>
+            </w:r>
+          </w:p>
+        </w:tc>
+      </w:tr>
+    </w:tbl>
+    <w:p>
+      <w:pPr>
+        <w:pStyle w:val="figuretitle"/>
+      </w:pPr>
+    </w:p>
+    <w:p>
+      <w:pPr>
+        <w:pStyle w:val="CBboldbody"/>
+      </w:pPr>
+      <w:r>
+        <w:t>Description of Level 0 Use Case Diagram</w:t>
+      </w:r>
+    </w:p>
+    <w:p>
+      <w:pPr>
+        <w:pStyle w:val="figuretitle"/>
+      </w:pPr>
+      <w:r>
+        <w:t xml:space="preserve">After analyzing usage scenario, we found that user and admin interact with our system. Both of them are primary actor. </w:t>
+      </w:r>
+    </w:p>
+    <w:p>
+      <w:pPr>
+        <w:pStyle w:val="figuretitle"/>
+      </w:pPr>
+    </w:p>
+    <w:p>
+      <w:pPr>
+        <w:pStyle w:val="figuretitle"/>
+      </w:pPr>
+      <w:bookmarkStart w:id="38" w:name="_GoBack"/>
+      <w:bookmarkEnd w:id="38"/>
     </w:p>
     <w:p/>
     <w:p/>
@@ -10362,31 +10914,18 @@
     <w:p/>
     <w:p/>
     <w:p/>
-    <w:p/>
-    <w:p/>
-    <w:p/>
-    <w:p/>
-    <w:p/>
-    <w:p/>
-    <w:p/>
-    <w:p/>
-    <w:p/>
-    <w:p/>
-    <w:p/>
-    <w:p/>
     <w:p>
       <w:pPr>
         <w:pStyle w:val="ComplainBoxH1"/>
       </w:pPr>
-      <w:bookmarkStart w:id="35" w:name="_Toc508758576"/>
-      <w:r>
-        <w:lastRenderedPageBreak/>
+      <w:bookmarkStart w:id="39" w:name="_Toc508842149"/>
+      <w:r>
         <w:t xml:space="preserve">Chapter 5: </w:t>
       </w:r>
       <w:r>
         <w:t>Data Based Modeling</w:t>
       </w:r>
-      <w:bookmarkEnd w:id="35"/>
+      <w:bookmarkEnd w:id="39"/>
     </w:p>
     <w:p>
       <w:pPr>
@@ -10405,11 +10944,11 @@
       <w:pPr>
         <w:pStyle w:val="ComplainBoxh2"/>
       </w:pPr>
-      <w:bookmarkStart w:id="36" w:name="_Toc508758577"/>
+      <w:bookmarkStart w:id="40" w:name="_Toc508842150"/>
       <w:r>
         <w:t>5.1 Introduction</w:t>
       </w:r>
-      <w:bookmarkEnd w:id="36"/>
+      <w:bookmarkEnd w:id="40"/>
     </w:p>
     <w:p>
       <w:pPr>
@@ -10428,11 +10967,11 @@
       <w:pPr>
         <w:pStyle w:val="ComplainBoxh2"/>
       </w:pPr>
-      <w:bookmarkStart w:id="37" w:name="_Toc508758578"/>
+      <w:bookmarkStart w:id="41" w:name="_Toc508842151"/>
       <w:r>
         <w:t>5.2 Data Object Selection</w:t>
       </w:r>
-      <w:bookmarkEnd w:id="37"/>
+      <w:bookmarkEnd w:id="41"/>
     </w:p>
     <w:p>
       <w:pPr>
@@ -10458,11 +10997,11 @@
       <w:pPr>
         <w:pStyle w:val="ComplainBoxh2"/>
       </w:pPr>
-      <w:bookmarkStart w:id="38" w:name="_Toc508758579"/>
+      <w:bookmarkStart w:id="42" w:name="_Toc508842152"/>
       <w:r>
         <w:t>5.2.1 Noun Identification</w:t>
       </w:r>
-      <w:bookmarkEnd w:id="38"/>
+      <w:bookmarkEnd w:id="42"/>
     </w:p>
     <w:p>
       <w:pPr>
@@ -10928,6 +11467,7 @@
                 <w:sz w:val="24"/>
                 <w:szCs w:val="24"/>
               </w:rPr>
+              <w:lastRenderedPageBreak/>
               <w:t>4</w:t>
             </w:r>
           </w:p>
@@ -12124,7 +12664,6 @@
                 <w:sz w:val="24"/>
                 <w:szCs w:val="24"/>
               </w:rPr>
-              <w:lastRenderedPageBreak/>
               <w:t>17</w:t>
             </w:r>
           </w:p>
@@ -14728,6 +15267,7 @@
                 <w:sz w:val="24"/>
                 <w:szCs w:val="24"/>
               </w:rPr>
+              <w:lastRenderedPageBreak/>
               <w:t>45</w:t>
             </w:r>
           </w:p>
@@ -15924,7 +16464,6 @@
                 <w:sz w:val="24"/>
                 <w:szCs w:val="24"/>
               </w:rPr>
-              <w:lastRenderedPageBreak/>
               <w:t>58</w:t>
             </w:r>
           </w:p>
@@ -18546,6 +19085,7 @@
                 <w:sz w:val="24"/>
                 <w:szCs w:val="24"/>
               </w:rPr>
+              <w:lastRenderedPageBreak/>
               <w:t>86</w:t>
             </w:r>
           </w:p>
@@ -18813,14 +19353,14 @@
       <w:pPr>
         <w:pStyle w:val="ComplainBoxh2"/>
       </w:pPr>
-      <w:bookmarkStart w:id="39" w:name="_Toc508758580"/>
+      <w:bookmarkStart w:id="43" w:name="_Toc508842153"/>
       <w:r>
         <w:t>5.2.2</w:t>
       </w:r>
       <w:r>
         <w:t xml:space="preserve"> Potential Data Objects</w:t>
       </w:r>
-      <w:bookmarkEnd w:id="39"/>
+      <w:bookmarkEnd w:id="43"/>
     </w:p>
     <w:p>
       <w:pPr>
@@ -19077,12 +19617,11 @@
       <w:pPr>
         <w:pStyle w:val="ComplainBoxh2"/>
       </w:pPr>
-      <w:bookmarkStart w:id="40" w:name="_Toc508758581"/>
-      <w:r>
-        <w:lastRenderedPageBreak/>
+      <w:bookmarkStart w:id="44" w:name="_Toc508842154"/>
+      <w:r>
         <w:t>5.2.3 Analysis for Finalizing Data Objects</w:t>
       </w:r>
-      <w:bookmarkEnd w:id="40"/>
+      <w:bookmarkEnd w:id="44"/>
     </w:p>
     <w:p>
       <w:pPr>
@@ -19167,8 +19706,6 @@
       <w:r>
         <w:t xml:space="preserve"> contains event information</w:t>
       </w:r>
-      <w:bookmarkStart w:id="41" w:name="_GoBack"/>
-      <w:bookmarkEnd w:id="41"/>
     </w:p>
     <w:p>
       <w:pPr>
@@ -19184,14 +19721,14 @@
       <w:pPr>
         <w:pStyle w:val="ComplainBoxh2"/>
       </w:pPr>
-      <w:bookmarkStart w:id="42" w:name="_Toc508758582"/>
+      <w:bookmarkStart w:id="45" w:name="_Toc508842155"/>
       <w:r>
         <w:t>5.2.4 Final Data Object</w:t>
       </w:r>
       <w:r>
         <w:t>s</w:t>
       </w:r>
-      <w:bookmarkEnd w:id="42"/>
+      <w:bookmarkEnd w:id="45"/>
     </w:p>
     <w:p>
       <w:pPr>
@@ -19240,6 +19777,7 @@
                 <w:sz w:val="24"/>
                 <w:szCs w:val="24"/>
               </w:rPr>
+              <w:lastRenderedPageBreak/>
               <w:t>No</w:t>
             </w:r>
           </w:p>
@@ -19902,15 +20440,14 @@
       <w:pPr>
         <w:pStyle w:val="ComplainBoxh2"/>
       </w:pPr>
-      <w:bookmarkStart w:id="43" w:name="_Toc508758583"/>
-      <w:r>
-        <w:lastRenderedPageBreak/>
+      <w:bookmarkStart w:id="46" w:name="_Toc508842156"/>
+      <w:r>
         <w:t>5.3</w:t>
       </w:r>
       <w:r>
         <w:t xml:space="preserve"> Data Object Relations</w:t>
       </w:r>
-      <w:bookmarkEnd w:id="43"/>
+      <w:bookmarkEnd w:id="46"/>
       <w:r>
         <w:t xml:space="preserve"> </w:t>
       </w:r>
@@ -19974,7 +20511,7 @@
                           <a:avLst/>
                         </a:prstGeom>
                         <a:blipFill dpi="0" rotWithShape="1">
-                          <a:blip r:embed="rId12">
+                          <a:blip r:embed="rId14">
                             <a:extLst>
                               <a:ext uri="{28A0092B-C50C-407E-A947-70E740481C1C}">
                                 <a14:useLocalDpi xmlns:a14="http://schemas.microsoft.com/office/drawing/2010/main" val="0"/>
@@ -20118,7 +20655,7 @@
           <mc:Fallback>
             <w:pict>
               <v:rect w14:anchorId="1725FB09" id="Rectangle 1" o:spid="_x0000_s1029" style="position:absolute;margin-left:0;margin-top:1pt;width:419.25pt;height:328.5pt;z-index:251659268;visibility:visible;mso-wrap-style:square;mso-height-percent:0;mso-wrap-distance-left:9pt;mso-wrap-distance-top:0;mso-wrap-distance-right:9pt;mso-wrap-distance-bottom:0;mso-position-horizontal:center;mso-position-horizontal-relative:margin;mso-position-vertical:absolute;mso-position-vertical-relative:text;mso-height-percent:0;mso-height-relative:margin;v-text-anchor:middle" o:gfxdata="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" stroked="f" strokeweight="1pt">
-                <v:fill r:id="rId13" o:title="" recolor="t" rotate="t" type="frame"/>
+                <v:fill r:id="rId15" o:title="" recolor="t" rotate="t" type="frame"/>
                 <v:textbox>
                   <w:txbxContent>
                     <w:p>
@@ -20342,7 +20879,7 @@
     <w:p/>
     <w:p/>
     <w:p/>
-    <w:bookmarkStart w:id="44" w:name="_Toc508758584"/>
+    <w:bookmarkStart w:id="47" w:name="_Toc508842157"/>
     <w:p>
       <w:pPr>
         <w:pStyle w:val="ComplainBoxh2"/>
@@ -20351,7 +20888,6 @@
         <w:rPr>
           <w:noProof/>
         </w:rPr>
-        <w:lastRenderedPageBreak/>
         <mc:AlternateContent>
           <mc:Choice Requires="wps">
             <w:drawing>
@@ -20381,7 +20917,7 @@
                           <a:avLst/>
                         </a:prstGeom>
                         <a:blipFill dpi="0" rotWithShape="1">
-                          <a:blip r:embed="rId14">
+                          <a:blip r:embed="rId16">
                             <a:extLst>
                               <a:ext uri="{28A0092B-C50C-407E-A947-70E740481C1C}">
                                 <a14:useLocalDpi xmlns:a14="http://schemas.microsoft.com/office/drawing/2010/main" val="0"/>
@@ -20431,10 +20967,10 @@
               </wp:anchor>
             </w:drawing>
           </mc:Choice>
-          <mc:Fallback>
+          <mc:Fallback xmlns:w16cid="http://schemas.microsoft.com/office/word/2016/wordml/cid" xmlns:am3d="http://schemas.microsoft.com/office/drawing/2017/model3d" xmlns:aink="http://schemas.microsoft.com/office/drawing/2016/ink" xmlns:cx8="http://schemas.microsoft.com/office/drawing/2016/5/14/chartex" xmlns:cx7="http://schemas.microsoft.com/office/drawing/2016/5/13/chartex" xmlns:cx6="http://schemas.microsoft.com/office/drawing/2016/5/12/chartex" xmlns:cx5="http://schemas.microsoft.com/office/drawing/2016/5/11/chartex" xmlns:cx4="http://schemas.microsoft.com/office/drawing/2016/5/10/chartex" xmlns:cx3="http://schemas.microsoft.com/office/drawing/2016/5/9/chartex" xmlns:cx2="http://schemas.microsoft.com/office/drawing/2015/10/21/chartex">
             <w:pict>
               <v:rect w14:anchorId="076FAA98" id="Rectangle 2" o:spid="_x0000_s1026" style="position:absolute;margin-left:414.55pt;margin-top:39.75pt;width:465.75pt;height:371.25pt;z-index:251660292;visibility:visible;mso-wrap-style:square;mso-width-percent:0;mso-height-percent:0;mso-wrap-distance-left:9pt;mso-wrap-distance-top:0;mso-wrap-distance-right:9pt;mso-wrap-distance-bottom:0;mso-position-horizontal:right;mso-position-horizontal-relative:margin;mso-position-vertical:absolute;mso-position-vertical-relative:text;mso-width-percent:0;mso-height-percent:0;mso-width-relative:margin;mso-height-relative:margin;v-text-anchor:middle" o:gfxdata="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" stroked="f" strokeweight="1pt">
-                <v:fill r:id="rId15" o:title="" recolor="t" rotate="t" type="frame"/>
+                <v:fill r:id="rId17" o:title="" recolor="t" rotate="t" type="frame"/>
                 <w10:wrap anchorx="margin"/>
               </v:rect>
             </w:pict>
@@ -20447,7 +20983,7 @@
       <w:r>
         <w:t xml:space="preserve"> Entity Relationship Diagram</w:t>
       </w:r>
-      <w:bookmarkEnd w:id="44"/>
+      <w:bookmarkEnd w:id="47"/>
     </w:p>
     <w:p/>
     <w:p/>
@@ -20472,14 +21008,14 @@
       <w:pPr>
         <w:pStyle w:val="ComplainBoxh2"/>
       </w:pPr>
-      <w:bookmarkStart w:id="45" w:name="_Toc508758585"/>
+      <w:bookmarkStart w:id="48" w:name="_Toc508842158"/>
       <w:r>
         <w:t xml:space="preserve">5.5 </w:t>
       </w:r>
       <w:r>
         <w:t>Schema Diagram</w:t>
       </w:r>
-      <w:bookmarkEnd w:id="45"/>
+      <w:bookmarkEnd w:id="48"/>
     </w:p>
     <w:p>
       <w:pPr>
@@ -23748,6 +24284,7 @@
                 <w:sz w:val="24"/>
                 <w:szCs w:val="24"/>
               </w:rPr>
+              <w:lastRenderedPageBreak/>
               <w:t>Update_Problem</w:t>
             </w:r>
           </w:p>
@@ -24467,27 +25004,18 @@
       <w:pPr>
         <w:pStyle w:val="ComplainBoxH1"/>
       </w:pPr>
-      <w:bookmarkStart w:id="46" w:name="_Toc508758586"/>
-      <w:r>
-        <w:lastRenderedPageBreak/>
+      <w:bookmarkStart w:id="49" w:name="_Toc508842159"/>
+      <w:r>
         <w:t>Chapter 6: Class Based Modeling</w:t>
       </w:r>
-      <w:bookmarkEnd w:id="46"/>
+      <w:bookmarkEnd w:id="49"/>
     </w:p>
     <w:p>
       <w:pPr>
         <w:pStyle w:val="tableheader"/>
       </w:pPr>
       <w:r>
-        <w:t xml:space="preserve">We intended this chapter to describe </w:t>
-      </w:r>
-      <w:proofErr w:type="gramStart"/>
-      <w:r>
-        <w:t>class based</w:t>
-      </w:r>
-      <w:proofErr w:type="gramEnd"/>
-      <w:r>
-        <w:t xml:space="preserve"> modeling for our “Complain Box”.</w:t>
+        <w:t>We intended this chapter to describe class based modeling for our “Complain Box”.</w:t>
       </w:r>
     </w:p>
     <w:p>
@@ -24499,11 +25027,11 @@
       <w:pPr>
         <w:pStyle w:val="ComplainBoxh2"/>
       </w:pPr>
-      <w:bookmarkStart w:id="47" w:name="_Toc508758587"/>
+      <w:bookmarkStart w:id="50" w:name="_Toc508842160"/>
       <w:r>
         <w:t>6.1 Introduction</w:t>
       </w:r>
-      <w:bookmarkEnd w:id="47"/>
+      <w:bookmarkEnd w:id="50"/>
     </w:p>
     <w:p>
       <w:pPr>
@@ -24511,15 +25039,7 @@
         <w:jc w:val="both"/>
       </w:pPr>
       <w:r>
-        <w:t xml:space="preserve">In this chapter, our designed </w:t>
-      </w:r>
-      <w:proofErr w:type="gramStart"/>
-      <w:r>
-        <w:t>class based</w:t>
-      </w:r>
-      <w:proofErr w:type="gramEnd"/>
-      <w:r>
-        <w:t xml:space="preserve"> model represents the objects that our “Complain Box” will manipulate, the operation that will applied to the objects, relationships between and the collaboration </w:t>
+        <w:t xml:space="preserve">In this chapter, our designed class based model represents the objects that our “Complain Box” will manipulate, the operation that will applied to the objects, relationships between and the collaboration </w:t>
       </w:r>
       <w:r>
         <w:t>that occur between the classes that are defined.</w:t>
@@ -24538,18 +25058,22 @@
       <w:pPr>
         <w:pStyle w:val="ComplainBoxh2"/>
       </w:pPr>
-      <w:bookmarkStart w:id="48" w:name="_Toc508758588"/>
+      <w:bookmarkStart w:id="51" w:name="_Toc508842161"/>
       <w:r>
         <w:t>6.2 Grammatical Parsing and Class Analysis</w:t>
       </w:r>
-      <w:bookmarkEnd w:id="48"/>
+      <w:bookmarkEnd w:id="51"/>
     </w:p>
     <w:p>
       <w:pPr>
         <w:pStyle w:val="CBplainyext"/>
       </w:pPr>
       <w:r>
-        <w:t xml:space="preserve">To analyze class for our system, we first parse all the determined nouns from our usage scenario. Then we categorize them with general classification and selection criteria.  We identify potential classes by identifying the nouns from the scenery. Then we compared those with the following criteria whether they match or not. We noted down the number of the fulfilled </w:t>
+        <w:t xml:space="preserve">To analyze class for our system, we first parse all the determined nouns from our usage scenario. Then we categorize them with general classification and selection criteria.  We identify potential </w:t>
+      </w:r>
+      <w:r>
+        <w:lastRenderedPageBreak/>
+        <w:t xml:space="preserve">classes by identifying the nouns from the scenery. Then we compared those with the following criteria whether they match or not. We noted down the number of the fulfilled </w:t>
       </w:r>
       <w:r>
         <w:t>criteria at the right column.</w:t>
@@ -24567,11 +25091,11 @@
       <w:pPr>
         <w:pStyle w:val="ComplainBoxh2"/>
       </w:pPr>
-      <w:bookmarkStart w:id="49" w:name="_Toc508758589"/>
+      <w:bookmarkStart w:id="52" w:name="_Toc508842162"/>
       <w:r>
         <w:t>6.2.1 General Classification</w:t>
       </w:r>
-      <w:bookmarkEnd w:id="49"/>
+      <w:bookmarkEnd w:id="52"/>
     </w:p>
     <w:p>
       <w:pPr>
@@ -25290,7 +25814,6 @@
                 <w:sz w:val="24"/>
                 <w:szCs w:val="24"/>
               </w:rPr>
-              <w:lastRenderedPageBreak/>
               <w:t>6</w:t>
             </w:r>
           </w:p>
@@ -26650,6 +27173,7 @@
                 <w:sz w:val="24"/>
                 <w:szCs w:val="24"/>
               </w:rPr>
+              <w:lastRenderedPageBreak/>
               <w:t>21</w:t>
             </w:r>
           </w:p>
@@ -29012,7 +29536,6 @@
                 <w:sz w:val="24"/>
                 <w:szCs w:val="24"/>
               </w:rPr>
-              <w:lastRenderedPageBreak/>
               <w:t>47</w:t>
             </w:r>
           </w:p>
@@ -30436,6 +30959,7 @@
                 <w:sz w:val="24"/>
                 <w:szCs w:val="24"/>
               </w:rPr>
+              <w:lastRenderedPageBreak/>
               <w:t>62</w:t>
             </w:r>
           </w:p>
@@ -31916,7 +32440,7 @@
       <w:pPr>
         <w:pStyle w:val="ComplainBoxh2"/>
       </w:pPr>
-      <w:bookmarkStart w:id="50" w:name="_Toc508758590"/>
+      <w:bookmarkStart w:id="53" w:name="_Toc508842163"/>
       <w:r>
         <w:t xml:space="preserve">6.2.2 </w:t>
       </w:r>
@@ -31926,7 +32450,7 @@
       <w:r>
         <w:t>Criteria</w:t>
       </w:r>
-      <w:bookmarkEnd w:id="50"/>
+      <w:bookmarkEnd w:id="53"/>
     </w:p>
     <w:p>
       <w:pPr>
@@ -31981,7 +32505,6 @@
         </w:numPr>
       </w:pPr>
       <w:r>
-        <w:lastRenderedPageBreak/>
         <w:t xml:space="preserve">Common attributes </w:t>
       </w:r>
     </w:p>
@@ -32677,37 +33200,21 @@
       <w:pPr>
         <w:pStyle w:val="ComplainBoxh2"/>
       </w:pPr>
-      <w:bookmarkStart w:id="51" w:name="_Toc508758591"/>
+      <w:bookmarkStart w:id="54" w:name="_Toc508842164"/>
       <w:r>
         <w:t>6.2.3</w:t>
       </w:r>
       <w:r>
         <w:t xml:space="preserve"> Preliminary Classes</w:t>
       </w:r>
-      <w:bookmarkEnd w:id="51"/>
+      <w:bookmarkEnd w:id="54"/>
     </w:p>
     <w:p>
       <w:pPr>
         <w:pStyle w:val="CBplainyext"/>
       </w:pPr>
       <w:r>
-        <w:t xml:space="preserve">From above table, we have taken all the noun who passed </w:t>
-      </w:r>
-      <w:proofErr w:type="gramStart"/>
-      <w:r>
-        <w:t>a single criteria</w:t>
-      </w:r>
-      <w:proofErr w:type="gramEnd"/>
-      <w:r>
-        <w:t xml:space="preserve">. From further analysis we also got, Location is also need for our system as a class. </w:t>
-      </w:r>
-      <w:proofErr w:type="gramStart"/>
-      <w:r>
-        <w:t>So</w:t>
-      </w:r>
-      <w:proofErr w:type="gramEnd"/>
-      <w:r>
-        <w:t xml:space="preserve"> these are the candidate classes who are selected primarily:</w:t>
+        <w:t>From above table, we have taken all the noun who passed a single criteria. From further analysis we also got, Location is also need for our system as a class. So these are the candidate classes who are selected primarily:</w:t>
       </w:r>
     </w:p>
     <w:p>
@@ -32814,31 +33321,7 @@
         <w:t xml:space="preserve">Besides, we divided our system </w:t>
       </w:r>
       <w:r>
-        <w:t xml:space="preserve">as two individual </w:t>
-      </w:r>
-      <w:proofErr w:type="gramStart"/>
-      <w:r>
-        <w:t>subsystem</w:t>
-      </w:r>
-      <w:proofErr w:type="gramEnd"/>
-      <w:r>
-        <w:t xml:space="preserve"> (Problem submission and Problem supervision). </w:t>
-      </w:r>
-      <w:proofErr w:type="gramStart"/>
-      <w:r>
-        <w:t>Thus</w:t>
-      </w:r>
-      <w:proofErr w:type="gramEnd"/>
-      <w:r>
-        <w:t xml:space="preserve"> we designed our system two different part working together through a common server. So </w:t>
-      </w:r>
-      <w:proofErr w:type="gramStart"/>
-      <w:r>
-        <w:t>our each</w:t>
-      </w:r>
-      <w:proofErr w:type="gramEnd"/>
-      <w:r>
-        <w:t xml:space="preserve"> subsystem holds its own set of classes. </w:t>
+        <w:t xml:space="preserve">as two individual subsystem (Problem submission and Problem supervision). Thus we designed our system two different part working together through a common server. So our each subsystem holds its own set of classes. </w:t>
       </w:r>
     </w:p>
     <w:p>
@@ -32934,7 +33417,6 @@
         </w:numPr>
       </w:pPr>
       <w:r>
-        <w:lastRenderedPageBreak/>
         <w:t>Location</w:t>
       </w:r>
     </w:p>
@@ -33066,11 +33548,12 @@
       <w:pPr>
         <w:pStyle w:val="ComplainBoxh2"/>
       </w:pPr>
-      <w:bookmarkStart w:id="52" w:name="_Toc508758592"/>
-      <w:r>
+      <w:bookmarkStart w:id="55" w:name="_Toc508842165"/>
+      <w:r>
+        <w:lastRenderedPageBreak/>
         <w:t>6.3 Associated Noun and Verb Identification</w:t>
       </w:r>
-      <w:bookmarkEnd w:id="52"/>
+      <w:bookmarkEnd w:id="55"/>
     </w:p>
     <w:p>
       <w:pPr>
@@ -33852,7 +34335,6 @@
                 <w:sz w:val="24"/>
                 <w:szCs w:val="24"/>
               </w:rPr>
-              <w:lastRenderedPageBreak/>
               <w:t>7</w:t>
             </w:r>
           </w:p>
@@ -34046,11 +34528,11 @@
       <w:pPr>
         <w:pStyle w:val="ComplainBoxh2"/>
       </w:pPr>
-      <w:bookmarkStart w:id="53" w:name="_Toc508758593"/>
+      <w:bookmarkStart w:id="56" w:name="_Toc508842166"/>
       <w:r>
         <w:t>6.4 Attribute Selection</w:t>
       </w:r>
-      <w:bookmarkEnd w:id="53"/>
+      <w:bookmarkEnd w:id="56"/>
     </w:p>
     <w:p>
       <w:pPr>
@@ -34279,6 +34761,7 @@
               <w:rPr>
                 <w:color w:val="auto"/>
               </w:rPr>
+              <w:lastRenderedPageBreak/>
               <w:t>rewardPoints</w:t>
             </w:r>
           </w:p>
@@ -34325,6 +34808,7 @@
                 <w:sz w:val="24"/>
                 <w:szCs w:val="24"/>
               </w:rPr>
+              <w:lastRenderedPageBreak/>
               <w:t>2</w:t>
             </w:r>
           </w:p>
@@ -35163,7 +35647,6 @@
               </w:numPr>
             </w:pPr>
             <w:r>
-              <w:lastRenderedPageBreak/>
               <w:t>eventPublishingDate</w:t>
             </w:r>
           </w:p>
@@ -35220,11 +35703,11 @@
       <w:pPr>
         <w:pStyle w:val="ComplainBoxh2"/>
       </w:pPr>
-      <w:bookmarkStart w:id="54" w:name="_Toc508758594"/>
+      <w:bookmarkStart w:id="57" w:name="_Toc508842167"/>
       <w:r>
         <w:t>6.5 Method Selection</w:t>
       </w:r>
-      <w:bookmarkEnd w:id="54"/>
+      <w:bookmarkEnd w:id="57"/>
     </w:p>
     <w:p>
       <w:pPr>
@@ -35384,6 +35867,7 @@
                 <w:sz w:val="24"/>
                 <w:szCs w:val="24"/>
               </w:rPr>
+              <w:lastRenderedPageBreak/>
               <w:t>1</w:t>
             </w:r>
           </w:p>
@@ -35422,13 +35906,8 @@
               <w:pStyle w:val="bodybulet"/>
               <w:jc w:val="both"/>
             </w:pPr>
-            <w:proofErr w:type="gramStart"/>
-            <w:r>
-              <w:t>createAccount(</w:t>
-            </w:r>
-            <w:proofErr w:type="gramEnd"/>
-            <w:r>
-              <w:t>)</w:t>
+            <w:r>
+              <w:t>createAccount()</w:t>
             </w:r>
           </w:p>
           <w:p>
@@ -35436,13 +35915,8 @@
               <w:pStyle w:val="bodybulet"/>
               <w:jc w:val="both"/>
             </w:pPr>
-            <w:proofErr w:type="gramStart"/>
-            <w:r>
-              <w:t>logIn(</w:t>
-            </w:r>
-            <w:proofErr w:type="gramEnd"/>
-            <w:r>
-              <w:t>)</w:t>
+            <w:r>
+              <w:t>logIn()</w:t>
             </w:r>
           </w:p>
           <w:p>
@@ -35450,13 +35924,8 @@
               <w:pStyle w:val="bodybulet"/>
               <w:jc w:val="both"/>
             </w:pPr>
-            <w:proofErr w:type="gramStart"/>
-            <w:r>
-              <w:t>logOut(</w:t>
-            </w:r>
-            <w:proofErr w:type="gramEnd"/>
-            <w:r>
-              <w:t>)</w:t>
+            <w:r>
+              <w:t>logOut()</w:t>
             </w:r>
           </w:p>
           <w:p>
@@ -35464,13 +35933,8 @@
               <w:pStyle w:val="bodybulet"/>
               <w:jc w:val="both"/>
             </w:pPr>
-            <w:proofErr w:type="gramStart"/>
-            <w:r>
-              <w:t>viewUserInformation(</w:t>
-            </w:r>
-            <w:proofErr w:type="gramEnd"/>
-            <w:r>
-              <w:t>)</w:t>
+            <w:r>
+              <w:t>viewUserInformation()</w:t>
             </w:r>
           </w:p>
           <w:p>
@@ -35478,13 +35942,8 @@
               <w:pStyle w:val="bodybulet"/>
               <w:jc w:val="both"/>
             </w:pPr>
-            <w:proofErr w:type="gramStart"/>
-            <w:r>
-              <w:t>recoverPassword(</w:t>
-            </w:r>
-            <w:proofErr w:type="gramEnd"/>
-            <w:r>
-              <w:t>)</w:t>
+            <w:r>
+              <w:t>recoverPassword()</w:t>
             </w:r>
           </w:p>
         </w:tc>
@@ -35551,13 +36010,8 @@
               <w:pStyle w:val="bodybulet"/>
               <w:jc w:val="both"/>
             </w:pPr>
-            <w:proofErr w:type="gramStart"/>
-            <w:r>
-              <w:t>submitProblem(</w:t>
-            </w:r>
-            <w:proofErr w:type="gramEnd"/>
-            <w:r>
-              <w:t>)</w:t>
+            <w:r>
+              <w:t>submitProblem()</w:t>
             </w:r>
           </w:p>
           <w:p>
@@ -35565,13 +36019,8 @@
               <w:pStyle w:val="bodybulet"/>
               <w:jc w:val="both"/>
             </w:pPr>
-            <w:proofErr w:type="gramStart"/>
-            <w:r>
-              <w:t>serachProblem(</w:t>
-            </w:r>
-            <w:proofErr w:type="gramEnd"/>
-            <w:r>
-              <w:t>)</w:t>
+            <w:r>
+              <w:t>serachProblem()</w:t>
             </w:r>
           </w:p>
           <w:p>
@@ -35579,13 +36028,8 @@
               <w:pStyle w:val="bodybulet"/>
               <w:jc w:val="both"/>
             </w:pPr>
-            <w:proofErr w:type="gramStart"/>
-            <w:r>
-              <w:t>viewProblem(</w:t>
-            </w:r>
-            <w:proofErr w:type="gramEnd"/>
-            <w:r>
-              <w:t>)</w:t>
+            <w:r>
+              <w:t>viewProblem()</w:t>
             </w:r>
           </w:p>
           <w:p>
@@ -35593,13 +36037,8 @@
               <w:pStyle w:val="bodybulet"/>
               <w:jc w:val="both"/>
             </w:pPr>
-            <w:proofErr w:type="gramStart"/>
-            <w:r>
-              <w:t>viewProblemLocation(</w:t>
-            </w:r>
-            <w:proofErr w:type="gramEnd"/>
-            <w:r>
-              <w:t>)</w:t>
+            <w:r>
+              <w:t>viewProblemLocation()</w:t>
             </w:r>
           </w:p>
           <w:p>
@@ -35607,13 +36046,8 @@
               <w:pStyle w:val="bodybulet"/>
               <w:jc w:val="both"/>
             </w:pPr>
-            <w:proofErr w:type="gramStart"/>
-            <w:r>
-              <w:t>updatePriority(</w:t>
-            </w:r>
-            <w:proofErr w:type="gramEnd"/>
-            <w:r>
-              <w:t>)</w:t>
+            <w:r>
+              <w:t>updatePriority()</w:t>
             </w:r>
           </w:p>
           <w:p>
@@ -35621,13 +36055,8 @@
               <w:pStyle w:val="bodybulet"/>
               <w:jc w:val="both"/>
             </w:pPr>
-            <w:proofErr w:type="gramStart"/>
-            <w:r>
-              <w:t>updateStatus(</w:t>
-            </w:r>
-            <w:proofErr w:type="gramEnd"/>
-            <w:r>
-              <w:t>)</w:t>
+            <w:r>
+              <w:t>updateStatus()</w:t>
             </w:r>
           </w:p>
           <w:p>
@@ -35635,13 +36064,8 @@
               <w:pStyle w:val="bodybulet"/>
               <w:jc w:val="both"/>
             </w:pPr>
-            <w:proofErr w:type="gramStart"/>
-            <w:r>
-              <w:t>updateCategory(</w:t>
-            </w:r>
-            <w:proofErr w:type="gramEnd"/>
-            <w:r>
-              <w:t>)</w:t>
+            <w:r>
+              <w:t>updateCategory()</w:t>
             </w:r>
           </w:p>
           <w:p>
@@ -35651,13 +36075,8 @@
                 <w:rFonts w:ascii="Times New Roman" w:hAnsi="Times New Roman" w:cs="Times New Roman"/>
               </w:rPr>
             </w:pPr>
-            <w:proofErr w:type="gramStart"/>
-            <w:r>
-              <w:t>capturePicture(</w:t>
-            </w:r>
-            <w:proofErr w:type="gramEnd"/>
-            <w:r>
-              <w:t>)</w:t>
+            <w:r>
+              <w:t>capturePicture()</w:t>
             </w:r>
           </w:p>
           <w:p>
@@ -35667,13 +36086,8 @@
                 <w:rFonts w:ascii="Times New Roman" w:hAnsi="Times New Roman" w:cs="Times New Roman"/>
               </w:rPr>
             </w:pPr>
-            <w:proofErr w:type="gramStart"/>
-            <w:r>
-              <w:t>selectProblemDescribingFile(</w:t>
-            </w:r>
-            <w:proofErr w:type="gramEnd"/>
-            <w:r>
-              <w:t>)</w:t>
+            <w:r>
+              <w:t>selectProblemDescribingFile()</w:t>
             </w:r>
           </w:p>
           <w:p>
@@ -35683,13 +36097,8 @@
                 <w:rFonts w:ascii="Times New Roman" w:hAnsi="Times New Roman" w:cs="Times New Roman"/>
               </w:rPr>
             </w:pPr>
-            <w:proofErr w:type="gramStart"/>
-            <w:r>
-              <w:t>addProblemDescription(</w:t>
-            </w:r>
-            <w:proofErr w:type="gramEnd"/>
-            <w:r>
-              <w:t>)</w:t>
+            <w:r>
+              <w:t>addProblemDescription()</w:t>
             </w:r>
           </w:p>
           <w:p>
@@ -35699,13 +36108,8 @@
                 <w:rFonts w:ascii="Times New Roman" w:hAnsi="Times New Roman" w:cs="Times New Roman"/>
               </w:rPr>
             </w:pPr>
-            <w:proofErr w:type="gramStart"/>
-            <w:r>
-              <w:t>addProblemLocation(</w:t>
-            </w:r>
-            <w:proofErr w:type="gramEnd"/>
-            <w:r>
-              <w:t>)</w:t>
+            <w:r>
+              <w:t>addProblemLocation()</w:t>
             </w:r>
           </w:p>
           <w:p>
@@ -35713,13 +36117,8 @@
               <w:pStyle w:val="bodybulet"/>
               <w:jc w:val="both"/>
             </w:pPr>
-            <w:proofErr w:type="gramStart"/>
-            <w:r>
-              <w:t>selectProblemCategory(</w:t>
-            </w:r>
-            <w:proofErr w:type="gramEnd"/>
-            <w:r>
-              <w:t>)</w:t>
+            <w:r>
+              <w:t>selectProblemCategory()</w:t>
             </w:r>
           </w:p>
         </w:tc>
@@ -35786,13 +36185,8 @@
               <w:pStyle w:val="bodybulet"/>
               <w:jc w:val="both"/>
             </w:pPr>
-            <w:proofErr w:type="gramStart"/>
-            <w:r>
-              <w:t>addApplicationForm(</w:t>
-            </w:r>
-            <w:proofErr w:type="gramEnd"/>
-            <w:r>
-              <w:t>)</w:t>
+            <w:r>
+              <w:t>addApplicationForm()</w:t>
             </w:r>
           </w:p>
           <w:p>
@@ -35800,13 +36194,8 @@
               <w:pStyle w:val="bodybulet"/>
               <w:jc w:val="both"/>
             </w:pPr>
-            <w:proofErr w:type="gramStart"/>
-            <w:r>
-              <w:t>viewApplicationForm(</w:t>
-            </w:r>
-            <w:proofErr w:type="gramEnd"/>
-            <w:r>
-              <w:t>)</w:t>
+            <w:r>
+              <w:t>viewApplicationForm()</w:t>
             </w:r>
           </w:p>
           <w:p>
@@ -35814,13 +36203,8 @@
               <w:pStyle w:val="bodybulet"/>
               <w:jc w:val="both"/>
             </w:pPr>
-            <w:proofErr w:type="gramStart"/>
-            <w:r>
-              <w:t>updateApplicationForm(</w:t>
-            </w:r>
-            <w:proofErr w:type="gramEnd"/>
-            <w:r>
-              <w:t>)</w:t>
+            <w:r>
+              <w:t>updateApplicationForm()</w:t>
             </w:r>
           </w:p>
           <w:p>
@@ -35828,13 +36212,8 @@
               <w:pStyle w:val="bodybulet"/>
               <w:jc w:val="both"/>
             </w:pPr>
-            <w:proofErr w:type="gramStart"/>
-            <w:r>
-              <w:t>downoadApplicationForm(</w:t>
-            </w:r>
-            <w:proofErr w:type="gramEnd"/>
-            <w:r>
-              <w:t>)</w:t>
+            <w:r>
+              <w:t>downoadApplicationForm()</w:t>
             </w:r>
           </w:p>
         </w:tc>
@@ -35901,13 +36280,8 @@
               <w:pStyle w:val="bodybulet"/>
               <w:jc w:val="both"/>
             </w:pPr>
-            <w:proofErr w:type="gramStart"/>
-            <w:r>
-              <w:t>logIn(</w:t>
-            </w:r>
-            <w:proofErr w:type="gramEnd"/>
-            <w:r>
-              <w:t>)</w:t>
+            <w:r>
+              <w:t>logIn()</w:t>
             </w:r>
           </w:p>
           <w:p>
@@ -35915,13 +36289,8 @@
               <w:pStyle w:val="bodybulet"/>
               <w:jc w:val="both"/>
             </w:pPr>
-            <w:proofErr w:type="gramStart"/>
-            <w:r>
-              <w:t>logOut(</w:t>
-            </w:r>
-            <w:proofErr w:type="gramEnd"/>
-            <w:r>
-              <w:t>)</w:t>
+            <w:r>
+              <w:t>logOut()</w:t>
             </w:r>
           </w:p>
           <w:p>
@@ -35929,13 +36298,8 @@
               <w:pStyle w:val="bodybulet"/>
               <w:jc w:val="both"/>
             </w:pPr>
-            <w:proofErr w:type="gramStart"/>
-            <w:r>
-              <w:t>recoverAccount(</w:t>
-            </w:r>
-            <w:proofErr w:type="gramEnd"/>
-            <w:r>
-              <w:t>)</w:t>
+            <w:r>
+              <w:t>recoverAccount()</w:t>
             </w:r>
           </w:p>
           <w:p>
@@ -35943,13 +36307,8 @@
               <w:pStyle w:val="bodybulet"/>
               <w:jc w:val="both"/>
             </w:pPr>
-            <w:proofErr w:type="gramStart"/>
-            <w:r>
-              <w:t>updateSystemInformation(</w:t>
-            </w:r>
-            <w:proofErr w:type="gramEnd"/>
-            <w:r>
-              <w:t>)</w:t>
+            <w:r>
+              <w:t>updateSystemInformation()</w:t>
             </w:r>
           </w:p>
         </w:tc>
@@ -36016,13 +36375,8 @@
               <w:pStyle w:val="bodybulet"/>
               <w:jc w:val="both"/>
             </w:pPr>
-            <w:proofErr w:type="gramStart"/>
-            <w:r>
-              <w:t>addInstitute(</w:t>
-            </w:r>
-            <w:proofErr w:type="gramEnd"/>
-            <w:r>
-              <w:t xml:space="preserve">) </w:t>
+            <w:r>
+              <w:t xml:space="preserve">addInstitute() </w:t>
             </w:r>
           </w:p>
           <w:p>
@@ -36030,13 +36384,8 @@
               <w:pStyle w:val="bodybulet"/>
               <w:jc w:val="both"/>
             </w:pPr>
-            <w:proofErr w:type="gramStart"/>
-            <w:r>
-              <w:t>updateInstitute(</w:t>
-            </w:r>
-            <w:proofErr w:type="gramEnd"/>
-            <w:r>
-              <w:t>)</w:t>
+            <w:r>
+              <w:t>updateInstitute()</w:t>
             </w:r>
           </w:p>
           <w:p>
@@ -36044,13 +36393,8 @@
               <w:pStyle w:val="bodybulet"/>
               <w:jc w:val="both"/>
             </w:pPr>
-            <w:proofErr w:type="gramStart"/>
-            <w:r>
-              <w:t>viewInstituteInsformation(</w:t>
-            </w:r>
-            <w:proofErr w:type="gramEnd"/>
-            <w:r>
-              <w:t>)</w:t>
+            <w:r>
+              <w:t>viewInstituteInsformation()</w:t>
             </w:r>
           </w:p>
           <w:p>
@@ -36058,14 +36402,8 @@
               <w:pStyle w:val="bodybulet"/>
               <w:jc w:val="both"/>
             </w:pPr>
-            <w:proofErr w:type="gramStart"/>
-            <w:r>
-              <w:lastRenderedPageBreak/>
-              <w:t>viewInstituteMap(</w:t>
-            </w:r>
-            <w:proofErr w:type="gramEnd"/>
-            <w:r>
-              <w:t xml:space="preserve">) </w:t>
+            <w:r>
+              <w:t xml:space="preserve">viewInstituteMap() </w:t>
             </w:r>
           </w:p>
           <w:p>
@@ -36073,13 +36411,8 @@
               <w:pStyle w:val="bodybulet"/>
               <w:jc w:val="both"/>
             </w:pPr>
-            <w:proofErr w:type="gramStart"/>
-            <w:r>
-              <w:t>callToInstitute(</w:t>
-            </w:r>
-            <w:proofErr w:type="gramEnd"/>
-            <w:r>
-              <w:t>)</w:t>
+            <w:r>
+              <w:t>callToInstitute()</w:t>
             </w:r>
           </w:p>
         </w:tc>
@@ -36108,7 +36441,6 @@
                 <w:sz w:val="24"/>
                 <w:szCs w:val="24"/>
               </w:rPr>
-              <w:lastRenderedPageBreak/>
               <w:t>6</w:t>
             </w:r>
           </w:p>
@@ -36147,13 +36479,8 @@
               <w:pStyle w:val="bodybulet"/>
               <w:jc w:val="both"/>
             </w:pPr>
-            <w:proofErr w:type="gramStart"/>
-            <w:r>
-              <w:t>createNotice(</w:t>
-            </w:r>
-            <w:proofErr w:type="gramEnd"/>
-            <w:r>
-              <w:t>)</w:t>
+            <w:r>
+              <w:t>createNotice()</w:t>
             </w:r>
           </w:p>
           <w:p>
@@ -36161,13 +36488,8 @@
               <w:pStyle w:val="bodybulet"/>
               <w:jc w:val="both"/>
             </w:pPr>
-            <w:proofErr w:type="gramStart"/>
-            <w:r>
-              <w:t>viewNotice(</w:t>
-            </w:r>
-            <w:proofErr w:type="gramEnd"/>
-            <w:r>
-              <w:t>)</w:t>
+            <w:r>
+              <w:t>viewNotice()</w:t>
             </w:r>
           </w:p>
         </w:tc>
@@ -36228,13 +36550,8 @@
             <w:pPr>
               <w:pStyle w:val="bodybulet"/>
             </w:pPr>
-            <w:proofErr w:type="gramStart"/>
-            <w:r>
-              <w:t>viewLocation(</w:t>
-            </w:r>
-            <w:proofErr w:type="gramEnd"/>
-            <w:r>
-              <w:t>)</w:t>
+            <w:r>
+              <w:t>viewLocation()</w:t>
             </w:r>
           </w:p>
         </w:tc>
@@ -36298,26 +36615,16 @@
             <w:pPr>
               <w:pStyle w:val="bodybulet"/>
             </w:pPr>
-            <w:proofErr w:type="gramStart"/>
-            <w:r>
-              <w:t>createEvent(</w:t>
-            </w:r>
-            <w:proofErr w:type="gramEnd"/>
-            <w:r>
-              <w:t>)</w:t>
+            <w:r>
+              <w:t>createEvent()</w:t>
             </w:r>
           </w:p>
           <w:p>
             <w:pPr>
               <w:pStyle w:val="bodybulet"/>
             </w:pPr>
-            <w:proofErr w:type="gramStart"/>
-            <w:r>
-              <w:t>viewEvent(</w:t>
-            </w:r>
-            <w:proofErr w:type="gramEnd"/>
-            <w:r>
-              <w:t>)</w:t>
+            <w:r>
+              <w:t>viewEvent()</w:t>
             </w:r>
           </w:p>
         </w:tc>
@@ -36332,37 +36639,30 @@
       <w:pPr>
         <w:pStyle w:val="ComplainBoxh2"/>
       </w:pPr>
-      <w:bookmarkStart w:id="55" w:name="_Toc508758595"/>
+      <w:bookmarkStart w:id="58" w:name="_Toc508842168"/>
       <w:r>
         <w:t>6.6 Finalized Classes</w:t>
       </w:r>
-      <w:bookmarkEnd w:id="55"/>
+      <w:bookmarkEnd w:id="58"/>
     </w:p>
     <w:p>
       <w:pPr>
         <w:pStyle w:val="tableheader"/>
       </w:pPr>
       <w:r>
-        <w:t xml:space="preserve">From our identified attributes and </w:t>
-      </w:r>
-      <w:proofErr w:type="gramStart"/>
-      <w:r>
-        <w:t>methods</w:t>
-      </w:r>
-      <w:proofErr w:type="gramEnd"/>
-      <w:r>
-        <w:t xml:space="preserve"> we finalized class for our both sub systems.</w:t>
+        <w:t>From our identified attributes and methods we finalized class for our both sub systems.</w:t>
       </w:r>
     </w:p>
     <w:p>
       <w:pPr>
         <w:pStyle w:val="ComplainBoxh2"/>
       </w:pPr>
-      <w:bookmarkStart w:id="56" w:name="_Toc508758596"/>
-      <w:r>
+      <w:bookmarkStart w:id="59" w:name="_Toc508842169"/>
+      <w:r>
+        <w:lastRenderedPageBreak/>
         <w:t>6.6.1 Finalized classes for Problem Submission</w:t>
       </w:r>
-      <w:bookmarkEnd w:id="56"/>
+      <w:bookmarkEnd w:id="59"/>
     </w:p>
     <w:p>
       <w:pPr>
@@ -36526,13 +36826,8 @@
                 <w:rFonts w:cs="Times New Roman"/>
               </w:rPr>
             </w:pPr>
-            <w:proofErr w:type="gramStart"/>
-            <w:r>
-              <w:t>createAccount(</w:t>
-            </w:r>
-            <w:proofErr w:type="gramEnd"/>
-            <w:r>
-              <w:t>)</w:t>
+            <w:r>
+              <w:t>createAccount()</w:t>
             </w:r>
           </w:p>
           <w:p>
@@ -36542,13 +36837,8 @@
                 <w:rFonts w:cs="Times New Roman"/>
               </w:rPr>
             </w:pPr>
-            <w:proofErr w:type="gramStart"/>
-            <w:r>
-              <w:t>logIn(</w:t>
-            </w:r>
-            <w:proofErr w:type="gramEnd"/>
-            <w:r>
-              <w:t>)</w:t>
+            <w:r>
+              <w:t>logIn()</w:t>
             </w:r>
           </w:p>
           <w:p>
@@ -36558,13 +36848,8 @@
                 <w:rFonts w:cs="Times New Roman"/>
               </w:rPr>
             </w:pPr>
-            <w:proofErr w:type="gramStart"/>
-            <w:r>
-              <w:t>logOut(</w:t>
-            </w:r>
-            <w:proofErr w:type="gramEnd"/>
-            <w:r>
-              <w:t>)</w:t>
+            <w:r>
+              <w:t>logOut()</w:t>
             </w:r>
           </w:p>
           <w:p>
@@ -36574,13 +36859,8 @@
                 <w:rFonts w:cs="Times New Roman"/>
               </w:rPr>
             </w:pPr>
-            <w:proofErr w:type="gramStart"/>
-            <w:r>
-              <w:t>viewUserInformation(</w:t>
-            </w:r>
-            <w:proofErr w:type="gramEnd"/>
-            <w:r>
-              <w:t>)</w:t>
+            <w:r>
+              <w:t>viewUserInformation()</w:t>
             </w:r>
           </w:p>
           <w:p>
@@ -36590,13 +36870,8 @@
                 <w:rFonts w:cs="Times New Roman"/>
               </w:rPr>
             </w:pPr>
-            <w:proofErr w:type="gramStart"/>
-            <w:r>
-              <w:t>createProblemInformation(</w:t>
-            </w:r>
-            <w:proofErr w:type="gramEnd"/>
-            <w:r>
-              <w:t xml:space="preserve">) </w:t>
+            <w:r>
+              <w:t xml:space="preserve">createProblemInformation() </w:t>
             </w:r>
           </w:p>
           <w:p>
@@ -36606,13 +36881,8 @@
                 <w:rFonts w:cs="Times New Roman"/>
               </w:rPr>
             </w:pPr>
-            <w:proofErr w:type="gramStart"/>
-            <w:r>
-              <w:t>recoverPassword(</w:t>
-            </w:r>
-            <w:proofErr w:type="gramEnd"/>
-            <w:r>
-              <w:t>)</w:t>
+            <w:r>
+              <w:t>recoverPassword()</w:t>
             </w:r>
           </w:p>
         </w:tc>
@@ -36828,13 +37098,8 @@
                 <w:rFonts w:ascii="Times New Roman" w:hAnsi="Times New Roman" w:cs="Times New Roman"/>
               </w:rPr>
             </w:pPr>
-            <w:proofErr w:type="gramStart"/>
-            <w:r>
-              <w:t>submitProblem(</w:t>
-            </w:r>
-            <w:proofErr w:type="gramEnd"/>
-            <w:r>
-              <w:t>)</w:t>
+            <w:r>
+              <w:t>submitProblem()</w:t>
             </w:r>
           </w:p>
           <w:p>
@@ -36844,13 +37109,8 @@
                 <w:rFonts w:ascii="Times New Roman" w:hAnsi="Times New Roman" w:cs="Times New Roman"/>
               </w:rPr>
             </w:pPr>
-            <w:proofErr w:type="gramStart"/>
-            <w:r>
-              <w:t>serachProblem(</w:t>
-            </w:r>
-            <w:proofErr w:type="gramEnd"/>
-            <w:r>
-              <w:t>)</w:t>
+            <w:r>
+              <w:t>serachProblem()</w:t>
             </w:r>
           </w:p>
           <w:p>
@@ -36860,13 +37120,8 @@
                 <w:rFonts w:ascii="Times New Roman" w:hAnsi="Times New Roman" w:cs="Times New Roman"/>
               </w:rPr>
             </w:pPr>
-            <w:proofErr w:type="gramStart"/>
-            <w:r>
-              <w:t>viewProblem(</w:t>
-            </w:r>
-            <w:proofErr w:type="gramEnd"/>
-            <w:r>
-              <w:t>)</w:t>
+            <w:r>
+              <w:t>viewProblem()</w:t>
             </w:r>
           </w:p>
           <w:p>
@@ -36876,13 +37131,8 @@
                 <w:rFonts w:ascii="Times New Roman" w:hAnsi="Times New Roman" w:cs="Times New Roman"/>
               </w:rPr>
             </w:pPr>
-            <w:proofErr w:type="gramStart"/>
-            <w:r>
-              <w:t>capturePicture(</w:t>
-            </w:r>
-            <w:proofErr w:type="gramEnd"/>
-            <w:r>
-              <w:t>)</w:t>
+            <w:r>
+              <w:t>capturePicture()</w:t>
             </w:r>
           </w:p>
           <w:p>
@@ -36892,13 +37142,8 @@
                 <w:rFonts w:ascii="Times New Roman" w:hAnsi="Times New Roman" w:cs="Times New Roman"/>
               </w:rPr>
             </w:pPr>
-            <w:proofErr w:type="gramStart"/>
-            <w:r>
-              <w:t>selectProblemDescribingFile(</w:t>
-            </w:r>
-            <w:proofErr w:type="gramEnd"/>
-            <w:r>
-              <w:t>)</w:t>
+            <w:r>
+              <w:t>selectProblemDescribingFile()</w:t>
             </w:r>
           </w:p>
           <w:p>
@@ -36908,13 +37153,8 @@
                 <w:rFonts w:ascii="Times New Roman" w:hAnsi="Times New Roman" w:cs="Times New Roman"/>
               </w:rPr>
             </w:pPr>
-            <w:proofErr w:type="gramStart"/>
-            <w:r>
-              <w:t>addProblemDescription(</w:t>
-            </w:r>
-            <w:proofErr w:type="gramEnd"/>
-            <w:r>
-              <w:t>)</w:t>
+            <w:r>
+              <w:t>addProblemDescription()</w:t>
             </w:r>
           </w:p>
           <w:p>
@@ -36924,13 +37164,8 @@
                 <w:rFonts w:ascii="Times New Roman" w:hAnsi="Times New Roman" w:cs="Times New Roman"/>
               </w:rPr>
             </w:pPr>
-            <w:proofErr w:type="gramStart"/>
-            <w:r>
-              <w:t>addProblemLocation(</w:t>
-            </w:r>
-            <w:proofErr w:type="gramEnd"/>
-            <w:r>
-              <w:t>)</w:t>
+            <w:r>
+              <w:t>addProblemLocation()</w:t>
             </w:r>
           </w:p>
           <w:p>
@@ -36940,13 +37175,8 @@
                 <w:rFonts w:ascii="Times New Roman" w:hAnsi="Times New Roman" w:cs="Times New Roman"/>
               </w:rPr>
             </w:pPr>
-            <w:proofErr w:type="gramStart"/>
-            <w:r>
-              <w:t>selectProblemCategory(</w:t>
-            </w:r>
-            <w:proofErr w:type="gramEnd"/>
-            <w:r>
-              <w:t>)</w:t>
+            <w:r>
+              <w:t>selectProblemCategory()</w:t>
             </w:r>
           </w:p>
         </w:tc>
@@ -37094,26 +37324,16 @@
             <w:pPr>
               <w:pStyle w:val="bodybulet"/>
             </w:pPr>
-            <w:proofErr w:type="gramStart"/>
-            <w:r>
-              <w:t>viewApplicationForm(</w:t>
-            </w:r>
-            <w:proofErr w:type="gramEnd"/>
-            <w:r>
-              <w:t>)</w:t>
+            <w:r>
+              <w:t>viewApplicationForm()</w:t>
             </w:r>
           </w:p>
           <w:p>
             <w:pPr>
               <w:pStyle w:val="bodybulet"/>
             </w:pPr>
-            <w:proofErr w:type="gramStart"/>
-            <w:r>
-              <w:t>downoadApplicationForm(</w:t>
-            </w:r>
-            <w:proofErr w:type="gramEnd"/>
-            <w:r>
-              <w:t>)</w:t>
+            <w:r>
+              <w:t>downoadApplicationForm()</w:t>
             </w:r>
           </w:p>
         </w:tc>
@@ -37271,6 +37491,7 @@
               <w:pStyle w:val="bodybulet"/>
             </w:pPr>
             <w:r>
+              <w:lastRenderedPageBreak/>
               <w:t>institutionCategory</w:t>
             </w:r>
           </w:p>
@@ -37284,26 +37505,17 @@
             <w:pPr>
               <w:pStyle w:val="bodybulet"/>
             </w:pPr>
-            <w:proofErr w:type="gramStart"/>
-            <w:r>
-              <w:t>viewInstituteInformation(</w:t>
-            </w:r>
-            <w:proofErr w:type="gramEnd"/>
-            <w:r>
-              <w:t>)</w:t>
+            <w:r>
+              <w:lastRenderedPageBreak/>
+              <w:t>viewInstituteInformation()</w:t>
             </w:r>
           </w:p>
           <w:p>
             <w:pPr>
               <w:pStyle w:val="bodybulet"/>
             </w:pPr>
-            <w:proofErr w:type="gramStart"/>
-            <w:r>
-              <w:t>callToInstitute(</w:t>
-            </w:r>
-            <w:proofErr w:type="gramEnd"/>
-            <w:r>
-              <w:t>)</w:t>
+            <w:r>
+              <w:t>callToInstitute()</w:t>
             </w:r>
           </w:p>
         </w:tc>
@@ -37485,13 +37697,8 @@
             <w:pPr>
               <w:pStyle w:val="bodybulet"/>
             </w:pPr>
-            <w:proofErr w:type="gramStart"/>
-            <w:r>
-              <w:t>viewNotice(</w:t>
-            </w:r>
-            <w:proofErr w:type="gramEnd"/>
-            <w:r>
-              <w:t>)</w:t>
+            <w:r>
+              <w:t>viewNotice()</w:t>
             </w:r>
           </w:p>
         </w:tc>
@@ -37686,7 +37893,6 @@
               <w:pStyle w:val="bodybulet"/>
             </w:pPr>
             <w:r>
-              <w:lastRenderedPageBreak/>
               <w:t>eventTime</w:t>
             </w:r>
           </w:p>
@@ -37708,14 +37914,8 @@
             <w:pPr>
               <w:pStyle w:val="bodybulet"/>
             </w:pPr>
-            <w:proofErr w:type="gramStart"/>
-            <w:r>
-              <w:lastRenderedPageBreak/>
-              <w:t>viewEvent(</w:t>
-            </w:r>
-            <w:proofErr w:type="gramEnd"/>
-            <w:r>
-              <w:t>)</w:t>
+            <w:r>
+              <w:t>viewEvent()</w:t>
             </w:r>
           </w:p>
         </w:tc>
@@ -37864,13 +38064,8 @@
             <w:pPr>
               <w:pStyle w:val="bodybulet"/>
             </w:pPr>
-            <w:proofErr w:type="gramStart"/>
-            <w:r>
-              <w:t>viewLocation(</w:t>
-            </w:r>
-            <w:proofErr w:type="gramEnd"/>
-            <w:r>
-              <w:t>)</w:t>
+            <w:r>
+              <w:t>viewLocation()</w:t>
             </w:r>
           </w:p>
         </w:tc>
@@ -37910,14 +38105,14 @@
       <w:pPr>
         <w:pStyle w:val="ComplainBoxh2"/>
       </w:pPr>
-      <w:bookmarkStart w:id="57" w:name="_Toc508758597"/>
+      <w:bookmarkStart w:id="60" w:name="_Toc508842170"/>
       <w:r>
         <w:t>6.6.2</w:t>
       </w:r>
       <w:r>
         <w:t xml:space="preserve"> Finalized classes for Problem Supervision</w:t>
       </w:r>
-      <w:bookmarkEnd w:id="57"/>
+      <w:bookmarkEnd w:id="60"/>
     </w:p>
     <w:p>
       <w:pPr>
@@ -38129,13 +38324,8 @@
                 <w:rFonts w:cs="Times New Roman"/>
               </w:rPr>
             </w:pPr>
-            <w:proofErr w:type="gramStart"/>
-            <w:r>
-              <w:t>serachProblem(</w:t>
-            </w:r>
-            <w:proofErr w:type="gramEnd"/>
-            <w:r>
-              <w:t>)</w:t>
+            <w:r>
+              <w:t>serachProblem()</w:t>
             </w:r>
           </w:p>
           <w:p>
@@ -38145,13 +38335,8 @@
                 <w:rFonts w:cs="Times New Roman"/>
               </w:rPr>
             </w:pPr>
-            <w:proofErr w:type="gramStart"/>
-            <w:r>
-              <w:t>viewProblem(</w:t>
-            </w:r>
-            <w:proofErr w:type="gramEnd"/>
-            <w:r>
-              <w:t>)</w:t>
+            <w:r>
+              <w:t>viewProblem()</w:t>
             </w:r>
           </w:p>
           <w:p>
@@ -38161,13 +38346,8 @@
                 <w:rFonts w:cs="Times New Roman"/>
               </w:rPr>
             </w:pPr>
-            <w:proofErr w:type="gramStart"/>
-            <w:r>
-              <w:t>updatePriority(</w:t>
-            </w:r>
-            <w:proofErr w:type="gramEnd"/>
-            <w:r>
-              <w:t>)</w:t>
+            <w:r>
+              <w:t>updatePriority()</w:t>
             </w:r>
           </w:p>
           <w:p>
@@ -38177,13 +38357,8 @@
                 <w:rFonts w:cs="Times New Roman"/>
               </w:rPr>
             </w:pPr>
-            <w:proofErr w:type="gramStart"/>
-            <w:r>
-              <w:t>updateStatus(</w:t>
-            </w:r>
-            <w:proofErr w:type="gramEnd"/>
-            <w:r>
-              <w:t>)</w:t>
+            <w:r>
+              <w:t>updateStatus()</w:t>
             </w:r>
           </w:p>
           <w:p>
@@ -38193,13 +38368,8 @@
                 <w:rFonts w:cs="Times New Roman"/>
               </w:rPr>
             </w:pPr>
-            <w:proofErr w:type="gramStart"/>
-            <w:r>
-              <w:t>updateCategory(</w:t>
-            </w:r>
-            <w:proofErr w:type="gramEnd"/>
-            <w:r>
-              <w:t>)</w:t>
+            <w:r>
+              <w:t>updateCategory()</w:t>
             </w:r>
           </w:p>
         </w:tc>
@@ -38344,53 +38514,32 @@
             <w:pPr>
               <w:pStyle w:val="bodybulet"/>
             </w:pPr>
-            <w:proofErr w:type="gramStart"/>
-            <w:r>
-              <w:t>addApplicationForm(</w:t>
-            </w:r>
-            <w:proofErr w:type="gramEnd"/>
-            <w:r>
-              <w:t>)</w:t>
+            <w:r>
+              <w:t>addApplicationForm()</w:t>
             </w:r>
           </w:p>
           <w:p>
             <w:pPr>
               <w:pStyle w:val="bodybulet"/>
             </w:pPr>
-            <w:proofErr w:type="gramStart"/>
-            <w:r>
-              <w:t>viewApplicationForm(</w:t>
-            </w:r>
-            <w:proofErr w:type="gramEnd"/>
-            <w:r>
-              <w:t>)</w:t>
+            <w:r>
+              <w:t>viewApplicationForm()</w:t>
             </w:r>
           </w:p>
           <w:p>
             <w:pPr>
               <w:pStyle w:val="bodybulet"/>
             </w:pPr>
-            <w:proofErr w:type="gramStart"/>
-            <w:r>
-              <w:t>updateApplicationForm(</w:t>
-            </w:r>
-            <w:proofErr w:type="gramEnd"/>
-            <w:r>
-              <w:t>)</w:t>
+            <w:r>
+              <w:t>updateApplicationForm()</w:t>
             </w:r>
           </w:p>
           <w:p>
             <w:pPr>
               <w:pStyle w:val="bodybulet"/>
             </w:pPr>
-            <w:proofErr w:type="gramStart"/>
-            <w:r>
-              <w:lastRenderedPageBreak/>
-              <w:t>downoadApplicationForm(</w:t>
-            </w:r>
-            <w:proofErr w:type="gramEnd"/>
-            <w:r>
-              <w:t>)</w:t>
+            <w:r>
+              <w:t>downoadApplicationForm()</w:t>
             </w:r>
           </w:p>
         </w:tc>
@@ -38538,13 +38687,8 @@
                 <w:rFonts w:cs="Times New Roman"/>
               </w:rPr>
             </w:pPr>
-            <w:proofErr w:type="gramStart"/>
-            <w:r>
-              <w:t>logIn(</w:t>
-            </w:r>
-            <w:proofErr w:type="gramEnd"/>
-            <w:r>
-              <w:t>)</w:t>
+            <w:r>
+              <w:t>logIn()</w:t>
             </w:r>
           </w:p>
           <w:p>
@@ -38554,13 +38698,8 @@
                 <w:rFonts w:cs="Times New Roman"/>
               </w:rPr>
             </w:pPr>
-            <w:proofErr w:type="gramStart"/>
-            <w:r>
-              <w:t>logOut(</w:t>
-            </w:r>
-            <w:proofErr w:type="gramEnd"/>
-            <w:r>
-              <w:t>)</w:t>
+            <w:r>
+              <w:t>logOut()</w:t>
             </w:r>
           </w:p>
           <w:p>
@@ -38570,13 +38709,8 @@
                 <w:rFonts w:cs="Times New Roman"/>
               </w:rPr>
             </w:pPr>
-            <w:proofErr w:type="gramStart"/>
-            <w:r>
-              <w:t>updateSystemInformation(</w:t>
-            </w:r>
-            <w:proofErr w:type="gramEnd"/>
-            <w:r>
-              <w:t xml:space="preserve">) </w:t>
+            <w:r>
+              <w:t xml:space="preserve">updateSystemInformation() </w:t>
             </w:r>
           </w:p>
           <w:p>
@@ -38586,13 +38720,8 @@
                 <w:rFonts w:cs="Times New Roman"/>
               </w:rPr>
             </w:pPr>
-            <w:proofErr w:type="gramStart"/>
-            <w:r>
-              <w:t>recoverAccount(</w:t>
-            </w:r>
-            <w:proofErr w:type="gramEnd"/>
-            <w:r>
-              <w:t>)</w:t>
+            <w:r>
+              <w:t>recoverAccount()</w:t>
             </w:r>
           </w:p>
         </w:tc>
@@ -38724,6 +38853,7 @@
               <w:pStyle w:val="bodybulet"/>
             </w:pPr>
             <w:r>
+              <w:lastRenderedPageBreak/>
               <w:t>instituteLocation</w:t>
             </w:r>
           </w:p>
@@ -38754,6 +38884,7 @@
               <w:pStyle w:val="bodybulet"/>
             </w:pPr>
             <w:r>
+              <w:lastRenderedPageBreak/>
               <w:t xml:space="preserve">addInstitute() </w:t>
             </w:r>
           </w:p>
@@ -38762,6 +38893,7 @@
               <w:pStyle w:val="bodybulet"/>
             </w:pPr>
             <w:r>
+              <w:lastRenderedPageBreak/>
               <w:t>updateInstitute()</w:t>
             </w:r>
           </w:p>
@@ -39191,7 +39323,6 @@
               <w:rPr>
                 <w:b/>
               </w:rPr>
-              <w:lastRenderedPageBreak/>
               <w:t>Location</w:t>
             </w:r>
           </w:p>
@@ -39310,11 +39441,11 @@
       <w:pPr>
         <w:pStyle w:val="ComplainBoxh2"/>
       </w:pPr>
-      <w:bookmarkStart w:id="58" w:name="_Toc508758598"/>
+      <w:bookmarkStart w:id="61" w:name="_Toc508842171"/>
       <w:r>
         <w:t>6.7 Class Responsibility Collaborator Modeling</w:t>
       </w:r>
-      <w:bookmarkEnd w:id="58"/>
+      <w:bookmarkEnd w:id="61"/>
       <w:r>
         <w:t xml:space="preserve"> </w:t>
       </w:r>
@@ -39360,11 +39491,11 @@
       <w:pPr>
         <w:pStyle w:val="ComplainBoxh2"/>
       </w:pPr>
-      <w:bookmarkStart w:id="59" w:name="_Toc508758599"/>
+      <w:bookmarkStart w:id="62" w:name="_Toc508842172"/>
       <w:r>
         <w:t>6.7.1 Class Responsibility Collaborator Modeling for Problem Submission</w:t>
       </w:r>
-      <w:bookmarkEnd w:id="59"/>
+      <w:bookmarkEnd w:id="62"/>
     </w:p>
     <w:p>
       <w:pPr>
@@ -40286,7 +40417,6 @@
                 <w:sz w:val="24"/>
                 <w:szCs w:val="24"/>
               </w:rPr>
-              <w:lastRenderedPageBreak/>
               <w:t xml:space="preserve">Class: </w:t>
             </w:r>
             <w:r>
@@ -40785,6 +40915,7 @@
                 <w:sz w:val="24"/>
                 <w:szCs w:val="24"/>
               </w:rPr>
+              <w:lastRenderedPageBreak/>
               <w:t>Responsibilities</w:t>
             </w:r>
             <w:r>
@@ -41101,20 +41232,11 @@
       <w:pPr>
         <w:pStyle w:val="ComplainBoxh2"/>
       </w:pPr>
-      <w:bookmarkStart w:id="60" w:name="_Toc508758600"/>
-      <w:r>
-        <w:t>6.7.</w:t>
-      </w:r>
-      <w:r>
-        <w:t>2</w:t>
-      </w:r>
-      <w:r>
-        <w:t xml:space="preserve"> Class Responsibility Collaborator Modeling for Problem Su</w:t>
-      </w:r>
-      <w:r>
-        <w:t>pervision</w:t>
-      </w:r>
-      <w:bookmarkEnd w:id="60"/>
+      <w:bookmarkStart w:id="63" w:name="_Toc508842173"/>
+      <w:r>
+        <w:t>6.7.2 Class Responsibility Collaborator Modeling for Problem Supervision</w:t>
+      </w:r>
+      <w:bookmarkEnd w:id="63"/>
     </w:p>
     <w:p>
       <w:pPr>
@@ -41913,7 +42035,6 @@
                 <w:sz w:val="24"/>
                 <w:szCs w:val="24"/>
               </w:rPr>
-              <w:lastRenderedPageBreak/>
               <w:t>Update</w:t>
             </w:r>
             <w:r>
@@ -42534,6 +42655,7 @@
                 <w:sz w:val="24"/>
                 <w:szCs w:val="24"/>
               </w:rPr>
+              <w:lastRenderedPageBreak/>
               <w:t>Add</w:t>
             </w:r>
             <w:r>
@@ -43040,12 +43162,11 @@
       <w:pPr>
         <w:pStyle w:val="ComplainBoxh2"/>
       </w:pPr>
-      <w:bookmarkStart w:id="61" w:name="_Toc508758601"/>
-      <w:r>
-        <w:lastRenderedPageBreak/>
+      <w:bookmarkStart w:id="64" w:name="_Toc508842174"/>
+      <w:r>
         <w:t>6.8 Class Diagram</w:t>
       </w:r>
-      <w:bookmarkEnd w:id="61"/>
+      <w:bookmarkEnd w:id="64"/>
     </w:p>
     <w:p>
       <w:pPr>
@@ -43068,23 +43189,11 @@
       <w:pPr>
         <w:pStyle w:val="ComplainBoxh2"/>
       </w:pPr>
-      <w:bookmarkStart w:id="62" w:name="_Toc508758602"/>
-      <w:r>
-        <w:t>6.8</w:t>
-      </w:r>
-      <w:r>
-        <w:t>.1</w:t>
-      </w:r>
-      <w:r>
-        <w:t xml:space="preserve"> Class Diagram</w:t>
-      </w:r>
-      <w:r>
-        <w:t xml:space="preserve"> of </w:t>
-      </w:r>
-      <w:r>
-        <w:t>Problem Submission</w:t>
-      </w:r>
-      <w:bookmarkEnd w:id="62"/>
+      <w:bookmarkStart w:id="65" w:name="_Toc508842175"/>
+      <w:r>
+        <w:t>6.8.1 Class Diagram of Problem Submission</w:t>
+      </w:r>
+      <w:bookmarkEnd w:id="65"/>
     </w:p>
     <w:p>
       <w:pPr>
@@ -43113,11 +43222,11 @@
       <w:pPr>
         <w:pStyle w:val="ComplainBoxh2"/>
       </w:pPr>
-      <w:bookmarkStart w:id="63" w:name="_Toc508758603"/>
+      <w:bookmarkStart w:id="66" w:name="_Toc508842176"/>
       <w:r>
         <w:t>6.8.1 Class Diagram of Problem Supervision</w:t>
       </w:r>
-      <w:bookmarkEnd w:id="63"/>
+      <w:bookmarkEnd w:id="66"/>
     </w:p>
     <w:p>
       <w:pPr>
@@ -43155,7 +43264,7 @@
 </file>
 
 <file path=word/endnotes.xml><?xml version="1.0" encoding="utf-8"?>
-<w:endnotes xmlns:wpc="http://schemas.microsoft.com/office/word/2010/wordprocessingCanvas" xmlns:cx="http://schemas.microsoft.com/office/drawing/2014/chartex" xmlns:cx1="http://schemas.microsoft.com/office/drawing/2015/9/8/chartex" xmlns:cx2="http://schemas.microsoft.com/office/drawing/2015/10/21/chartex" xmlns:cx3="http://schemas.microsoft.com/office/drawing/2016/5/9/chartex" xmlns:cx4="http://schemas.microsoft.com/office/drawing/2016/5/10/chartex" xmlns:cx5="http://schemas.microsoft.com/office/drawing/2016/5/11/chartex" xmlns:cx6="http://schemas.microsoft.com/office/drawing/2016/5/12/chartex" xmlns:cx7="http://schemas.microsoft.com/office/drawing/2016/5/13/chartex" xmlns:cx8="http://schemas.microsoft.com/office/drawing/2016/5/14/chartex" xmlns:mc="http://schemas.openxmlformats.org/markup-compatibility/2006" xmlns:aink="http://schemas.microsoft.com/office/drawing/2016/ink" xmlns:am3d="http://schemas.microsoft.com/office/drawing/2017/model3d" xmlns:o="urn:schemas-microsoft-com:office:office" xmlns:r="http://schemas.openxmlformats.org/officeDocument/2006/relationships" xmlns:m="http://schemas.openxmlformats.org/officeDocument/2006/math" xmlns:v="urn:schemas-microsoft-com:vml" xmlns:wp14="http://schemas.microsoft.com/office/word/2010/wordprocessingDrawing" xmlns:wp="http://schemas.openxmlformats.org/drawingml/2006/wordprocessingDrawing" xmlns:w10="urn:schemas-microsoft-com:office:word" xmlns:w="http://schemas.openxmlformats.org/wordprocessingml/2006/main" xmlns:w14="http://schemas.microsoft.com/office/word/2010/wordml" xmlns:w15="http://schemas.microsoft.com/office/word/2012/wordml" xmlns:w16cid="http://schemas.microsoft.com/office/word/2016/wordml/cid" xmlns:w16se="http://schemas.microsoft.com/office/word/2015/wordml/symex" xmlns:wpg="http://schemas.microsoft.com/office/word/2010/wordprocessingGroup" xmlns:wpi="http://schemas.microsoft.com/office/word/2010/wordprocessingInk" xmlns:wne="http://schemas.microsoft.com/office/word/2006/wordml" xmlns:wps="http://schemas.microsoft.com/office/word/2010/wordprocessingShape" mc:Ignorable="w14 w15 w16se w16cid wp14">
+<w:endnotes xmlns:wpc="http://schemas.microsoft.com/office/word/2010/wordprocessingCanvas" xmlns:cx="http://schemas.microsoft.com/office/drawing/2014/chartex" xmlns:cx1="http://schemas.microsoft.com/office/drawing/2015/9/8/chartex" xmlns:mc="http://schemas.openxmlformats.org/markup-compatibility/2006" xmlns:o="urn:schemas-microsoft-com:office:office" xmlns:r="http://schemas.openxmlformats.org/officeDocument/2006/relationships" xmlns:m="http://schemas.openxmlformats.org/officeDocument/2006/math" xmlns:v="urn:schemas-microsoft-com:vml" xmlns:wp14="http://schemas.microsoft.com/office/word/2010/wordprocessingDrawing" xmlns:wp="http://schemas.openxmlformats.org/drawingml/2006/wordprocessingDrawing" xmlns:w10="urn:schemas-microsoft-com:office:word" xmlns:w="http://schemas.openxmlformats.org/wordprocessingml/2006/main" xmlns:w14="http://schemas.microsoft.com/office/word/2010/wordml" xmlns:w15="http://schemas.microsoft.com/office/word/2012/wordml" xmlns:w16se="http://schemas.microsoft.com/office/word/2015/wordml/symex" xmlns:wpg="http://schemas.microsoft.com/office/word/2010/wordprocessingGroup" xmlns:wpi="http://schemas.microsoft.com/office/word/2010/wordprocessingInk" xmlns:wne="http://schemas.microsoft.com/office/word/2006/wordml" xmlns:wps="http://schemas.microsoft.com/office/word/2010/wordprocessingShape" mc:Ignorable="w14 w15 w16se wp14">
   <w:endnote w:type="separator" w:id="-1">
     <w:p>
       <w:pPr>
@@ -43187,7 +43296,7 @@
 </file>
 
 <file path=word/footer1.xml><?xml version="1.0" encoding="utf-8"?>
-<w:ftr xmlns:wpc="http://schemas.microsoft.com/office/word/2010/wordprocessingCanvas" xmlns:cx="http://schemas.microsoft.com/office/drawing/2014/chartex" xmlns:cx1="http://schemas.microsoft.com/office/drawing/2015/9/8/chartex" xmlns:cx2="http://schemas.microsoft.com/office/drawing/2015/10/21/chartex" xmlns:cx3="http://schemas.microsoft.com/office/drawing/2016/5/9/chartex" xmlns:cx4="http://schemas.microsoft.com/office/drawing/2016/5/10/chartex" xmlns:cx5="http://schemas.microsoft.com/office/drawing/2016/5/11/chartex" xmlns:cx6="http://schemas.microsoft.com/office/drawing/2016/5/12/chartex" xmlns:cx7="http://schemas.microsoft.com/office/drawing/2016/5/13/chartex" xmlns:cx8="http://schemas.microsoft.com/office/drawing/2016/5/14/chartex" xmlns:mc="http://schemas.openxmlformats.org/markup-compatibility/2006" xmlns:aink="http://schemas.microsoft.com/office/drawing/2016/ink" xmlns:am3d="http://schemas.microsoft.com/office/drawing/2017/model3d" xmlns:o="urn:schemas-microsoft-com:office:office" xmlns:r="http://schemas.openxmlformats.org/officeDocument/2006/relationships" xmlns:m="http://schemas.openxmlformats.org/officeDocument/2006/math" xmlns:v="urn:schemas-microsoft-com:vml" xmlns:wp14="http://schemas.microsoft.com/office/word/2010/wordprocessingDrawing" xmlns:wp="http://schemas.openxmlformats.org/drawingml/2006/wordprocessingDrawing" xmlns:w10="urn:schemas-microsoft-com:office:word" xmlns:w="http://schemas.openxmlformats.org/wordprocessingml/2006/main" xmlns:w14="http://schemas.microsoft.com/office/word/2010/wordml" xmlns:w15="http://schemas.microsoft.com/office/word/2012/wordml" xmlns:w16cid="http://schemas.microsoft.com/office/word/2016/wordml/cid" xmlns:w16se="http://schemas.microsoft.com/office/word/2015/wordml/symex" xmlns:wpg="http://schemas.microsoft.com/office/word/2010/wordprocessingGroup" xmlns:wpi="http://schemas.microsoft.com/office/word/2010/wordprocessingInk" xmlns:wne="http://schemas.microsoft.com/office/word/2006/wordml" xmlns:wps="http://schemas.microsoft.com/office/word/2010/wordprocessingShape" mc:Ignorable="w14 w15 w16se w16cid wp14">
+<w:ftr xmlns:wpc="http://schemas.microsoft.com/office/word/2010/wordprocessingCanvas" xmlns:cx="http://schemas.microsoft.com/office/drawing/2014/chartex" xmlns:cx1="http://schemas.microsoft.com/office/drawing/2015/9/8/chartex" xmlns:mc="http://schemas.openxmlformats.org/markup-compatibility/2006" xmlns:o="urn:schemas-microsoft-com:office:office" xmlns:r="http://schemas.openxmlformats.org/officeDocument/2006/relationships" xmlns:m="http://schemas.openxmlformats.org/officeDocument/2006/math" xmlns:v="urn:schemas-microsoft-com:vml" xmlns:wp14="http://schemas.microsoft.com/office/word/2010/wordprocessingDrawing" xmlns:wp="http://schemas.openxmlformats.org/drawingml/2006/wordprocessingDrawing" xmlns:w10="urn:schemas-microsoft-com:office:word" xmlns:w="http://schemas.openxmlformats.org/wordprocessingml/2006/main" xmlns:w14="http://schemas.microsoft.com/office/word/2010/wordml" xmlns:w15="http://schemas.microsoft.com/office/word/2012/wordml" xmlns:w16se="http://schemas.microsoft.com/office/word/2015/wordml/symex" xmlns:wpg="http://schemas.microsoft.com/office/word/2010/wordprocessingGroup" xmlns:wpi="http://schemas.microsoft.com/office/word/2010/wordprocessingInk" xmlns:wne="http://schemas.microsoft.com/office/word/2006/wordml" xmlns:wps="http://schemas.microsoft.com/office/word/2010/wordprocessingShape" mc:Ignorable="w14 w15 w16se wp14">
   <w:sdt>
     <w:sdtPr>
       <w:id w:val="-484785533"/>
@@ -43220,7 +43329,7 @@
           <w:rPr>
             <w:noProof/>
           </w:rPr>
-          <w:t>30</w:t>
+          <w:t>12</w:t>
         </w:r>
         <w:r>
           <w:rPr>
@@ -43240,7 +43349,7 @@
 </file>
 
 <file path=word/footer2.xml><?xml version="1.0" encoding="utf-8"?>
-<w:ftr xmlns:wpc="http://schemas.microsoft.com/office/word/2010/wordprocessingCanvas" xmlns:cx="http://schemas.microsoft.com/office/drawing/2014/chartex" xmlns:cx1="http://schemas.microsoft.com/office/drawing/2015/9/8/chartex" xmlns:cx2="http://schemas.microsoft.com/office/drawing/2015/10/21/chartex" xmlns:cx3="http://schemas.microsoft.com/office/drawing/2016/5/9/chartex" xmlns:cx4="http://schemas.microsoft.com/office/drawing/2016/5/10/chartex" xmlns:cx5="http://schemas.microsoft.com/office/drawing/2016/5/11/chartex" xmlns:cx6="http://schemas.microsoft.com/office/drawing/2016/5/12/chartex" xmlns:cx7="http://schemas.microsoft.com/office/drawing/2016/5/13/chartex" xmlns:cx8="http://schemas.microsoft.com/office/drawing/2016/5/14/chartex" xmlns:mc="http://schemas.openxmlformats.org/markup-compatibility/2006" xmlns:aink="http://schemas.microsoft.com/office/drawing/2016/ink" xmlns:am3d="http://schemas.microsoft.com/office/drawing/2017/model3d" xmlns:o="urn:schemas-microsoft-com:office:office" xmlns:r="http://schemas.openxmlformats.org/officeDocument/2006/relationships" xmlns:m="http://schemas.openxmlformats.org/officeDocument/2006/math" xmlns:v="urn:schemas-microsoft-com:vml" xmlns:wp14="http://schemas.microsoft.com/office/word/2010/wordprocessingDrawing" xmlns:wp="http://schemas.openxmlformats.org/drawingml/2006/wordprocessingDrawing" xmlns:w10="urn:schemas-microsoft-com:office:word" xmlns:w="http://schemas.openxmlformats.org/wordprocessingml/2006/main" xmlns:w14="http://schemas.microsoft.com/office/word/2010/wordml" xmlns:w15="http://schemas.microsoft.com/office/word/2012/wordml" xmlns:w16cid="http://schemas.microsoft.com/office/word/2016/wordml/cid" xmlns:w16se="http://schemas.microsoft.com/office/word/2015/wordml/symex" xmlns:wpg="http://schemas.microsoft.com/office/word/2010/wordprocessingGroup" xmlns:wpi="http://schemas.microsoft.com/office/word/2010/wordprocessingInk" xmlns:wne="http://schemas.microsoft.com/office/word/2006/wordml" xmlns:wps="http://schemas.microsoft.com/office/word/2010/wordprocessingShape" mc:Ignorable="w14 w15 w16se w16cid wp14">
+<w:ftr xmlns:wpc="http://schemas.microsoft.com/office/word/2010/wordprocessingCanvas" xmlns:cx="http://schemas.microsoft.com/office/drawing/2014/chartex" xmlns:cx1="http://schemas.microsoft.com/office/drawing/2015/9/8/chartex" xmlns:mc="http://schemas.openxmlformats.org/markup-compatibility/2006" xmlns:o="urn:schemas-microsoft-com:office:office" xmlns:r="http://schemas.openxmlformats.org/officeDocument/2006/relationships" xmlns:m="http://schemas.openxmlformats.org/officeDocument/2006/math" xmlns:v="urn:schemas-microsoft-com:vml" xmlns:wp14="http://schemas.microsoft.com/office/word/2010/wordprocessingDrawing" xmlns:wp="http://schemas.openxmlformats.org/drawingml/2006/wordprocessingDrawing" xmlns:w10="urn:schemas-microsoft-com:office:word" xmlns:w="http://schemas.openxmlformats.org/wordprocessingml/2006/main" xmlns:w14="http://schemas.microsoft.com/office/word/2010/wordml" xmlns:w15="http://schemas.microsoft.com/office/word/2012/wordml" xmlns:w16se="http://schemas.microsoft.com/office/word/2015/wordml/symex" xmlns:wpg="http://schemas.microsoft.com/office/word/2010/wordprocessingGroup" xmlns:wpi="http://schemas.microsoft.com/office/word/2010/wordprocessingInk" xmlns:wne="http://schemas.microsoft.com/office/word/2006/wordml" xmlns:wps="http://schemas.microsoft.com/office/word/2010/wordprocessingShape" mc:Ignorable="w14 w15 w16se wp14">
   <w:sdt>
     <w:sdtPr>
       <w:id w:val="1984964479"/>
@@ -43293,7 +43402,7 @@
 </file>
 
 <file path=word/footnotes.xml><?xml version="1.0" encoding="utf-8"?>
-<w:footnotes xmlns:wpc="http://schemas.microsoft.com/office/word/2010/wordprocessingCanvas" xmlns:cx="http://schemas.microsoft.com/office/drawing/2014/chartex" xmlns:cx1="http://schemas.microsoft.com/office/drawing/2015/9/8/chartex" xmlns:cx2="http://schemas.microsoft.com/office/drawing/2015/10/21/chartex" xmlns:cx3="http://schemas.microsoft.com/office/drawing/2016/5/9/chartex" xmlns:cx4="http://schemas.microsoft.com/office/drawing/2016/5/10/chartex" xmlns:cx5="http://schemas.microsoft.com/office/drawing/2016/5/11/chartex" xmlns:cx6="http://schemas.microsoft.com/office/drawing/2016/5/12/chartex" xmlns:cx7="http://schemas.microsoft.com/office/drawing/2016/5/13/chartex" xmlns:cx8="http://schemas.microsoft.com/office/drawing/2016/5/14/chartex" xmlns:mc="http://schemas.openxmlformats.org/markup-compatibility/2006" xmlns:aink="http://schemas.microsoft.com/office/drawing/2016/ink" xmlns:am3d="http://schemas.microsoft.com/office/drawing/2017/model3d" xmlns:o="urn:schemas-microsoft-com:office:office" xmlns:r="http://schemas.openxmlformats.org/officeDocument/2006/relationships" xmlns:m="http://schemas.openxmlformats.org/officeDocument/2006/math" xmlns:v="urn:schemas-microsoft-com:vml" xmlns:wp14="http://schemas.microsoft.com/office/word/2010/wordprocessingDrawing" xmlns:wp="http://schemas.openxmlformats.org/drawingml/2006/wordprocessingDrawing" xmlns:w10="urn:schemas-microsoft-com:office:word" xmlns:w="http://schemas.openxmlformats.org/wordprocessingml/2006/main" xmlns:w14="http://schemas.microsoft.com/office/word/2010/wordml" xmlns:w15="http://schemas.microsoft.com/office/word/2012/wordml" xmlns:w16cid="http://schemas.microsoft.com/office/word/2016/wordml/cid" xmlns:w16se="http://schemas.microsoft.com/office/word/2015/wordml/symex" xmlns:wpg="http://schemas.microsoft.com/office/word/2010/wordprocessingGroup" xmlns:wpi="http://schemas.microsoft.com/office/word/2010/wordprocessingInk" xmlns:wne="http://schemas.microsoft.com/office/word/2006/wordml" xmlns:wps="http://schemas.microsoft.com/office/word/2010/wordprocessingShape" mc:Ignorable="w14 w15 w16se w16cid wp14">
+<w:footnotes xmlns:wpc="http://schemas.microsoft.com/office/word/2010/wordprocessingCanvas" xmlns:cx="http://schemas.microsoft.com/office/drawing/2014/chartex" xmlns:cx1="http://schemas.microsoft.com/office/drawing/2015/9/8/chartex" xmlns:mc="http://schemas.openxmlformats.org/markup-compatibility/2006" xmlns:o="urn:schemas-microsoft-com:office:office" xmlns:r="http://schemas.openxmlformats.org/officeDocument/2006/relationships" xmlns:m="http://schemas.openxmlformats.org/officeDocument/2006/math" xmlns:v="urn:schemas-microsoft-com:vml" xmlns:wp14="http://schemas.microsoft.com/office/word/2010/wordprocessingDrawing" xmlns:wp="http://schemas.openxmlformats.org/drawingml/2006/wordprocessingDrawing" xmlns:w10="urn:schemas-microsoft-com:office:word" xmlns:w="http://schemas.openxmlformats.org/wordprocessingml/2006/main" xmlns:w14="http://schemas.microsoft.com/office/word/2010/wordml" xmlns:w15="http://schemas.microsoft.com/office/word/2012/wordml" xmlns:w16se="http://schemas.microsoft.com/office/word/2015/wordml/symex" xmlns:wpg="http://schemas.microsoft.com/office/word/2010/wordprocessingGroup" xmlns:wpi="http://schemas.microsoft.com/office/word/2010/wordprocessingInk" xmlns:wne="http://schemas.microsoft.com/office/word/2006/wordml" xmlns:wps="http://schemas.microsoft.com/office/word/2010/wordprocessingShape" mc:Ignorable="w14 w15 w16se wp14">
   <w:footnote w:type="separator" w:id="-1">
     <w:p>
       <w:pPr>
@@ -43325,7 +43434,7 @@
 </file>
 
 <file path=word/numbering.xml><?xml version="1.0" encoding="utf-8"?>
-<w:numbering xmlns:wpc="http://schemas.microsoft.com/office/word/2010/wordprocessingCanvas" xmlns:cx="http://schemas.microsoft.com/office/drawing/2014/chartex" xmlns:cx1="http://schemas.microsoft.com/office/drawing/2015/9/8/chartex" xmlns:cx2="http://schemas.microsoft.com/office/drawing/2015/10/21/chartex" xmlns:cx3="http://schemas.microsoft.com/office/drawing/2016/5/9/chartex" xmlns:cx4="http://schemas.microsoft.com/office/drawing/2016/5/10/chartex" xmlns:cx5="http://schemas.microsoft.com/office/drawing/2016/5/11/chartex" xmlns:cx6="http://schemas.microsoft.com/office/drawing/2016/5/12/chartex" xmlns:cx7="http://schemas.microsoft.com/office/drawing/2016/5/13/chartex" xmlns:cx8="http://schemas.microsoft.com/office/drawing/2016/5/14/chartex" xmlns:mc="http://schemas.openxmlformats.org/markup-compatibility/2006" xmlns:aink="http://schemas.microsoft.com/office/drawing/2016/ink" xmlns:am3d="http://schemas.microsoft.com/office/drawing/2017/model3d" xmlns:o="urn:schemas-microsoft-com:office:office" xmlns:r="http://schemas.openxmlformats.org/officeDocument/2006/relationships" xmlns:m="http://schemas.openxmlformats.org/officeDocument/2006/math" xmlns:v="urn:schemas-microsoft-com:vml" xmlns:wp14="http://schemas.microsoft.com/office/word/2010/wordprocessingDrawing" xmlns:wp="http://schemas.openxmlformats.org/drawingml/2006/wordprocessingDrawing" xmlns:w10="urn:schemas-microsoft-com:office:word" xmlns:w="http://schemas.openxmlformats.org/wordprocessingml/2006/main" xmlns:w14="http://schemas.microsoft.com/office/word/2010/wordml" xmlns:w15="http://schemas.microsoft.com/office/word/2012/wordml" xmlns:w16cid="http://schemas.microsoft.com/office/word/2016/wordml/cid" xmlns:w16se="http://schemas.microsoft.com/office/word/2015/wordml/symex" xmlns:wpg="http://schemas.microsoft.com/office/word/2010/wordprocessingGroup" xmlns:wpi="http://schemas.microsoft.com/office/word/2010/wordprocessingInk" xmlns:wne="http://schemas.microsoft.com/office/word/2006/wordml" xmlns:wps="http://schemas.microsoft.com/office/word/2010/wordprocessingShape" mc:Ignorable="w14 w15 w16se w16cid wp14">
+<w:numbering xmlns:wpc="http://schemas.microsoft.com/office/word/2010/wordprocessingCanvas" xmlns:cx="http://schemas.microsoft.com/office/drawing/2014/chartex" xmlns:cx1="http://schemas.microsoft.com/office/drawing/2015/9/8/chartex" xmlns:mc="http://schemas.openxmlformats.org/markup-compatibility/2006" xmlns:o="urn:schemas-microsoft-com:office:office" xmlns:r="http://schemas.openxmlformats.org/officeDocument/2006/relationships" xmlns:m="http://schemas.openxmlformats.org/officeDocument/2006/math" xmlns:v="urn:schemas-microsoft-com:vml" xmlns:wp14="http://schemas.microsoft.com/office/word/2010/wordprocessingDrawing" xmlns:wp="http://schemas.openxmlformats.org/drawingml/2006/wordprocessingDrawing" xmlns:w10="urn:schemas-microsoft-com:office:word" xmlns:w="http://schemas.openxmlformats.org/wordprocessingml/2006/main" xmlns:w14="http://schemas.microsoft.com/office/word/2010/wordml" xmlns:w15="http://schemas.microsoft.com/office/word/2012/wordml" xmlns:w16se="http://schemas.microsoft.com/office/word/2015/wordml/symex" xmlns:wpg="http://schemas.microsoft.com/office/word/2010/wordprocessingGroup" xmlns:wpi="http://schemas.microsoft.com/office/word/2010/wordprocessingInk" xmlns:wne="http://schemas.microsoft.com/office/word/2006/wordml" xmlns:wps="http://schemas.microsoft.com/office/word/2010/wordprocessingShape" mc:Ignorable="w14 w15 w16se wp14">
   <w:abstractNum w:abstractNumId="0" w15:restartNumberingAfterBreak="0">
     <w:nsid w:val="00E803A8"/>
     <w:multiLevelType w:val="hybridMultilevel"/>
@@ -49311,7 +49420,7 @@
 </file>
 
 <file path=word/styles.xml><?xml version="1.0" encoding="utf-8"?>
-<w:styles xmlns:mc="http://schemas.openxmlformats.org/markup-compatibility/2006" xmlns:r="http://schemas.openxmlformats.org/officeDocument/2006/relationships" xmlns:w="http://schemas.openxmlformats.org/wordprocessingml/2006/main" xmlns:w14="http://schemas.microsoft.com/office/word/2010/wordml" xmlns:w15="http://schemas.microsoft.com/office/word/2012/wordml" xmlns:w16cid="http://schemas.microsoft.com/office/word/2016/wordml/cid" xmlns:w16se="http://schemas.microsoft.com/office/word/2015/wordml/symex" mc:Ignorable="w14 w15 w16se w16cid">
+<w:styles xmlns:mc="http://schemas.openxmlformats.org/markup-compatibility/2006" xmlns:r="http://schemas.openxmlformats.org/officeDocument/2006/relationships" xmlns:w="http://schemas.openxmlformats.org/wordprocessingml/2006/main" xmlns:w14="http://schemas.microsoft.com/office/word/2010/wordml" xmlns:w15="http://schemas.microsoft.com/office/word/2012/wordml" xmlns:w16se="http://schemas.microsoft.com/office/word/2015/wordml/symex" mc:Ignorable="w14 w15 w16se">
   <w:docDefaults>
     <w:rPrDefault>
       <w:rPr>
@@ -49327,7 +49436,7 @@
       </w:pPr>
     </w:pPrDefault>
   </w:docDefaults>
-  <w:latentStyles w:defLockedState="0" w:defUIPriority="99" w:defSemiHidden="0" w:defUnhideWhenUsed="0" w:defQFormat="0" w:count="375">
+  <w:latentStyles w:defLockedState="0" w:defUIPriority="99" w:defSemiHidden="0" w:defUnhideWhenUsed="0" w:defQFormat="0" w:count="371">
     <w:lsdException w:name="Normal" w:uiPriority="0" w:qFormat="1"/>
     <w:lsdException w:name="heading 1" w:uiPriority="9" w:qFormat="1"/>
     <w:lsdException w:name="heading 2" w:semiHidden="1" w:uiPriority="9" w:unhideWhenUsed="1" w:qFormat="1"/>
@@ -49433,6 +49542,7 @@
     <w:lsdException w:name="HTML Sample" w:semiHidden="1" w:unhideWhenUsed="1"/>
     <w:lsdException w:name="HTML Typewriter" w:semiHidden="1" w:unhideWhenUsed="1"/>
     <w:lsdException w:name="HTML Variable" w:semiHidden="1" w:unhideWhenUsed="1"/>
+    <w:lsdException w:name="Normal Table" w:semiHidden="1" w:unhideWhenUsed="1"/>
     <w:lsdException w:name="annotation subject" w:semiHidden="1" w:unhideWhenUsed="1"/>
     <w:lsdException w:name="No List" w:semiHidden="1" w:unhideWhenUsed="1"/>
     <w:lsdException w:name="Outline List 1" w:semiHidden="1" w:unhideWhenUsed="1"/>
@@ -49476,8 +49586,10 @@
     <w:lsdException w:name="Table Elegant" w:semiHidden="1" w:unhideWhenUsed="1"/>
     <w:lsdException w:name="Table Professional" w:semiHidden="1" w:unhideWhenUsed="1"/>
     <w:lsdException w:name="Table Subtle 1" w:semiHidden="1" w:unhideWhenUsed="1"/>
+    <w:lsdException w:name="Table Subtle 2" w:semiHidden="1" w:unhideWhenUsed="1"/>
     <w:lsdException w:name="Table Web 1" w:semiHidden="1" w:unhideWhenUsed="1"/>
     <w:lsdException w:name="Table Web 2" w:semiHidden="1" w:unhideWhenUsed="1"/>
+    <w:lsdException w:name="Table Web 3" w:semiHidden="1" w:unhideWhenUsed="1"/>
     <w:lsdException w:name="Balloon Text" w:semiHidden="1" w:unhideWhenUsed="1"/>
     <w:lsdException w:name="Table Grid" w:uiPriority="39"/>
     <w:lsdException w:name="Table Theme" w:semiHidden="1" w:unhideWhenUsed="1"/>
@@ -49696,10 +49808,6 @@
     <w:lsdException w:name="List Table 5 Dark Accent 6" w:uiPriority="50"/>
     <w:lsdException w:name="List Table 6 Colorful Accent 6" w:uiPriority="51"/>
     <w:lsdException w:name="List Table 7 Colorful Accent 6" w:uiPriority="52"/>
-    <w:lsdException w:name="Mention" w:semiHidden="1" w:unhideWhenUsed="1"/>
-    <w:lsdException w:name="Smart Hyperlink" w:semiHidden="1" w:unhideWhenUsed="1"/>
-    <w:lsdException w:name="Hashtag" w:semiHidden="1" w:unhideWhenUsed="1"/>
-    <w:lsdException w:name="Unresolved Mention" w:semiHidden="1" w:unhideWhenUsed="1"/>
   </w:latentStyles>
   <w:style w:type="paragraph" w:default="1" w:styleId="Normal">
     <w:name w:val="Normal"/>
@@ -50268,6 +50376,32 @@
       <w:szCs w:val="24"/>
     </w:rPr>
   </w:style>
+  <w:style w:type="paragraph" w:customStyle="1" w:styleId="figuretitle">
+    <w:name w:val="figure title"/>
+    <w:basedOn w:val="Caption"/>
+    <w:link w:val="figuretitleChar"/>
+    <w:qFormat/>
+    <w:rsid w:val="007A4E8F"/>
+    <w:rPr>
+      <w:i w:val="0"/>
+      <w:color w:val="auto"/>
+      <w:sz w:val="24"/>
+      <w:szCs w:val="24"/>
+    </w:rPr>
+  </w:style>
+  <w:style w:type="character" w:customStyle="1" w:styleId="figuretitleChar">
+    <w:name w:val="figure title Char"/>
+    <w:basedOn w:val="CaptionChar"/>
+    <w:link w:val="figuretitle"/>
+    <w:rsid w:val="007A4E8F"/>
+    <w:rPr>
+      <w:i w:val="0"/>
+      <w:iCs/>
+      <w:color w:val="44546A" w:themeColor="text2"/>
+      <w:sz w:val="24"/>
+      <w:szCs w:val="24"/>
+    </w:rPr>
+  </w:style>
 </w:styles>
 </file>
 
@@ -50537,7 +50671,7 @@
 </file>
 
 <file path=customXml/itemProps1.xml><?xml version="1.0" encoding="utf-8"?>
-<ds:datastoreItem xmlns:ds="http://schemas.openxmlformats.org/officeDocument/2006/customXml" ds:itemID="{060D5D9B-0CAA-47BF-9518-05866B819EB0}">
+<ds:datastoreItem xmlns:ds="http://schemas.openxmlformats.org/officeDocument/2006/customXml" ds:itemID="{9D566CAE-0A20-450E-B9AE-431E6E3B1641}">
   <ds:schemaRefs>
     <ds:schemaRef ds:uri="http://schemas.openxmlformats.org/officeDocument/2006/bibliography"/>
   </ds:schemaRefs>

</xml_diff>

<commit_message>
usecase level 1 added "aj r na"
</commit_message>
<xml_diff>
--- a/SRS_test.docx
+++ b/SRS_test.docx
@@ -5693,13 +5693,13 @@
       <w:r>
         <w:fldChar w:fldCharType="separate"/>
       </w:r>
-      <w:hyperlink w:anchor="_Toc508842779" w:history="1">
+      <w:hyperlink w:anchor="_Toc508843554" w:history="1">
         <w:r>
           <w:rPr>
             <w:rStyle w:val="Hyperlink"/>
             <w:noProof/>
           </w:rPr>
-          <w:t>Table 1: Information of level 0 use case diagram</w:t>
+          <w:t>Table 1: Information about level 0 use case diagram</w:t>
         </w:r>
         <w:r>
           <w:rPr>
@@ -5720,7 +5720,7 @@
             <w:noProof/>
             <w:webHidden/>
           </w:rPr>
-          <w:instrText xml:space="preserve"> PAGEREF _Toc508842779 \h </w:instrText>
+          <w:instrText xml:space="preserve"> PAGEREF _Toc508843554 \h </w:instrText>
         </w:r>
         <w:r>
           <w:rPr>
@@ -5753,28 +5753,6 @@
     </w:p>
     <w:p>
       <w:pPr>
-        <w:rPr>
-          <w:rFonts w:asciiTheme="majorHAnsi" w:hAnsiTheme="majorHAnsi" w:cstheme="majorHAnsi"/>
-          <w:b/>
-          <w:sz w:val="32"/>
-          <w:szCs w:val="32"/>
-        </w:rPr>
-      </w:pPr>
-      <w:r>
-        <w:fldChar w:fldCharType="end"/>
-      </w:r>
-      <w:r>
-        <w:fldChar w:fldCharType="begin"/>
-      </w:r>
-      <w:r>
-        <w:instrText xml:space="preserve"> TOC \h \z \c "Table 6." </w:instrText>
-      </w:r>
-      <w:r>
-        <w:fldChar w:fldCharType="separate"/>
-      </w:r>
-    </w:p>
-    <w:p>
-      <w:pPr>
         <w:pStyle w:val="TableofFigures"/>
         <w:tabs>
           <w:tab w:val="right" w:leader="dot" w:pos="9350"/>
@@ -5784,14 +5762,64 @@
           <w:noProof/>
         </w:rPr>
       </w:pPr>
-    </w:p>
-    <w:p>
-      <w:r>
-        <w:fldChar w:fldCharType="end"/>
-      </w:r>
-    </w:p>
-    <w:p/>
-    <w:p/>
+      <w:hyperlink w:anchor="_Toc508843555" w:history="1">
+        <w:r>
+          <w:rPr>
+            <w:rStyle w:val="Hyperlink"/>
+            <w:noProof/>
+          </w:rPr>
+          <w:t>Table 2: Information about level 1 use case diagram</w:t>
+        </w:r>
+        <w:r>
+          <w:rPr>
+            <w:noProof/>
+            <w:webHidden/>
+          </w:rPr>
+          <w:tab/>
+        </w:r>
+        <w:r>
+          <w:rPr>
+            <w:noProof/>
+            <w:webHidden/>
+          </w:rPr>
+          <w:fldChar w:fldCharType="begin"/>
+        </w:r>
+        <w:r>
+          <w:rPr>
+            <w:noProof/>
+            <w:webHidden/>
+          </w:rPr>
+          <w:instrText xml:space="preserve"> PAGEREF _Toc508843555 \h </w:instrText>
+        </w:r>
+        <w:r>
+          <w:rPr>
+            <w:noProof/>
+            <w:webHidden/>
+          </w:rPr>
+        </w:r>
+        <w:r>
+          <w:rPr>
+            <w:noProof/>
+            <w:webHidden/>
+          </w:rPr>
+          <w:fldChar w:fldCharType="separate"/>
+        </w:r>
+        <w:r>
+          <w:rPr>
+            <w:noProof/>
+            <w:webHidden/>
+          </w:rPr>
+          <w:t>13</w:t>
+        </w:r>
+        <w:r>
+          <w:rPr>
+            <w:noProof/>
+            <w:webHidden/>
+          </w:rPr>
+          <w:fldChar w:fldCharType="end"/>
+        </w:r>
+      </w:hyperlink>
+    </w:p>
     <w:p>
       <w:pPr>
         <w:rPr>
@@ -5802,13 +5830,16 @@
         </w:rPr>
       </w:pPr>
       <w:r>
-        <w:rPr>
-          <w:rFonts w:asciiTheme="majorHAnsi" w:hAnsiTheme="majorHAnsi" w:cstheme="majorHAnsi"/>
-          <w:b/>
-          <w:sz w:val="32"/>
-          <w:szCs w:val="32"/>
-        </w:rPr>
-        <w:t xml:space="preserve">Figures </w:t>
+        <w:fldChar w:fldCharType="end"/>
+      </w:r>
+      <w:r>
+        <w:fldChar w:fldCharType="begin"/>
+      </w:r>
+      <w:r>
+        <w:instrText xml:space="preserve"> TOC \h \z \c "Table 6." </w:instrText>
+      </w:r>
+      <w:r>
+        <w:fldChar w:fldCharType="separate"/>
       </w:r>
     </w:p>
     <w:p>
@@ -5822,6 +5853,44 @@
           <w:noProof/>
         </w:rPr>
       </w:pPr>
+    </w:p>
+    <w:p>
+      <w:r>
+        <w:fldChar w:fldCharType="end"/>
+      </w:r>
+    </w:p>
+    <w:p/>
+    <w:p/>
+    <w:p>
+      <w:pPr>
+        <w:rPr>
+          <w:rFonts w:asciiTheme="majorHAnsi" w:hAnsiTheme="majorHAnsi" w:cstheme="majorHAnsi"/>
+          <w:b/>
+          <w:sz w:val="32"/>
+          <w:szCs w:val="32"/>
+        </w:rPr>
+      </w:pPr>
+      <w:r>
+        <w:rPr>
+          <w:rFonts w:asciiTheme="majorHAnsi" w:hAnsiTheme="majorHAnsi" w:cstheme="majorHAnsi"/>
+          <w:b/>
+          <w:sz w:val="32"/>
+          <w:szCs w:val="32"/>
+        </w:rPr>
+        <w:t xml:space="preserve">Figures </w:t>
+      </w:r>
+    </w:p>
+    <w:p>
+      <w:pPr>
+        <w:pStyle w:val="TableofFigures"/>
+        <w:tabs>
+          <w:tab w:val="right" w:leader="dot" w:pos="9350"/>
+        </w:tabs>
+        <w:rPr>
+          <w:rFonts w:eastAsiaTheme="minorEastAsia"/>
+          <w:noProof/>
+        </w:rPr>
+      </w:pPr>
       <w:r>
         <w:fldChar w:fldCharType="begin"/>
       </w:r>
@@ -5831,7 +5900,7 @@
       <w:r>
         <w:fldChar w:fldCharType="separate"/>
       </w:r>
-      <w:hyperlink w:anchor="_Toc508842199" w:history="1">
+      <w:hyperlink w:anchor="_Toc508843560" w:history="1">
         <w:r>
           <w:rPr>
             <w:rStyle w:val="Hyperlink"/>
@@ -5858,7 +5927,7 @@
             <w:noProof/>
             <w:webHidden/>
           </w:rPr>
-          <w:instrText xml:space="preserve"> PAGEREF _Toc508842199 \h </w:instrText>
+          <w:instrText xml:space="preserve"> PAGEREF _Toc508843560 \h </w:instrText>
         </w:r>
         <w:r>
           <w:rPr>
@@ -5895,6 +5964,75 @@
         <w:tabs>
           <w:tab w:val="right" w:leader="dot" w:pos="9350"/>
         </w:tabs>
+        <w:rPr>
+          <w:rFonts w:eastAsiaTheme="minorEastAsia"/>
+          <w:noProof/>
+        </w:rPr>
+      </w:pPr>
+      <w:hyperlink w:anchor="_Toc508843561" w:history="1">
+        <w:r>
+          <w:rPr>
+            <w:rStyle w:val="Hyperlink"/>
+            <w:noProof/>
+          </w:rPr>
+          <w:t>Figure 2: Level 1 use case diagram of Complain Box</w:t>
+        </w:r>
+        <w:r>
+          <w:rPr>
+            <w:noProof/>
+            <w:webHidden/>
+          </w:rPr>
+          <w:tab/>
+        </w:r>
+        <w:r>
+          <w:rPr>
+            <w:noProof/>
+            <w:webHidden/>
+          </w:rPr>
+          <w:fldChar w:fldCharType="begin"/>
+        </w:r>
+        <w:r>
+          <w:rPr>
+            <w:noProof/>
+            <w:webHidden/>
+          </w:rPr>
+          <w:instrText xml:space="preserve"> PAGEREF _Toc508843561 \h </w:instrText>
+        </w:r>
+        <w:r>
+          <w:rPr>
+            <w:noProof/>
+            <w:webHidden/>
+          </w:rPr>
+        </w:r>
+        <w:r>
+          <w:rPr>
+            <w:noProof/>
+            <w:webHidden/>
+          </w:rPr>
+          <w:fldChar w:fldCharType="separate"/>
+        </w:r>
+        <w:r>
+          <w:rPr>
+            <w:noProof/>
+            <w:webHidden/>
+          </w:rPr>
+          <w:t>13</w:t>
+        </w:r>
+        <w:r>
+          <w:rPr>
+            <w:noProof/>
+            <w:webHidden/>
+          </w:rPr>
+          <w:fldChar w:fldCharType="end"/>
+        </w:r>
+      </w:hyperlink>
+    </w:p>
+    <w:p>
+      <w:pPr>
+        <w:pStyle w:val="TableofFigures"/>
+        <w:tabs>
+          <w:tab w:val="right" w:leader="dot" w:pos="9350"/>
+        </w:tabs>
       </w:pPr>
       <w:r>
         <w:fldChar w:fldCharType="end"/>
@@ -10574,7 +10712,7 @@
         <mc:AlternateContent>
           <mc:Choice Requires="wps">
             <w:drawing>
-              <wp:anchor distT="0" distB="0" distL="114300" distR="114300" simplePos="0" relativeHeight="251661316" behindDoc="0" locked="0" layoutInCell="1" allowOverlap="1" wp14:anchorId="16C7862F" wp14:editId="7C8DCCF8">
+              <wp:anchor distT="0" distB="0" distL="114300" distR="114300" simplePos="0" relativeHeight="251661316" behindDoc="0" locked="0" layoutInCell="1" allowOverlap="1" wp14:anchorId="16C7862F" wp14:editId="6922B558">
                 <wp:simplePos x="0" y="0"/>
                 <wp:positionH relativeFrom="margin">
                   <wp:align>left</wp:align>
@@ -10652,7 +10790,7 @@
           </mc:Choice>
           <mc:Fallback>
             <w:pict>
-              <v:rect w14:anchorId="4F61CA36" id="Rectangle 4" o:spid="_x0000_s1026" style="position:absolute;margin-left:0;margin-top:.65pt;width:446.05pt;height:175.8pt;z-index:251661316;visibility:visible;mso-wrap-style:square;mso-width-percent:0;mso-height-percent:0;mso-wrap-distance-left:9pt;mso-wrap-distance-top:0;mso-wrap-distance-right:9pt;mso-wrap-distance-bottom:0;mso-position-horizontal:left;mso-position-horizontal-relative:margin;mso-position-vertical:absolute;mso-position-vertical-relative:text;mso-width-percent:0;mso-height-percent:0;mso-width-relative:margin;mso-height-relative:margin;v-text-anchor:middle" o:gfxdata="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" stroked="f" strokeweight="1pt">
+              <v:rect w14:anchorId="12247568" id="Rectangle 4" o:spid="_x0000_s1026" style="position:absolute;margin-left:0;margin-top:.65pt;width:446.05pt;height:175.8pt;z-index:251661316;visibility:visible;mso-wrap-style:square;mso-width-percent:0;mso-height-percent:0;mso-wrap-distance-left:9pt;mso-wrap-distance-top:0;mso-wrap-distance-right:9pt;mso-wrap-distance-bottom:0;mso-position-horizontal:left;mso-position-horizontal-relative:margin;mso-position-vertical:absolute;mso-position-vertical-relative:text;mso-width-percent:0;mso-height-percent:0;mso-width-relative:margin;mso-height-relative:margin;v-text-anchor:middle" o:gfxdata="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" stroked="f" strokeweight="1pt">
                 <v:fill r:id="rId13" o:title="" recolor="t" rotate="t" type="frame"/>
                 <w10:wrap anchorx="margin"/>
               </v:rect>
@@ -10676,7 +10814,7 @@
       <w:pPr>
         <w:pStyle w:val="figuretitle"/>
       </w:pPr>
-      <w:bookmarkStart w:id="36" w:name="_Toc508842199"/>
+      <w:bookmarkStart w:id="36" w:name="_Toc508843560"/>
       <w:r>
         <w:t xml:space="preserve">Figure </w:t>
       </w:r>
@@ -10702,7 +10840,7 @@
       <w:pPr>
         <w:pStyle w:val="figuretitle"/>
       </w:pPr>
-      <w:bookmarkStart w:id="37" w:name="_Toc508842779"/>
+      <w:bookmarkStart w:id="37" w:name="_Toc508843554"/>
       <w:r>
         <w:t xml:space="preserve">Table </w:t>
       </w:r>
@@ -10715,7 +10853,13 @@
         </w:r>
       </w:fldSimple>
       <w:r>
-        <w:t>: Information of level 0 use case diagram</w:t>
+        <w:t xml:space="preserve">: </w:t>
+      </w:r>
+      <w:r>
+        <w:t>Information about</w:t>
+      </w:r>
+      <w:r>
+        <w:t xml:space="preserve"> level 0 use case diagram</w:t>
       </w:r>
       <w:bookmarkEnd w:id="37"/>
     </w:p>
@@ -10896,8 +11040,138 @@
       <w:pPr>
         <w:pStyle w:val="figuretitle"/>
       </w:pPr>
-      <w:bookmarkStart w:id="38" w:name="_GoBack"/>
-      <w:bookmarkEnd w:id="38"/>
+    </w:p>
+    <w:p>
+      <w:pPr>
+        <w:pStyle w:val="figuretitle"/>
+      </w:pPr>
+    </w:p>
+    <w:p>
+      <w:pPr>
+        <w:pStyle w:val="figuretitle"/>
+      </w:pPr>
+    </w:p>
+    <w:p>
+      <w:pPr>
+        <w:pStyle w:val="figuretitle"/>
+      </w:pPr>
+    </w:p>
+    <w:p>
+      <w:pPr>
+        <w:pStyle w:val="figuretitle"/>
+      </w:pPr>
+    </w:p>
+    <w:p>
+      <w:pPr>
+        <w:pStyle w:val="figuretitle"/>
+      </w:pPr>
+    </w:p>
+    <w:p>
+      <w:pPr>
+        <w:pStyle w:val="ComplainBoxh2"/>
+      </w:pPr>
+      <w:r>
+        <w:lastRenderedPageBreak/>
+        <w:t>4.3.2 Level 1 Use Case Diagram of Complain Box</w:t>
+      </w:r>
+    </w:p>
+    <w:p>
+      <w:pPr>
+        <w:pStyle w:val="figuretitle"/>
+      </w:pPr>
+      <w:r>
+        <w:rPr>
+          <w:noProof/>
+        </w:rPr>
+        <mc:AlternateContent>
+          <mc:Choice Requires="wps">
+            <w:drawing>
+              <wp:anchor distT="0" distB="0" distL="114300" distR="114300" simplePos="0" relativeHeight="251663364" behindDoc="0" locked="0" layoutInCell="1" allowOverlap="1" wp14:anchorId="7425847A" wp14:editId="446842D8">
+                <wp:simplePos x="0" y="0"/>
+                <wp:positionH relativeFrom="margin">
+                  <wp:align>left</wp:align>
+                </wp:positionH>
+                <wp:positionV relativeFrom="paragraph">
+                  <wp:posOffset>147625</wp:posOffset>
+                </wp:positionV>
+                <wp:extent cx="5664200" cy="2493818"/>
+                <wp:effectExtent l="0" t="0" r="0" b="1905"/>
+                <wp:wrapNone/>
+                <wp:docPr id="5" name="Rectangle 5"/>
+                <wp:cNvGraphicFramePr/>
+                <a:graphic xmlns:a="http://schemas.openxmlformats.org/drawingml/2006/main">
+                  <a:graphicData uri="http://schemas.microsoft.com/office/word/2010/wordprocessingShape">
+                    <wps:wsp>
+                      <wps:cNvSpPr/>
+                      <wps:spPr>
+                        <a:xfrm>
+                          <a:off x="0" y="0"/>
+                          <a:ext cx="5664200" cy="2493818"/>
+                        </a:xfrm>
+                        <a:prstGeom prst="rect">
+                          <a:avLst/>
+                        </a:prstGeom>
+                        <a:blipFill dpi="0" rotWithShape="1">
+                          <a:blip r:embed="rId14">
+                            <a:extLst>
+                              <a:ext uri="{28A0092B-C50C-407E-A947-70E740481C1C}">
+                                <a14:useLocalDpi xmlns:a14="http://schemas.microsoft.com/office/drawing/2010/main" val="0"/>
+                              </a:ext>
+                            </a:extLst>
+                          </a:blip>
+                          <a:srcRect/>
+                          <a:stretch>
+                            <a:fillRect/>
+                          </a:stretch>
+                        </a:blipFill>
+                        <a:ln>
+                          <a:noFill/>
+                        </a:ln>
+                      </wps:spPr>
+                      <wps:style>
+                        <a:lnRef idx="2">
+                          <a:schemeClr val="accent1">
+                            <a:shade val="50000"/>
+                          </a:schemeClr>
+                        </a:lnRef>
+                        <a:fillRef idx="1">
+                          <a:schemeClr val="accent1"/>
+                        </a:fillRef>
+                        <a:effectRef idx="0">
+                          <a:schemeClr val="accent1"/>
+                        </a:effectRef>
+                        <a:fontRef idx="minor">
+                          <a:schemeClr val="lt1"/>
+                        </a:fontRef>
+                      </wps:style>
+                      <wps:bodyPr rot="0" spcFirstLastPara="0" vertOverflow="overflow" horzOverflow="overflow" vert="horz" wrap="square" lIns="91440" tIns="45720" rIns="91440" bIns="45720" numCol="1" spcCol="0" rtlCol="0" fromWordArt="0" anchor="ctr" anchorCtr="0" forceAA="0" compatLnSpc="1">
+                        <a:prstTxWarp prst="textNoShape">
+                          <a:avLst/>
+                        </a:prstTxWarp>
+                        <a:noAutofit/>
+                      </wps:bodyPr>
+                    </wps:wsp>
+                  </a:graphicData>
+                </a:graphic>
+                <wp14:sizeRelH relativeFrom="margin">
+                  <wp14:pctWidth>0</wp14:pctWidth>
+                </wp14:sizeRelH>
+                <wp14:sizeRelV relativeFrom="margin">
+                  <wp14:pctHeight>0</wp14:pctHeight>
+                </wp14:sizeRelV>
+              </wp:anchor>
+            </w:drawing>
+          </mc:Choice>
+          <mc:Fallback>
+            <w:pict>
+              <v:rect w14:anchorId="492D272F" id="Rectangle 5" o:spid="_x0000_s1026" style="position:absolute;margin-left:0;margin-top:11.6pt;width:446pt;height:196.35pt;z-index:251663364;visibility:visible;mso-wrap-style:square;mso-width-percent:0;mso-height-percent:0;mso-wrap-distance-left:9pt;mso-wrap-distance-top:0;mso-wrap-distance-right:9pt;mso-wrap-distance-bottom:0;mso-position-horizontal:left;mso-position-horizontal-relative:margin;mso-position-vertical:absolute;mso-position-vertical-relative:text;mso-width-percent:0;mso-height-percent:0;mso-width-relative:margin;mso-height-relative:margin;v-text-anchor:middle" o:gfxdata="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" stroked="f" strokeweight="1pt">
+                <v:fill r:id="rId15" o:title="" recolor="t" rotate="t" type="frame"/>
+                <w10:wrap anchorx="margin"/>
+              </v:rect>
+            </w:pict>
+          </mc:Fallback>
+        </mc:AlternateContent>
+      </w:r>
     </w:p>
     <w:p/>
     <w:p/>
@@ -10908,24 +11182,248 @@
     <w:p/>
     <w:p/>
     <w:p/>
+    <w:p>
+      <w:pPr>
+        <w:pStyle w:val="figuretitle"/>
+      </w:pPr>
+      <w:bookmarkStart w:id="38" w:name="_Toc508843561"/>
+      <w:r>
+        <w:t xml:space="preserve">Figure </w:t>
+      </w:r>
+      <w:fldSimple w:instr=" SEQ Figure \* ARABIC ">
+        <w:r>
+          <w:rPr>
+            <w:noProof/>
+          </w:rPr>
+          <w:t>2</w:t>
+        </w:r>
+      </w:fldSimple>
+      <w:r>
+        <w:t>: Level 1 use case diagram of Complain Box</w:t>
+      </w:r>
+      <w:bookmarkEnd w:id="38"/>
+    </w:p>
+    <w:p>
+      <w:pPr>
+        <w:pStyle w:val="figuretitle"/>
+      </w:pPr>
+    </w:p>
+    <w:p>
+      <w:pPr>
+        <w:pStyle w:val="figuretitle"/>
+      </w:pPr>
+      <w:bookmarkStart w:id="39" w:name="_Toc508843555"/>
+      <w:r>
+        <w:t xml:space="preserve">Table </w:t>
+      </w:r>
+      <w:fldSimple w:instr=" SEQ Table \* ARABIC ">
+        <w:r>
+          <w:rPr>
+            <w:noProof/>
+          </w:rPr>
+          <w:t>2</w:t>
+        </w:r>
+      </w:fldSimple>
+      <w:r>
+        <w:t>: Information about level 1 use case diagram</w:t>
+      </w:r>
+      <w:bookmarkEnd w:id="39"/>
+    </w:p>
+    <w:tbl>
+      <w:tblPr>
+        <w:tblStyle w:val="TableGrid"/>
+        <w:tblW w:w="0" w:type="auto"/>
+        <w:tblLook w:val="04A0" w:firstRow="1" w:lastRow="0" w:firstColumn="1" w:lastColumn="0" w:noHBand="0" w:noVBand="1"/>
+      </w:tblPr>
+      <w:tblGrid>
+        <w:gridCol w:w="4675"/>
+        <w:gridCol w:w="4675"/>
+      </w:tblGrid>
+      <w:tr>
+        <w:tc>
+          <w:tcPr>
+            <w:tcW w:w="4675" w:type="dxa"/>
+          </w:tcPr>
+          <w:p>
+            <w:pPr>
+              <w:pStyle w:val="CBplainyext"/>
+              <w:rPr>
+                <w:b/>
+              </w:rPr>
+            </w:pPr>
+            <w:r>
+              <w:rPr>
+                <w:b/>
+              </w:rPr>
+              <w:t>Name:</w:t>
+            </w:r>
+          </w:p>
+        </w:tc>
+        <w:tc>
+          <w:tcPr>
+            <w:tcW w:w="4675" w:type="dxa"/>
+          </w:tcPr>
+          <w:p>
+            <w:pPr>
+              <w:pStyle w:val="CBplainyext"/>
+            </w:pPr>
+            <w:r>
+              <w:t xml:space="preserve">Sub systems of Complain Box </w:t>
+            </w:r>
+          </w:p>
+        </w:tc>
+      </w:tr>
+      <w:tr>
+        <w:tc>
+          <w:tcPr>
+            <w:tcW w:w="4675" w:type="dxa"/>
+          </w:tcPr>
+          <w:p>
+            <w:pPr>
+              <w:pStyle w:val="CBplainyext"/>
+              <w:rPr>
+                <w:b/>
+              </w:rPr>
+            </w:pPr>
+            <w:r>
+              <w:rPr>
+                <w:b/>
+              </w:rPr>
+              <w:t>ID:</w:t>
+            </w:r>
+          </w:p>
+        </w:tc>
+        <w:tc>
+          <w:tcPr>
+            <w:tcW w:w="4675" w:type="dxa"/>
+          </w:tcPr>
+          <w:p>
+            <w:pPr>
+              <w:pStyle w:val="CBplainyext"/>
+            </w:pPr>
+            <w:r>
+              <w:t>CB-L-1</w:t>
+            </w:r>
+          </w:p>
+        </w:tc>
+      </w:tr>
+      <w:tr>
+        <w:tc>
+          <w:tcPr>
+            <w:tcW w:w="4675" w:type="dxa"/>
+          </w:tcPr>
+          <w:p>
+            <w:pPr>
+              <w:pStyle w:val="CBplainyext"/>
+              <w:rPr>
+                <w:b/>
+              </w:rPr>
+            </w:pPr>
+            <w:r>
+              <w:rPr>
+                <w:b/>
+              </w:rPr>
+              <w:t>Primary Actor:</w:t>
+            </w:r>
+          </w:p>
+        </w:tc>
+        <w:tc>
+          <w:tcPr>
+            <w:tcW w:w="4675" w:type="dxa"/>
+          </w:tcPr>
+          <w:p>
+            <w:pPr>
+              <w:pStyle w:val="CBplainyext"/>
+            </w:pPr>
+            <w:r>
+              <w:t>User, Admin</w:t>
+            </w:r>
+          </w:p>
+        </w:tc>
+      </w:tr>
+      <w:tr>
+        <w:tc>
+          <w:tcPr>
+            <w:tcW w:w="4675" w:type="dxa"/>
+          </w:tcPr>
+          <w:p>
+            <w:pPr>
+              <w:pStyle w:val="CBplainyext"/>
+              <w:rPr>
+                <w:b/>
+              </w:rPr>
+            </w:pPr>
+            <w:r>
+              <w:rPr>
+                <w:b/>
+              </w:rPr>
+              <w:t xml:space="preserve">Secondary Actor: </w:t>
+            </w:r>
+          </w:p>
+        </w:tc>
+        <w:tc>
+          <w:tcPr>
+            <w:tcW w:w="4675" w:type="dxa"/>
+          </w:tcPr>
+          <w:p>
+            <w:pPr>
+              <w:pStyle w:val="CBplainyext"/>
+            </w:pPr>
+            <w:r>
+              <w:t>None</w:t>
+            </w:r>
+          </w:p>
+        </w:tc>
+      </w:tr>
+    </w:tbl>
+    <w:p>
+      <w:pPr>
+        <w:pStyle w:val="figuretitle"/>
+      </w:pPr>
+    </w:p>
+    <w:p>
+      <w:pPr>
+        <w:pStyle w:val="CBboldbody"/>
+      </w:pPr>
+      <w:r>
+        <w:t>Description of Level 1 Use Case Diagram</w:t>
+      </w:r>
+    </w:p>
+    <w:p>
+      <w:pPr>
+        <w:pStyle w:val="CBplainyext"/>
+      </w:pPr>
+      <w:r>
+        <w:t>In the usage scenario we separated our System into two subsystems named problem submission and problem supervision. The user only interact with the problem submission subsystem and the admin interact with the problem supervision. Here, both of the actors are primary actors.</w:t>
+      </w:r>
+    </w:p>
     <w:p/>
     <w:p/>
     <w:p/>
     <w:p/>
     <w:p/>
     <w:p/>
+    <w:p/>
+    <w:p>
+      <w:bookmarkStart w:id="40" w:name="_GoBack"/>
+      <w:bookmarkEnd w:id="40"/>
+    </w:p>
+    <w:p/>
+    <w:p/>
+    <w:p/>
+    <w:p/>
     <w:p>
       <w:pPr>
         <w:pStyle w:val="ComplainBoxH1"/>
       </w:pPr>
-      <w:bookmarkStart w:id="39" w:name="_Toc508842149"/>
+      <w:bookmarkStart w:id="41" w:name="_Toc508842149"/>
       <w:r>
         <w:t xml:space="preserve">Chapter 5: </w:t>
       </w:r>
       <w:r>
         <w:t>Data Based Modeling</w:t>
       </w:r>
-      <w:bookmarkEnd w:id="39"/>
+      <w:bookmarkEnd w:id="41"/>
     </w:p>
     <w:p>
       <w:pPr>
@@ -10944,11 +11442,11 @@
       <w:pPr>
         <w:pStyle w:val="ComplainBoxh2"/>
       </w:pPr>
-      <w:bookmarkStart w:id="40" w:name="_Toc508842150"/>
+      <w:bookmarkStart w:id="42" w:name="_Toc508842150"/>
       <w:r>
         <w:t>5.1 Introduction</w:t>
       </w:r>
-      <w:bookmarkEnd w:id="40"/>
+      <w:bookmarkEnd w:id="42"/>
     </w:p>
     <w:p>
       <w:pPr>
@@ -10967,11 +11465,11 @@
       <w:pPr>
         <w:pStyle w:val="ComplainBoxh2"/>
       </w:pPr>
-      <w:bookmarkStart w:id="41" w:name="_Toc508842151"/>
+      <w:bookmarkStart w:id="43" w:name="_Toc508842151"/>
       <w:r>
         <w:t>5.2 Data Object Selection</w:t>
       </w:r>
-      <w:bookmarkEnd w:id="41"/>
+      <w:bookmarkEnd w:id="43"/>
     </w:p>
     <w:p>
       <w:pPr>
@@ -10997,11 +11495,11 @@
       <w:pPr>
         <w:pStyle w:val="ComplainBoxh2"/>
       </w:pPr>
-      <w:bookmarkStart w:id="42" w:name="_Toc508842152"/>
+      <w:bookmarkStart w:id="44" w:name="_Toc508842152"/>
       <w:r>
         <w:t>5.2.1 Noun Identification</w:t>
       </w:r>
-      <w:bookmarkEnd w:id="42"/>
+      <w:bookmarkEnd w:id="44"/>
     </w:p>
     <w:p>
       <w:pPr>
@@ -11467,7 +11965,6 @@
                 <w:sz w:val="24"/>
                 <w:szCs w:val="24"/>
               </w:rPr>
-              <w:lastRenderedPageBreak/>
               <w:t>4</w:t>
             </w:r>
           </w:p>
@@ -12020,6 +12517,7 @@
                 <w:sz w:val="24"/>
                 <w:szCs w:val="24"/>
               </w:rPr>
+              <w:lastRenderedPageBreak/>
               <w:t>10</w:t>
             </w:r>
           </w:p>
@@ -15267,7 +15765,6 @@
                 <w:sz w:val="24"/>
                 <w:szCs w:val="24"/>
               </w:rPr>
-              <w:lastRenderedPageBreak/>
               <w:t>45</w:t>
             </w:r>
           </w:p>
@@ -15820,6 +16317,7 @@
                 <w:sz w:val="24"/>
                 <w:szCs w:val="24"/>
               </w:rPr>
+              <w:lastRenderedPageBreak/>
               <w:t>51</w:t>
             </w:r>
           </w:p>
@@ -19085,7 +19583,6 @@
                 <w:sz w:val="24"/>
                 <w:szCs w:val="24"/>
               </w:rPr>
-              <w:lastRenderedPageBreak/>
               <w:t>86</w:t>
             </w:r>
           </w:p>
@@ -19353,14 +19850,14 @@
       <w:pPr>
         <w:pStyle w:val="ComplainBoxh2"/>
       </w:pPr>
-      <w:bookmarkStart w:id="43" w:name="_Toc508842153"/>
+      <w:bookmarkStart w:id="45" w:name="_Toc508842153"/>
       <w:r>
         <w:t>5.2.2</w:t>
       </w:r>
       <w:r>
         <w:t xml:space="preserve"> Potential Data Objects</w:t>
       </w:r>
-      <w:bookmarkEnd w:id="43"/>
+      <w:bookmarkEnd w:id="45"/>
     </w:p>
     <w:p>
       <w:pPr>
@@ -19408,6 +19905,7 @@
         <w:rPr>
           <w:b/>
         </w:rPr>
+        <w:lastRenderedPageBreak/>
         <w:t>Problem:</w:t>
       </w:r>
       <w:r>
@@ -19617,11 +20115,11 @@
       <w:pPr>
         <w:pStyle w:val="ComplainBoxh2"/>
       </w:pPr>
-      <w:bookmarkStart w:id="44" w:name="_Toc508842154"/>
+      <w:bookmarkStart w:id="46" w:name="_Toc508842154"/>
       <w:r>
         <w:t>5.2.3 Analysis for Finalizing Data Objects</w:t>
       </w:r>
-      <w:bookmarkEnd w:id="44"/>
+      <w:bookmarkEnd w:id="46"/>
     </w:p>
     <w:p>
       <w:pPr>
@@ -19721,14 +20219,14 @@
       <w:pPr>
         <w:pStyle w:val="ComplainBoxh2"/>
       </w:pPr>
-      <w:bookmarkStart w:id="45" w:name="_Toc508842155"/>
+      <w:bookmarkStart w:id="47" w:name="_Toc508842155"/>
       <w:r>
         <w:t>5.2.4 Final Data Object</w:t>
       </w:r>
       <w:r>
         <w:t>s</w:t>
       </w:r>
-      <w:bookmarkEnd w:id="45"/>
+      <w:bookmarkEnd w:id="47"/>
     </w:p>
     <w:p>
       <w:pPr>
@@ -20440,14 +20938,14 @@
       <w:pPr>
         <w:pStyle w:val="ComplainBoxh2"/>
       </w:pPr>
-      <w:bookmarkStart w:id="46" w:name="_Toc508842156"/>
+      <w:bookmarkStart w:id="48" w:name="_Toc508842156"/>
       <w:r>
         <w:t>5.3</w:t>
       </w:r>
       <w:r>
         <w:t xml:space="preserve"> Data Object Relations</w:t>
       </w:r>
-      <w:bookmarkEnd w:id="46"/>
+      <w:bookmarkEnd w:id="48"/>
       <w:r>
         <w:t xml:space="preserve"> </w:t>
       </w:r>
@@ -20511,7 +21009,7 @@
                           <a:avLst/>
                         </a:prstGeom>
                         <a:blipFill dpi="0" rotWithShape="1">
-                          <a:blip r:embed="rId14">
+                          <a:blip r:embed="rId16">
                             <a:extLst>
                               <a:ext uri="{28A0092B-C50C-407E-A947-70E740481C1C}">
                                 <a14:useLocalDpi xmlns:a14="http://schemas.microsoft.com/office/drawing/2010/main" val="0"/>
@@ -20655,7 +21153,7 @@
           <mc:Fallback>
             <w:pict>
               <v:rect w14:anchorId="1725FB09" id="Rectangle 1" o:spid="_x0000_s1029" style="position:absolute;margin-left:0;margin-top:1pt;width:419.25pt;height:328.5pt;z-index:251659268;visibility:visible;mso-wrap-style:square;mso-height-percent:0;mso-wrap-distance-left:9pt;mso-wrap-distance-top:0;mso-wrap-distance-right:9pt;mso-wrap-distance-bottom:0;mso-position-horizontal:center;mso-position-horizontal-relative:margin;mso-position-vertical:absolute;mso-position-vertical-relative:text;mso-height-percent:0;mso-height-relative:margin;v-text-anchor:middle" o:gfxdata="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" stroked="f" strokeweight="1pt">
-                <v:fill r:id="rId15" o:title="" recolor="t" rotate="t" type="frame"/>
+                <v:fill r:id="rId17" o:title="" recolor="t" rotate="t" type="frame"/>
                 <v:textbox>
                   <w:txbxContent>
                     <w:p>
@@ -20879,7 +21377,7 @@
     <w:p/>
     <w:p/>
     <w:p/>
-    <w:bookmarkStart w:id="47" w:name="_Toc508842157"/>
+    <w:bookmarkStart w:id="49" w:name="_Toc508842157"/>
     <w:p>
       <w:pPr>
         <w:pStyle w:val="ComplainBoxh2"/>
@@ -20917,7 +21415,7 @@
                           <a:avLst/>
                         </a:prstGeom>
                         <a:blipFill dpi="0" rotWithShape="1">
-                          <a:blip r:embed="rId16">
+                          <a:blip r:embed="rId18">
                             <a:extLst>
                               <a:ext uri="{28A0092B-C50C-407E-A947-70E740481C1C}">
                                 <a14:useLocalDpi xmlns:a14="http://schemas.microsoft.com/office/drawing/2010/main" val="0"/>
@@ -20970,7 +21468,7 @@
           <mc:Fallback xmlns:w16cid="http://schemas.microsoft.com/office/word/2016/wordml/cid" xmlns:am3d="http://schemas.microsoft.com/office/drawing/2017/model3d" xmlns:aink="http://schemas.microsoft.com/office/drawing/2016/ink" xmlns:cx8="http://schemas.microsoft.com/office/drawing/2016/5/14/chartex" xmlns:cx7="http://schemas.microsoft.com/office/drawing/2016/5/13/chartex" xmlns:cx6="http://schemas.microsoft.com/office/drawing/2016/5/12/chartex" xmlns:cx5="http://schemas.microsoft.com/office/drawing/2016/5/11/chartex" xmlns:cx4="http://schemas.microsoft.com/office/drawing/2016/5/10/chartex" xmlns:cx3="http://schemas.microsoft.com/office/drawing/2016/5/9/chartex" xmlns:cx2="http://schemas.microsoft.com/office/drawing/2015/10/21/chartex">
             <w:pict>
               <v:rect w14:anchorId="076FAA98" id="Rectangle 2" o:spid="_x0000_s1026" style="position:absolute;margin-left:414.55pt;margin-top:39.75pt;width:465.75pt;height:371.25pt;z-index:251660292;visibility:visible;mso-wrap-style:square;mso-width-percent:0;mso-height-percent:0;mso-wrap-distance-left:9pt;mso-wrap-distance-top:0;mso-wrap-distance-right:9pt;mso-wrap-distance-bottom:0;mso-position-horizontal:right;mso-position-horizontal-relative:margin;mso-position-vertical:absolute;mso-position-vertical-relative:text;mso-width-percent:0;mso-height-percent:0;mso-width-relative:margin;mso-height-relative:margin;v-text-anchor:middle" o:gfxdata="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" stroked="f" strokeweight="1pt">
-                <v:fill r:id="rId17" o:title="" recolor="t" rotate="t" type="frame"/>
+                <v:fill r:id="rId19" o:title="" recolor="t" rotate="t" type="frame"/>
                 <w10:wrap anchorx="margin"/>
               </v:rect>
             </w:pict>
@@ -20983,7 +21481,7 @@
       <w:r>
         <w:t xml:space="preserve"> Entity Relationship Diagram</w:t>
       </w:r>
-      <w:bookmarkEnd w:id="47"/>
+      <w:bookmarkEnd w:id="49"/>
     </w:p>
     <w:p/>
     <w:p/>
@@ -21008,14 +21506,14 @@
       <w:pPr>
         <w:pStyle w:val="ComplainBoxh2"/>
       </w:pPr>
-      <w:bookmarkStart w:id="48" w:name="_Toc508842158"/>
+      <w:bookmarkStart w:id="50" w:name="_Toc508842158"/>
       <w:r>
         <w:t xml:space="preserve">5.5 </w:t>
       </w:r>
       <w:r>
         <w:t>Schema Diagram</w:t>
       </w:r>
-      <w:bookmarkEnd w:id="48"/>
+      <w:bookmarkEnd w:id="50"/>
     </w:p>
     <w:p>
       <w:pPr>
@@ -25004,11 +25502,11 @@
       <w:pPr>
         <w:pStyle w:val="ComplainBoxH1"/>
       </w:pPr>
-      <w:bookmarkStart w:id="49" w:name="_Toc508842159"/>
+      <w:bookmarkStart w:id="51" w:name="_Toc508842159"/>
       <w:r>
         <w:t>Chapter 6: Class Based Modeling</w:t>
       </w:r>
-      <w:bookmarkEnd w:id="49"/>
+      <w:bookmarkEnd w:id="51"/>
     </w:p>
     <w:p>
       <w:pPr>
@@ -25027,11 +25525,11 @@
       <w:pPr>
         <w:pStyle w:val="ComplainBoxh2"/>
       </w:pPr>
-      <w:bookmarkStart w:id="50" w:name="_Toc508842160"/>
+      <w:bookmarkStart w:id="52" w:name="_Toc508842160"/>
       <w:r>
         <w:t>6.1 Introduction</w:t>
       </w:r>
-      <w:bookmarkEnd w:id="50"/>
+      <w:bookmarkEnd w:id="52"/>
     </w:p>
     <w:p>
       <w:pPr>
@@ -25058,11 +25556,11 @@
       <w:pPr>
         <w:pStyle w:val="ComplainBoxh2"/>
       </w:pPr>
-      <w:bookmarkStart w:id="51" w:name="_Toc508842161"/>
+      <w:bookmarkStart w:id="53" w:name="_Toc508842161"/>
       <w:r>
         <w:t>6.2 Grammatical Parsing and Class Analysis</w:t>
       </w:r>
-      <w:bookmarkEnd w:id="51"/>
+      <w:bookmarkEnd w:id="53"/>
     </w:p>
     <w:p>
       <w:pPr>
@@ -25091,11 +25589,11 @@
       <w:pPr>
         <w:pStyle w:val="ComplainBoxh2"/>
       </w:pPr>
-      <w:bookmarkStart w:id="52" w:name="_Toc508842162"/>
+      <w:bookmarkStart w:id="54" w:name="_Toc508842162"/>
       <w:r>
         <w:t>6.2.1 General Classification</w:t>
       </w:r>
-      <w:bookmarkEnd w:id="52"/>
+      <w:bookmarkEnd w:id="54"/>
     </w:p>
     <w:p>
       <w:pPr>
@@ -32440,7 +32938,7 @@
       <w:pPr>
         <w:pStyle w:val="ComplainBoxh2"/>
       </w:pPr>
-      <w:bookmarkStart w:id="53" w:name="_Toc508842163"/>
+      <w:bookmarkStart w:id="55" w:name="_Toc508842163"/>
       <w:r>
         <w:t xml:space="preserve">6.2.2 </w:t>
       </w:r>
@@ -32450,7 +32948,7 @@
       <w:r>
         <w:t>Criteria</w:t>
       </w:r>
-      <w:bookmarkEnd w:id="53"/>
+      <w:bookmarkEnd w:id="55"/>
     </w:p>
     <w:p>
       <w:pPr>
@@ -33200,14 +33698,14 @@
       <w:pPr>
         <w:pStyle w:val="ComplainBoxh2"/>
       </w:pPr>
-      <w:bookmarkStart w:id="54" w:name="_Toc508842164"/>
+      <w:bookmarkStart w:id="56" w:name="_Toc508842164"/>
       <w:r>
         <w:t>6.2.3</w:t>
       </w:r>
       <w:r>
         <w:t xml:space="preserve"> Preliminary Classes</w:t>
       </w:r>
-      <w:bookmarkEnd w:id="54"/>
+      <w:bookmarkEnd w:id="56"/>
     </w:p>
     <w:p>
       <w:pPr>
@@ -33548,12 +34046,12 @@
       <w:pPr>
         <w:pStyle w:val="ComplainBoxh2"/>
       </w:pPr>
-      <w:bookmarkStart w:id="55" w:name="_Toc508842165"/>
+      <w:bookmarkStart w:id="57" w:name="_Toc508842165"/>
       <w:r>
         <w:lastRenderedPageBreak/>
         <w:t>6.3 Associated Noun and Verb Identification</w:t>
       </w:r>
-      <w:bookmarkEnd w:id="55"/>
+      <w:bookmarkEnd w:id="57"/>
     </w:p>
     <w:p>
       <w:pPr>
@@ -34528,11 +35026,11 @@
       <w:pPr>
         <w:pStyle w:val="ComplainBoxh2"/>
       </w:pPr>
-      <w:bookmarkStart w:id="56" w:name="_Toc508842166"/>
+      <w:bookmarkStart w:id="58" w:name="_Toc508842166"/>
       <w:r>
         <w:t>6.4 Attribute Selection</w:t>
       </w:r>
-      <w:bookmarkEnd w:id="56"/>
+      <w:bookmarkEnd w:id="58"/>
     </w:p>
     <w:p>
       <w:pPr>
@@ -35703,11 +36201,11 @@
       <w:pPr>
         <w:pStyle w:val="ComplainBoxh2"/>
       </w:pPr>
-      <w:bookmarkStart w:id="57" w:name="_Toc508842167"/>
+      <w:bookmarkStart w:id="59" w:name="_Toc508842167"/>
       <w:r>
         <w:t>6.5 Method Selection</w:t>
       </w:r>
-      <w:bookmarkEnd w:id="57"/>
+      <w:bookmarkEnd w:id="59"/>
     </w:p>
     <w:p>
       <w:pPr>
@@ -36639,11 +37137,11 @@
       <w:pPr>
         <w:pStyle w:val="ComplainBoxh2"/>
       </w:pPr>
-      <w:bookmarkStart w:id="58" w:name="_Toc508842168"/>
+      <w:bookmarkStart w:id="60" w:name="_Toc508842168"/>
       <w:r>
         <w:t>6.6 Finalized Classes</w:t>
       </w:r>
-      <w:bookmarkEnd w:id="58"/>
+      <w:bookmarkEnd w:id="60"/>
     </w:p>
     <w:p>
       <w:pPr>
@@ -36657,12 +37155,12 @@
       <w:pPr>
         <w:pStyle w:val="ComplainBoxh2"/>
       </w:pPr>
-      <w:bookmarkStart w:id="59" w:name="_Toc508842169"/>
+      <w:bookmarkStart w:id="61" w:name="_Toc508842169"/>
       <w:r>
         <w:lastRenderedPageBreak/>
         <w:t>6.6.1 Finalized classes for Problem Submission</w:t>
       </w:r>
-      <w:bookmarkEnd w:id="59"/>
+      <w:bookmarkEnd w:id="61"/>
     </w:p>
     <w:p>
       <w:pPr>
@@ -38105,14 +38603,14 @@
       <w:pPr>
         <w:pStyle w:val="ComplainBoxh2"/>
       </w:pPr>
-      <w:bookmarkStart w:id="60" w:name="_Toc508842170"/>
+      <w:bookmarkStart w:id="62" w:name="_Toc508842170"/>
       <w:r>
         <w:t>6.6.2</w:t>
       </w:r>
       <w:r>
         <w:t xml:space="preserve"> Finalized classes for Problem Supervision</w:t>
       </w:r>
-      <w:bookmarkEnd w:id="60"/>
+      <w:bookmarkEnd w:id="62"/>
     </w:p>
     <w:p>
       <w:pPr>
@@ -39441,11 +39939,11 @@
       <w:pPr>
         <w:pStyle w:val="ComplainBoxh2"/>
       </w:pPr>
-      <w:bookmarkStart w:id="61" w:name="_Toc508842171"/>
+      <w:bookmarkStart w:id="63" w:name="_Toc508842171"/>
       <w:r>
         <w:t>6.7 Class Responsibility Collaborator Modeling</w:t>
       </w:r>
-      <w:bookmarkEnd w:id="61"/>
+      <w:bookmarkEnd w:id="63"/>
       <w:r>
         <w:t xml:space="preserve"> </w:t>
       </w:r>
@@ -39491,11 +39989,11 @@
       <w:pPr>
         <w:pStyle w:val="ComplainBoxh2"/>
       </w:pPr>
-      <w:bookmarkStart w:id="62" w:name="_Toc508842172"/>
+      <w:bookmarkStart w:id="64" w:name="_Toc508842172"/>
       <w:r>
         <w:t>6.7.1 Class Responsibility Collaborator Modeling for Problem Submission</w:t>
       </w:r>
-      <w:bookmarkEnd w:id="62"/>
+      <w:bookmarkEnd w:id="64"/>
     </w:p>
     <w:p>
       <w:pPr>
@@ -41232,11 +41730,11 @@
       <w:pPr>
         <w:pStyle w:val="ComplainBoxh2"/>
       </w:pPr>
-      <w:bookmarkStart w:id="63" w:name="_Toc508842173"/>
+      <w:bookmarkStart w:id="65" w:name="_Toc508842173"/>
       <w:r>
         <w:t>6.7.2 Class Responsibility Collaborator Modeling for Problem Supervision</w:t>
       </w:r>
-      <w:bookmarkEnd w:id="63"/>
+      <w:bookmarkEnd w:id="65"/>
     </w:p>
     <w:p>
       <w:pPr>
@@ -43162,11 +43660,11 @@
       <w:pPr>
         <w:pStyle w:val="ComplainBoxh2"/>
       </w:pPr>
-      <w:bookmarkStart w:id="64" w:name="_Toc508842174"/>
+      <w:bookmarkStart w:id="66" w:name="_Toc508842174"/>
       <w:r>
         <w:t>6.8 Class Diagram</w:t>
       </w:r>
-      <w:bookmarkEnd w:id="64"/>
+      <w:bookmarkEnd w:id="66"/>
     </w:p>
     <w:p>
       <w:pPr>
@@ -43189,11 +43687,11 @@
       <w:pPr>
         <w:pStyle w:val="ComplainBoxh2"/>
       </w:pPr>
-      <w:bookmarkStart w:id="65" w:name="_Toc508842175"/>
+      <w:bookmarkStart w:id="67" w:name="_Toc508842175"/>
       <w:r>
         <w:t>6.8.1 Class Diagram of Problem Submission</w:t>
       </w:r>
-      <w:bookmarkEnd w:id="65"/>
+      <w:bookmarkEnd w:id="67"/>
     </w:p>
     <w:p>
       <w:pPr>
@@ -43222,11 +43720,11 @@
       <w:pPr>
         <w:pStyle w:val="ComplainBoxh2"/>
       </w:pPr>
-      <w:bookmarkStart w:id="66" w:name="_Toc508842176"/>
+      <w:bookmarkStart w:id="68" w:name="_Toc508842176"/>
       <w:r>
         <w:t>6.8.1 Class Diagram of Problem Supervision</w:t>
       </w:r>
-      <w:bookmarkEnd w:id="66"/>
+      <w:bookmarkEnd w:id="68"/>
     </w:p>
     <w:p>
       <w:pPr>
@@ -43329,7 +43827,7 @@
           <w:rPr>
             <w:noProof/>
           </w:rPr>
-          <w:t>12</w:t>
+          <w:t>13</w:t>
         </w:r>
         <w:r>
           <w:rPr>
@@ -50671,7 +51169,7 @@
 </file>
 
 <file path=customXml/itemProps1.xml><?xml version="1.0" encoding="utf-8"?>
-<ds:datastoreItem xmlns:ds="http://schemas.openxmlformats.org/officeDocument/2006/customXml" ds:itemID="{9D566CAE-0A20-450E-B9AE-431E6E3B1641}">
+<ds:datastoreItem xmlns:ds="http://schemas.openxmlformats.org/officeDocument/2006/customXml" ds:itemID="{1B13EF9C-9830-48E2-92BF-3D01766B1B8B}">
   <ds:schemaRefs>
     <ds:schemaRef ds:uri="http://schemas.openxmlformats.org/officeDocument/2006/bibliography"/>
   </ds:schemaRefs>

</xml_diff>